<commit_message>
Studied Hidden Markov Models
</commit_message>
<xml_diff>
--- a/UVA/5--Bayesian_Machine_Learning/5--Sampling_Methods/Notes--Markov_Models.docx
+++ b/UVA/5--Bayesian_Machine_Learning/5--Sampling_Methods/Notes--Markov_Models.docx
@@ -899,7 +899,21 @@
         <w:rPr>
           <w:rFonts w:eastAsiaTheme="minorEastAsia"/>
         </w:rPr>
-        <w:t>. These random variables are not independent and identically distributed: carbon-dioxide concentration a little after a time is close to the carbon dioxide concentration at that time.</w:t>
+        <w:t>. These random variables are not independ</w:t>
+      </w:r>
+      <w:proofErr w:type="spellStart"/>
+      <w:r>
+        <w:rPr>
+          <w:rFonts w:eastAsiaTheme="minorEastAsia"/>
+        </w:rPr>
+        <w:t>ent</w:t>
+      </w:r>
+      <w:proofErr w:type="spellEnd"/>
+      <w:r>
+        <w:rPr>
+          <w:rFonts w:eastAsiaTheme="minorEastAsia"/>
+        </w:rPr>
+        <w:t xml:space="preserve"> and identically distributed: carbon-dioxide concentration a little after a time is close to the carbon dioxide concentration at that time.</w:t>
       </w:r>
       <w:r>
         <w:rPr>
@@ -971,13 +985,7 @@
               <w:rPr>
                 <w:rFonts w:ascii="Cambria Math" w:eastAsiaTheme="minorEastAsia" w:hAnsi="Cambria Math"/>
               </w:rPr>
-              <m:t>t</m:t>
-            </m:r>
-            <m:r>
-              <w:rPr>
-                <w:rFonts w:ascii="Cambria Math" w:eastAsiaTheme="minorEastAsia" w:hAnsi="Cambria Math"/>
-              </w:rPr>
-              <m:t>-1</m:t>
+              <m:t>t-1</m:t>
             </m:r>
           </m:sub>
         </m:sSub>
@@ -1009,13 +1017,7 @@
               <w:rPr>
                 <w:rFonts w:ascii="Cambria Math" w:eastAsiaTheme="minorEastAsia" w:hAnsi="Cambria Math"/>
               </w:rPr>
-              <m:t>t</m:t>
-            </m:r>
-            <m:r>
-              <w:rPr>
-                <w:rFonts w:ascii="Cambria Math" w:eastAsiaTheme="minorEastAsia" w:hAnsi="Cambria Math"/>
-              </w:rPr>
-              <m:t>-2</m:t>
+              <m:t>t-2</m:t>
             </m:r>
           </m:sub>
         </m:sSub>
@@ -1047,13 +1049,7 @@
               <w:rPr>
                 <w:rFonts w:ascii="Cambria Math" w:eastAsiaTheme="minorEastAsia" w:hAnsi="Cambria Math"/>
               </w:rPr>
-              <m:t>t</m:t>
-            </m:r>
-            <m:r>
-              <w:rPr>
-                <w:rFonts w:ascii="Cambria Math" w:eastAsiaTheme="minorEastAsia" w:hAnsi="Cambria Math"/>
-              </w:rPr>
-              <m:t>-m</m:t>
+              <m:t>t-m</m:t>
             </m:r>
           </m:sub>
         </m:sSub>
@@ -1126,7 +1122,21 @@
         <w:rPr>
           <w:rFonts w:eastAsiaTheme="minorEastAsia"/>
         </w:rPr>
-        <w:t xml:space="preserve"> occur at discrete instants in time. We assume that the possible values of the data points in </w:t>
+        <w:t xml:space="preserve"> occur at discrete i</w:t>
+      </w:r>
+      <w:proofErr w:type="spellStart"/>
+      <w:r>
+        <w:rPr>
+          <w:rFonts w:eastAsiaTheme="minorEastAsia"/>
+        </w:rPr>
+        <w:t>nstants</w:t>
+      </w:r>
+      <w:proofErr w:type="spellEnd"/>
+      <w:r>
+        <w:rPr>
+          <w:rFonts w:eastAsiaTheme="minorEastAsia"/>
+        </w:rPr>
+        <w:t xml:space="preserve"> in time. We assume that the possible values of the data points in </w:t>
       </w:r>
       <m:oMath>
         <m:r>
@@ -1642,13 +1652,7 @@
             <w:rPr>
               <w:rFonts w:ascii="Cambria Math" w:eastAsiaTheme="minorEastAsia" w:hAnsi="Cambria Math"/>
             </w:rPr>
-            <m:t>…</m:t>
-          </m:r>
-          <m:r>
-            <w:rPr>
-              <w:rFonts w:ascii="Cambria Math" w:eastAsiaTheme="minorEastAsia" w:hAnsi="Cambria Math"/>
-            </w:rPr>
-            <m:t>P</m:t>
+            <m:t>…P</m:t>
           </m:r>
           <m:d>
             <m:dPr>
@@ -2523,13 +2527,7 @@
               <w:rPr>
                 <w:rFonts w:ascii="Cambria Math" w:eastAsiaTheme="minorEastAsia" w:hAnsi="Cambria Math"/>
               </w:rPr>
-              <m:t>t</m:t>
-            </m:r>
-            <m:r>
-              <w:rPr>
-                <w:rFonts w:ascii="Cambria Math" w:eastAsiaTheme="minorEastAsia" w:hAnsi="Cambria Math"/>
-              </w:rPr>
-              <m:t>-2</m:t>
+              <m:t>t-2</m:t>
             </m:r>
           </m:sub>
         </m:sSub>
@@ -2563,13 +2561,7 @@
               <w:rPr>
                 <w:rFonts w:ascii="Cambria Math" w:eastAsiaTheme="minorEastAsia" w:hAnsi="Cambria Math"/>
               </w:rPr>
-              <m:t>t</m:t>
-            </m:r>
-            <m:r>
-              <w:rPr>
-                <w:rFonts w:ascii="Cambria Math" w:eastAsiaTheme="minorEastAsia" w:hAnsi="Cambria Math"/>
-              </w:rPr>
-              <m:t>-1</m:t>
+              <m:t>t-1</m:t>
             </m:r>
           </m:sub>
         </m:sSub>
@@ -3123,62 +3115,490 @@
         <w:rPr>
           <w:rFonts w:eastAsiaTheme="minorEastAsia"/>
         </w:rPr>
+        <w:t xml:space="preserve"> We collect noisy observations at instants of time that different from the true values of the system at those times. We can theorize that t</w:t>
+      </w:r>
+      <w:r>
+        <w:rPr>
+          <w:rFonts w:eastAsiaTheme="minorEastAsia"/>
+        </w:rPr>
+        <w:t xml:space="preserve">here </w:t>
+      </w:r>
+      <w:r>
+        <w:rPr>
+          <w:rFonts w:eastAsiaTheme="minorEastAsia"/>
+        </w:rPr>
+        <w:t>are</w:t>
+      </w:r>
+      <w:r>
+        <w:rPr>
+          <w:rFonts w:eastAsiaTheme="minorEastAsia"/>
+        </w:rPr>
+        <w:t xml:space="preserve"> hidden / latent information / variables</w:t>
+      </w:r>
+      <w:r>
+        <w:rPr>
+          <w:rFonts w:eastAsiaTheme="minorEastAsia"/>
+        </w:rPr>
+        <w:t xml:space="preserve">; the state of the system consists of an observed </w:t>
+      </w:r>
+      <w:r>
+        <w:rPr>
+          <w:rFonts w:eastAsiaTheme="minorEastAsia"/>
+        </w:rPr>
+        <w:t>state</w:t>
+      </w:r>
+      <w:r>
+        <w:rPr>
+          <w:rFonts w:eastAsiaTheme="minorEastAsia"/>
+        </w:rPr>
+        <w:t xml:space="preserve"> and a hidden </w:t>
+      </w:r>
+      <w:r>
+        <w:rPr>
+          <w:rFonts w:eastAsiaTheme="minorEastAsia"/>
+        </w:rPr>
+        <w:t>state</w:t>
+      </w:r>
+      <w:r>
+        <w:rPr>
+          <w:rFonts w:eastAsiaTheme="minorEastAsia"/>
+        </w:rPr>
+        <w:t>.</w:t>
+      </w:r>
+      <w:r>
+        <w:rPr>
+          <w:rFonts w:eastAsiaTheme="minorEastAsia"/>
+        </w:rPr>
+        <w:t xml:space="preserve"> We can construct a Hidden Markov Model.</w:t>
+      </w:r>
+    </w:p>
+    <w:p>
+      <w:pPr>
+        <w:pStyle w:val="NoSpacing"/>
+        <w:rPr>
+          <w:rFonts w:eastAsiaTheme="minorEastAsia"/>
+        </w:rPr>
+      </w:pPr>
+    </w:p>
+    <w:p>
+      <w:pPr>
+        <w:pStyle w:val="NoSpacing"/>
+        <w:rPr>
+          <w:rFonts w:eastAsiaTheme="minorEastAsia"/>
+        </w:rPr>
+      </w:pPr>
+      <w:r>
+        <w:rPr>
+          <w:rFonts w:eastAsiaTheme="minorEastAsia"/>
+        </w:rPr>
+        <w:t xml:space="preserve">Consider a tuple of </w:t>
+      </w:r>
+      <w:r>
+        <w:rPr>
+          <w:rFonts w:eastAsiaTheme="minorEastAsia"/>
+        </w:rPr>
+        <w:t xml:space="preserve">observed </w:t>
+      </w:r>
+      <w:r>
+        <w:rPr>
+          <w:rFonts w:eastAsiaTheme="minorEastAsia"/>
+        </w:rPr>
+        <w:t xml:space="preserve">random variables </w:t>
+      </w:r>
+      <m:oMath>
+        <m:d>
+          <m:dPr>
+            <m:ctrlPr>
+              <w:rPr>
+                <w:rFonts w:ascii="Cambria Math" w:eastAsiaTheme="minorEastAsia" w:hAnsi="Cambria Math"/>
+                <w:i/>
+              </w:rPr>
+            </m:ctrlPr>
+          </m:dPr>
+          <m:e>
+            <m:sSub>
+              <m:sSubPr>
+                <m:ctrlPr>
+                  <w:rPr>
+                    <w:rFonts w:ascii="Cambria Math" w:eastAsiaTheme="minorEastAsia" w:hAnsi="Cambria Math"/>
+                    <w:i/>
+                  </w:rPr>
+                </m:ctrlPr>
+              </m:sSubPr>
+              <m:e>
+                <m:r>
+                  <w:rPr>
+                    <w:rFonts w:ascii="Cambria Math" w:eastAsiaTheme="minorEastAsia" w:hAnsi="Cambria Math"/>
+                  </w:rPr>
+                  <m:t>X</m:t>
+                </m:r>
+              </m:e>
+              <m:sub>
+                <m:r>
+                  <w:rPr>
+                    <w:rFonts w:ascii="Cambria Math" w:eastAsiaTheme="minorEastAsia" w:hAnsi="Cambria Math"/>
+                  </w:rPr>
+                  <m:t>1</m:t>
+                </m:r>
+              </m:sub>
+            </m:sSub>
+            <m:r>
+              <w:rPr>
+                <w:rFonts w:ascii="Cambria Math" w:eastAsiaTheme="minorEastAsia" w:hAnsi="Cambria Math"/>
+              </w:rPr>
+              <m:t>,</m:t>
+            </m:r>
+            <m:sSub>
+              <m:sSubPr>
+                <m:ctrlPr>
+                  <w:rPr>
+                    <w:rFonts w:ascii="Cambria Math" w:eastAsiaTheme="minorEastAsia" w:hAnsi="Cambria Math"/>
+                    <w:i/>
+                  </w:rPr>
+                </m:ctrlPr>
+              </m:sSubPr>
+              <m:e>
+                <m:r>
+                  <w:rPr>
+                    <w:rFonts w:ascii="Cambria Math" w:eastAsiaTheme="minorEastAsia" w:hAnsi="Cambria Math"/>
+                  </w:rPr>
+                  <m:t>X</m:t>
+                </m:r>
+              </m:e>
+              <m:sub>
+                <m:r>
+                  <w:rPr>
+                    <w:rFonts w:ascii="Cambria Math" w:eastAsiaTheme="minorEastAsia" w:hAnsi="Cambria Math"/>
+                  </w:rPr>
+                  <m:t>2</m:t>
+                </m:r>
+              </m:sub>
+            </m:sSub>
+            <m:r>
+              <w:rPr>
+                <w:rFonts w:ascii="Cambria Math" w:eastAsiaTheme="minorEastAsia" w:hAnsi="Cambria Math"/>
+              </w:rPr>
+              <m:t>,…,</m:t>
+            </m:r>
+            <m:sSub>
+              <m:sSubPr>
+                <m:ctrlPr>
+                  <w:rPr>
+                    <w:rFonts w:ascii="Cambria Math" w:eastAsiaTheme="minorEastAsia" w:hAnsi="Cambria Math"/>
+                    <w:i/>
+                  </w:rPr>
+                </m:ctrlPr>
+              </m:sSubPr>
+              <m:e>
+                <m:r>
+                  <w:rPr>
+                    <w:rFonts w:ascii="Cambria Math" w:eastAsiaTheme="minorEastAsia" w:hAnsi="Cambria Math"/>
+                  </w:rPr>
+                  <m:t>X</m:t>
+                </m:r>
+              </m:e>
+              <m:sub>
+                <m:r>
+                  <w:rPr>
+                    <w:rFonts w:ascii="Cambria Math" w:eastAsiaTheme="minorEastAsia" w:hAnsi="Cambria Math"/>
+                  </w:rPr>
+                  <m:t>n</m:t>
+                </m:r>
+              </m:sub>
+            </m:sSub>
+          </m:e>
+        </m:d>
+      </m:oMath>
+      <w:r>
+        <w:rPr>
+          <w:rFonts w:eastAsiaTheme="minorEastAsia"/>
+        </w:rPr>
+        <w:t>. Each random variable takes on a discrete value, a real value, a vector of real values, etc.</w:t>
+      </w:r>
+      <w:r>
+        <w:rPr>
+          <w:rFonts w:eastAsiaTheme="minorEastAsia"/>
+        </w:rPr>
         <w:t xml:space="preserve"> </w:t>
       </w:r>
       <w:r>
         <w:rPr>
           <w:rFonts w:eastAsiaTheme="minorEastAsia"/>
         </w:rPr>
-        <w:t>We collect noisy observations at instants of time that different from the true values of the system at those times.</w:t>
-      </w:r>
-      <w:r>
-        <w:rPr>
-          <w:rFonts w:eastAsiaTheme="minorEastAsia"/>
-        </w:rPr>
-        <w:t xml:space="preserve"> We can theorize that t</w:t>
-      </w:r>
-      <w:r>
-        <w:rPr>
-          <w:rFonts w:eastAsiaTheme="minorEastAsia"/>
-        </w:rPr>
-        <w:t xml:space="preserve">here </w:t>
-      </w:r>
-      <w:r>
-        <w:rPr>
-          <w:rFonts w:eastAsiaTheme="minorEastAsia"/>
-        </w:rPr>
-        <w:t>are</w:t>
-      </w:r>
-      <w:r>
-        <w:rPr>
-          <w:rFonts w:eastAsiaTheme="minorEastAsia"/>
-        </w:rPr>
-        <w:t xml:space="preserve"> hidden / latent information / variables</w:t>
-      </w:r>
-      <w:r>
-        <w:rPr>
-          <w:rFonts w:eastAsiaTheme="minorEastAsia"/>
-        </w:rPr>
-        <w:t xml:space="preserve">; the state of the system consists of an observed </w:t>
-      </w:r>
-      <w:r>
-        <w:rPr>
-          <w:rFonts w:eastAsiaTheme="minorEastAsia"/>
-        </w:rPr>
-        <w:t>state</w:t>
-      </w:r>
-      <w:r>
-        <w:rPr>
-          <w:rFonts w:eastAsiaTheme="minorEastAsia"/>
-        </w:rPr>
-        <w:t xml:space="preserve"> and a hidden </w:t>
-      </w:r>
-      <w:r>
-        <w:rPr>
-          <w:rFonts w:eastAsiaTheme="minorEastAsia"/>
-        </w:rPr>
-        <w:t>state</w:t>
-      </w:r>
+        <w:t xml:space="preserve">Data </w:t>
+      </w:r>
+      <m:oMath>
+        <m:r>
+          <w:rPr>
+            <w:rFonts w:ascii="Cambria Math" w:eastAsiaTheme="minorEastAsia" w:hAnsi="Cambria Math"/>
+          </w:rPr>
+          <m:t>D=</m:t>
+        </m:r>
+        <m:d>
+          <m:dPr>
+            <m:ctrlPr>
+              <w:rPr>
+                <w:rFonts w:ascii="Cambria Math" w:eastAsiaTheme="minorEastAsia" w:hAnsi="Cambria Math"/>
+                <w:i/>
+              </w:rPr>
+            </m:ctrlPr>
+          </m:dPr>
+          <m:e>
+            <m:sSub>
+              <m:sSubPr>
+                <m:ctrlPr>
+                  <w:rPr>
+                    <w:rFonts w:ascii="Cambria Math" w:eastAsiaTheme="minorEastAsia" w:hAnsi="Cambria Math"/>
+                    <w:i/>
+                  </w:rPr>
+                </m:ctrlPr>
+              </m:sSubPr>
+              <m:e>
+                <m:r>
+                  <w:rPr>
+                    <w:rFonts w:ascii="Cambria Math" w:eastAsiaTheme="minorEastAsia" w:hAnsi="Cambria Math"/>
+                  </w:rPr>
+                  <m:t>x</m:t>
+                </m:r>
+              </m:e>
+              <m:sub>
+                <m:r>
+                  <w:rPr>
+                    <w:rFonts w:ascii="Cambria Math" w:eastAsiaTheme="minorEastAsia" w:hAnsi="Cambria Math"/>
+                  </w:rPr>
+                  <m:t>1</m:t>
+                </m:r>
+              </m:sub>
+            </m:sSub>
+            <m:r>
+              <w:rPr>
+                <w:rFonts w:ascii="Cambria Math" w:eastAsiaTheme="minorEastAsia" w:hAnsi="Cambria Math"/>
+              </w:rPr>
+              <m:t>,</m:t>
+            </m:r>
+            <m:sSub>
+              <m:sSubPr>
+                <m:ctrlPr>
+                  <w:rPr>
+                    <w:rFonts w:ascii="Cambria Math" w:eastAsiaTheme="minorEastAsia" w:hAnsi="Cambria Math"/>
+                    <w:i/>
+                  </w:rPr>
+                </m:ctrlPr>
+              </m:sSubPr>
+              <m:e>
+                <m:r>
+                  <w:rPr>
+                    <w:rFonts w:ascii="Cambria Math" w:eastAsiaTheme="minorEastAsia" w:hAnsi="Cambria Math"/>
+                  </w:rPr>
+                  <m:t>x</m:t>
+                </m:r>
+              </m:e>
+              <m:sub>
+                <m:r>
+                  <w:rPr>
+                    <w:rFonts w:ascii="Cambria Math" w:eastAsiaTheme="minorEastAsia" w:hAnsi="Cambria Math"/>
+                  </w:rPr>
+                  <m:t>2</m:t>
+                </m:r>
+              </m:sub>
+            </m:sSub>
+            <m:r>
+              <w:rPr>
+                <w:rFonts w:ascii="Cambria Math" w:eastAsiaTheme="minorEastAsia" w:hAnsi="Cambria Math"/>
+              </w:rPr>
+              <m:t>,…,</m:t>
+            </m:r>
+            <m:sSub>
+              <m:sSubPr>
+                <m:ctrlPr>
+                  <w:rPr>
+                    <w:rFonts w:ascii="Cambria Math" w:eastAsiaTheme="minorEastAsia" w:hAnsi="Cambria Math"/>
+                    <w:i/>
+                  </w:rPr>
+                </m:ctrlPr>
+              </m:sSubPr>
+              <m:e>
+                <m:r>
+                  <w:rPr>
+                    <w:rFonts w:ascii="Cambria Math" w:eastAsiaTheme="minorEastAsia" w:hAnsi="Cambria Math"/>
+                  </w:rPr>
+                  <m:t>x</m:t>
+                </m:r>
+              </m:e>
+              <m:sub>
+                <m:r>
+                  <w:rPr>
+                    <w:rFonts w:ascii="Cambria Math" w:eastAsiaTheme="minorEastAsia" w:hAnsi="Cambria Math"/>
+                  </w:rPr>
+                  <m:t>n</m:t>
+                </m:r>
+              </m:sub>
+            </m:sSub>
+          </m:e>
+        </m:d>
+      </m:oMath>
+      <w:r>
+        <w:rPr>
+          <w:rFonts w:eastAsiaTheme="minorEastAsia"/>
+        </w:rPr>
+        <w:t xml:space="preserve"> is a tuple of observed values.</w:t>
+      </w:r>
+    </w:p>
+    <w:p>
+      <w:pPr>
+        <w:pStyle w:val="NoSpacing"/>
+        <w:rPr>
+          <w:rFonts w:eastAsiaTheme="minorEastAsia"/>
+        </w:rPr>
+      </w:pPr>
+      <w:r>
+        <w:rPr>
+          <w:rFonts w:eastAsiaTheme="minorEastAsia"/>
+        </w:rPr>
+        <w:t>Consider a tuple of</w:t>
+      </w:r>
+      <w:r>
+        <w:rPr>
+          <w:rFonts w:eastAsiaTheme="minorEastAsia"/>
+        </w:rPr>
+        <w:t xml:space="preserve"> hidden</w:t>
+      </w:r>
+      <w:r>
+        <w:rPr>
+          <w:rFonts w:eastAsiaTheme="minorEastAsia"/>
+        </w:rPr>
+        <w:t xml:space="preserve"> random variables </w:t>
+      </w:r>
+      <m:oMath>
+        <m:d>
+          <m:dPr>
+            <m:ctrlPr>
+              <w:rPr>
+                <w:rFonts w:ascii="Cambria Math" w:eastAsiaTheme="minorEastAsia" w:hAnsi="Cambria Math"/>
+                <w:i/>
+              </w:rPr>
+            </m:ctrlPr>
+          </m:dPr>
+          <m:e>
+            <m:sSub>
+              <m:sSubPr>
+                <m:ctrlPr>
+                  <w:rPr>
+                    <w:rFonts w:ascii="Cambria Math" w:eastAsiaTheme="minorEastAsia" w:hAnsi="Cambria Math"/>
+                    <w:i/>
+                  </w:rPr>
+                </m:ctrlPr>
+              </m:sSubPr>
+              <m:e>
+                <m:r>
+                  <w:rPr>
+                    <w:rFonts w:ascii="Cambria Math" w:eastAsiaTheme="minorEastAsia" w:hAnsi="Cambria Math"/>
+                  </w:rPr>
+                  <m:t>Z</m:t>
+                </m:r>
+              </m:e>
+              <m:sub>
+                <m:r>
+                  <w:rPr>
+                    <w:rFonts w:ascii="Cambria Math" w:eastAsiaTheme="minorEastAsia" w:hAnsi="Cambria Math"/>
+                  </w:rPr>
+                  <m:t>1</m:t>
+                </m:r>
+              </m:sub>
+            </m:sSub>
+            <m:r>
+              <w:rPr>
+                <w:rFonts w:ascii="Cambria Math" w:eastAsiaTheme="minorEastAsia" w:hAnsi="Cambria Math"/>
+              </w:rPr>
+              <m:t>,</m:t>
+            </m:r>
+            <m:sSub>
+              <m:sSubPr>
+                <m:ctrlPr>
+                  <w:rPr>
+                    <w:rFonts w:ascii="Cambria Math" w:eastAsiaTheme="minorEastAsia" w:hAnsi="Cambria Math"/>
+                    <w:i/>
+                  </w:rPr>
+                </m:ctrlPr>
+              </m:sSubPr>
+              <m:e>
+                <m:r>
+                  <w:rPr>
+                    <w:rFonts w:ascii="Cambria Math" w:eastAsiaTheme="minorEastAsia" w:hAnsi="Cambria Math"/>
+                  </w:rPr>
+                  <m:t>Z</m:t>
+                </m:r>
+              </m:e>
+              <m:sub>
+                <m:r>
+                  <w:rPr>
+                    <w:rFonts w:ascii="Cambria Math" w:eastAsiaTheme="minorEastAsia" w:hAnsi="Cambria Math"/>
+                  </w:rPr>
+                  <m:t>2</m:t>
+                </m:r>
+              </m:sub>
+            </m:sSub>
+            <m:r>
+              <w:rPr>
+                <w:rFonts w:ascii="Cambria Math" w:eastAsiaTheme="minorEastAsia" w:hAnsi="Cambria Math"/>
+              </w:rPr>
+              <m:t>,…,</m:t>
+            </m:r>
+            <m:sSub>
+              <m:sSubPr>
+                <m:ctrlPr>
+                  <w:rPr>
+                    <w:rFonts w:ascii="Cambria Math" w:eastAsiaTheme="minorEastAsia" w:hAnsi="Cambria Math"/>
+                    <w:i/>
+                  </w:rPr>
+                </m:ctrlPr>
+              </m:sSubPr>
+              <m:e>
+                <m:r>
+                  <w:rPr>
+                    <w:rFonts w:ascii="Cambria Math" w:eastAsiaTheme="minorEastAsia" w:hAnsi="Cambria Math"/>
+                  </w:rPr>
+                  <m:t>Z</m:t>
+                </m:r>
+              </m:e>
+              <m:sub>
+                <m:r>
+                  <w:rPr>
+                    <w:rFonts w:ascii="Cambria Math" w:eastAsiaTheme="minorEastAsia" w:hAnsi="Cambria Math"/>
+                  </w:rPr>
+                  <m:t>n</m:t>
+                </m:r>
+              </m:sub>
+            </m:sSub>
+          </m:e>
+        </m:d>
+      </m:oMath>
+      <w:r>
+        <w:rPr>
+          <w:rFonts w:eastAsiaTheme="minorEastAsia"/>
+        </w:rPr>
+        <w:t>. Each random variable takes on a</w:t>
+      </w:r>
+      <w:r>
+        <w:rPr>
+          <w:rFonts w:eastAsiaTheme="minorEastAsia"/>
+        </w:rPr>
+        <w:t xml:space="preserve"> discrete</w:t>
+      </w:r>
+      <w:r>
+        <w:rPr>
+          <w:rFonts w:eastAsiaTheme="minorEastAsia"/>
+        </w:rPr>
+        <w:t xml:space="preserve"> value in </w:t>
+      </w:r>
+      <m:oMath>
+        <m:r>
+          <w:rPr>
+            <w:rFonts w:ascii="Cambria Math" w:eastAsiaTheme="minorEastAsia" w:hAnsi="Cambria Math"/>
+          </w:rPr>
+          <m:t>{1, …, m}</m:t>
+        </m:r>
+      </m:oMath>
       <w:r>
         <w:rPr>
           <w:rFonts w:eastAsiaTheme="minorEastAsia"/>
@@ -3189,8 +3609,1455 @@
         <w:rPr>
           <w:rFonts w:eastAsiaTheme="minorEastAsia"/>
         </w:rPr>
-        <w:t xml:space="preserve"> We can construct a Hidden Markov Model.</w:t>
-      </w:r>
+        <w:t xml:space="preserve"> Each value of a hidden variable occurs at a discrete time.</w:t>
+      </w:r>
+    </w:p>
+    <w:p>
+      <w:pPr>
+        <w:pStyle w:val="NoSpacing"/>
+        <w:rPr>
+          <w:rFonts w:eastAsiaTheme="minorEastAsia"/>
+        </w:rPr>
+      </w:pPr>
+      <w:r>
+        <w:rPr>
+          <w:rFonts w:eastAsiaTheme="minorEastAsia"/>
+        </w:rPr>
+        <w:lastRenderedPageBreak/>
+        <w:t>These variables / the joint distribution of these variables respects a trellis diagram / graphical model for a Hidden Markov Model:</w:t>
+      </w:r>
+    </w:p>
+    <w:p>
+      <w:pPr>
+        <w:pStyle w:val="NoSpacing"/>
+        <w:rPr>
+          <w:rFonts w:eastAsiaTheme="minorEastAsia"/>
+        </w:rPr>
+      </w:pPr>
+    </w:p>
+    <w:p>
+      <w:pPr>
+        <w:pStyle w:val="NoSpacing"/>
+        <w:rPr>
+          <w:rFonts w:eastAsiaTheme="minorEastAsia"/>
+        </w:rPr>
+      </w:pPr>
+      <w:r>
+        <w:rPr>
+          <w:rFonts w:eastAsiaTheme="minorEastAsia"/>
+        </w:rPr>
+        <w:drawing>
+          <wp:inline distT="0" distB="0" distL="0" distR="0" wp14:anchorId="5D1D8E28" wp14:editId="51E382D3">
+            <wp:extent cx="3635055" cy="2309060"/>
+            <wp:effectExtent l="0" t="0" r="3810" b="0"/>
+            <wp:docPr id="379250053" name="Picture 1"/>
+            <wp:cNvGraphicFramePr>
+              <a:graphicFrameLocks xmlns:a="http://schemas.openxmlformats.org/drawingml/2006/main" noChangeAspect="1"/>
+            </wp:cNvGraphicFramePr>
+            <a:graphic xmlns:a="http://schemas.openxmlformats.org/drawingml/2006/main">
+              <a:graphicData uri="http://schemas.openxmlformats.org/drawingml/2006/picture">
+                <pic:pic xmlns:pic="http://schemas.openxmlformats.org/drawingml/2006/picture">
+                  <pic:nvPicPr>
+                    <pic:cNvPr id="379250053" name=""/>
+                    <pic:cNvPicPr/>
+                  </pic:nvPicPr>
+                  <pic:blipFill>
+                    <a:blip r:embed="rId11"/>
+                    <a:stretch>
+                      <a:fillRect/>
+                    </a:stretch>
+                  </pic:blipFill>
+                  <pic:spPr>
+                    <a:xfrm>
+                      <a:off x="0" y="0"/>
+                      <a:ext cx="3635055" cy="2309060"/>
+                    </a:xfrm>
+                    <a:prstGeom prst="rect">
+                      <a:avLst/>
+                    </a:prstGeom>
+                  </pic:spPr>
+                </pic:pic>
+              </a:graphicData>
+            </a:graphic>
+          </wp:inline>
+        </w:drawing>
+      </w:r>
+    </w:p>
+    <w:p>
+      <w:pPr>
+        <w:pStyle w:val="NoSpacing"/>
+        <w:rPr>
+          <w:rFonts w:eastAsiaTheme="minorEastAsia"/>
+        </w:rPr>
+      </w:pPr>
+    </w:p>
+    <w:p>
+      <w:pPr>
+        <w:pStyle w:val="NoSpacing"/>
+        <w:rPr>
+          <w:rFonts w:eastAsiaTheme="minorEastAsia"/>
+        </w:rPr>
+      </w:pPr>
+      <m:oMathPara>
+        <m:oMath>
+          <m:r>
+            <w:rPr>
+              <w:rFonts w:ascii="Cambria Math" w:eastAsiaTheme="minorEastAsia" w:hAnsi="Cambria Math"/>
+            </w:rPr>
+            <m:t>p</m:t>
+          </m:r>
+          <m:d>
+            <m:dPr>
+              <m:ctrlPr>
+                <w:rPr>
+                  <w:rFonts w:ascii="Cambria Math" w:eastAsiaTheme="minorEastAsia" w:hAnsi="Cambria Math"/>
+                  <w:i/>
+                </w:rPr>
+              </m:ctrlPr>
+            </m:dPr>
+            <m:e>
+              <m:sSub>
+                <m:sSubPr>
+                  <m:ctrlPr>
+                    <w:rPr>
+                      <w:rFonts w:ascii="Cambria Math" w:eastAsiaTheme="minorEastAsia" w:hAnsi="Cambria Math"/>
+                      <w:i/>
+                    </w:rPr>
+                  </m:ctrlPr>
+                </m:sSubPr>
+                <m:e>
+                  <m:r>
+                    <w:rPr>
+                      <w:rFonts w:ascii="Cambria Math" w:eastAsiaTheme="minorEastAsia" w:hAnsi="Cambria Math"/>
+                    </w:rPr>
+                    <m:t>x</m:t>
+                  </m:r>
+                </m:e>
+                <m:sub>
+                  <m:r>
+                    <w:rPr>
+                      <w:rFonts w:ascii="Cambria Math" w:eastAsiaTheme="minorEastAsia" w:hAnsi="Cambria Math"/>
+                    </w:rPr>
+                    <m:t>1</m:t>
+                  </m:r>
+                </m:sub>
+              </m:sSub>
+              <m:r>
+                <w:rPr>
+                  <w:rFonts w:ascii="Cambria Math" w:eastAsiaTheme="minorEastAsia" w:hAnsi="Cambria Math"/>
+                </w:rPr>
+                <m:t>,…,</m:t>
+              </m:r>
+              <m:sSub>
+                <m:sSubPr>
+                  <m:ctrlPr>
+                    <w:rPr>
+                      <w:rFonts w:ascii="Cambria Math" w:eastAsiaTheme="minorEastAsia" w:hAnsi="Cambria Math"/>
+                      <w:i/>
+                    </w:rPr>
+                  </m:ctrlPr>
+                </m:sSubPr>
+                <m:e>
+                  <m:r>
+                    <w:rPr>
+                      <w:rFonts w:ascii="Cambria Math" w:eastAsiaTheme="minorEastAsia" w:hAnsi="Cambria Math"/>
+                    </w:rPr>
+                    <m:t>x</m:t>
+                  </m:r>
+                </m:e>
+                <m:sub>
+                  <m:r>
+                    <w:rPr>
+                      <w:rFonts w:ascii="Cambria Math" w:eastAsiaTheme="minorEastAsia" w:hAnsi="Cambria Math"/>
+                    </w:rPr>
+                    <m:t>n</m:t>
+                  </m:r>
+                </m:sub>
+              </m:sSub>
+              <m:r>
+                <w:rPr>
+                  <w:rFonts w:ascii="Cambria Math" w:eastAsiaTheme="minorEastAsia" w:hAnsi="Cambria Math"/>
+                </w:rPr>
+                <m:t>,</m:t>
+              </m:r>
+              <m:sSub>
+                <m:sSubPr>
+                  <m:ctrlPr>
+                    <w:rPr>
+                      <w:rFonts w:ascii="Cambria Math" w:eastAsiaTheme="minorEastAsia" w:hAnsi="Cambria Math"/>
+                      <w:i/>
+                    </w:rPr>
+                  </m:ctrlPr>
+                </m:sSubPr>
+                <m:e>
+                  <m:r>
+                    <w:rPr>
+                      <w:rFonts w:ascii="Cambria Math" w:eastAsiaTheme="minorEastAsia" w:hAnsi="Cambria Math"/>
+                    </w:rPr>
+                    <m:t>z</m:t>
+                  </m:r>
+                </m:e>
+                <m:sub>
+                  <m:r>
+                    <w:rPr>
+                      <w:rFonts w:ascii="Cambria Math" w:eastAsiaTheme="minorEastAsia" w:hAnsi="Cambria Math"/>
+                    </w:rPr>
+                    <m:t>1</m:t>
+                  </m:r>
+                </m:sub>
+              </m:sSub>
+              <m:r>
+                <w:rPr>
+                  <w:rFonts w:ascii="Cambria Math" w:eastAsiaTheme="minorEastAsia" w:hAnsi="Cambria Math"/>
+                </w:rPr>
+                <m:t>,…,</m:t>
+              </m:r>
+              <m:sSub>
+                <m:sSubPr>
+                  <m:ctrlPr>
+                    <w:rPr>
+                      <w:rFonts w:ascii="Cambria Math" w:eastAsiaTheme="minorEastAsia" w:hAnsi="Cambria Math"/>
+                      <w:i/>
+                    </w:rPr>
+                  </m:ctrlPr>
+                </m:sSubPr>
+                <m:e>
+                  <m:r>
+                    <w:rPr>
+                      <w:rFonts w:ascii="Cambria Math" w:eastAsiaTheme="minorEastAsia" w:hAnsi="Cambria Math"/>
+                    </w:rPr>
+                    <m:t>z</m:t>
+                  </m:r>
+                </m:e>
+                <m:sub>
+                  <m:r>
+                    <w:rPr>
+                      <w:rFonts w:ascii="Cambria Math" w:eastAsiaTheme="minorEastAsia" w:hAnsi="Cambria Math"/>
+                    </w:rPr>
+                    <m:t>n</m:t>
+                  </m:r>
+                </m:sub>
+              </m:sSub>
+            </m:e>
+          </m:d>
+          <m:r>
+            <w:rPr>
+              <w:rFonts w:ascii="Cambria Math" w:eastAsiaTheme="minorEastAsia" w:hAnsi="Cambria Math"/>
+            </w:rPr>
+            <m:t>=p</m:t>
+          </m:r>
+          <m:d>
+            <m:dPr>
+              <m:ctrlPr>
+                <w:rPr>
+                  <w:rFonts w:ascii="Cambria Math" w:eastAsiaTheme="minorEastAsia" w:hAnsi="Cambria Math"/>
+                  <w:i/>
+                </w:rPr>
+              </m:ctrlPr>
+            </m:dPr>
+            <m:e>
+              <m:sSub>
+                <m:sSubPr>
+                  <m:ctrlPr>
+                    <w:rPr>
+                      <w:rFonts w:ascii="Cambria Math" w:eastAsiaTheme="minorEastAsia" w:hAnsi="Cambria Math"/>
+                      <w:i/>
+                    </w:rPr>
+                  </m:ctrlPr>
+                </m:sSubPr>
+                <m:e>
+                  <m:r>
+                    <w:rPr>
+                      <w:rFonts w:ascii="Cambria Math" w:eastAsiaTheme="minorEastAsia" w:hAnsi="Cambria Math"/>
+                    </w:rPr>
+                    <m:t>z</m:t>
+                  </m:r>
+                </m:e>
+                <m:sub>
+                  <m:r>
+                    <w:rPr>
+                      <w:rFonts w:ascii="Cambria Math" w:eastAsiaTheme="minorEastAsia" w:hAnsi="Cambria Math"/>
+                    </w:rPr>
+                    <m:t>1</m:t>
+                  </m:r>
+                </m:sub>
+              </m:sSub>
+            </m:e>
+          </m:d>
+          <m:r>
+            <w:rPr>
+              <w:rFonts w:ascii="Cambria Math" w:eastAsiaTheme="minorEastAsia" w:hAnsi="Cambria Math"/>
+            </w:rPr>
+            <m:t>p</m:t>
+          </m:r>
+          <m:d>
+            <m:dPr>
+              <m:ctrlPr>
+                <w:rPr>
+                  <w:rFonts w:ascii="Cambria Math" w:eastAsiaTheme="minorEastAsia" w:hAnsi="Cambria Math"/>
+                  <w:i/>
+                </w:rPr>
+              </m:ctrlPr>
+            </m:dPr>
+            <m:e>
+              <m:sSub>
+                <m:sSubPr>
+                  <m:ctrlPr>
+                    <w:rPr>
+                      <w:rFonts w:ascii="Cambria Math" w:eastAsiaTheme="minorEastAsia" w:hAnsi="Cambria Math"/>
+                      <w:i/>
+                    </w:rPr>
+                  </m:ctrlPr>
+                </m:sSubPr>
+                <m:e>
+                  <m:r>
+                    <w:rPr>
+                      <w:rFonts w:ascii="Cambria Math" w:eastAsiaTheme="minorEastAsia" w:hAnsi="Cambria Math"/>
+                    </w:rPr>
+                    <m:t>x</m:t>
+                  </m:r>
+                </m:e>
+                <m:sub>
+                  <m:r>
+                    <w:rPr>
+                      <w:rFonts w:ascii="Cambria Math" w:eastAsiaTheme="minorEastAsia" w:hAnsi="Cambria Math"/>
+                    </w:rPr>
+                    <m:t>1</m:t>
+                  </m:r>
+                </m:sub>
+              </m:sSub>
+              <m:r>
+                <w:rPr>
+                  <w:rFonts w:ascii="Cambria Math" w:eastAsiaTheme="minorEastAsia" w:hAnsi="Cambria Math"/>
+                </w:rPr>
+                <m:t>|</m:t>
+              </m:r>
+              <m:sSub>
+                <m:sSubPr>
+                  <m:ctrlPr>
+                    <w:rPr>
+                      <w:rFonts w:ascii="Cambria Math" w:eastAsiaTheme="minorEastAsia" w:hAnsi="Cambria Math"/>
+                      <w:i/>
+                    </w:rPr>
+                  </m:ctrlPr>
+                </m:sSubPr>
+                <m:e>
+                  <m:r>
+                    <w:rPr>
+                      <w:rFonts w:ascii="Cambria Math" w:eastAsiaTheme="minorEastAsia" w:hAnsi="Cambria Math"/>
+                    </w:rPr>
+                    <m:t>z</m:t>
+                  </m:r>
+                </m:e>
+                <m:sub>
+                  <m:r>
+                    <w:rPr>
+                      <w:rFonts w:ascii="Cambria Math" w:eastAsiaTheme="minorEastAsia" w:hAnsi="Cambria Math"/>
+                    </w:rPr>
+                    <m:t>1</m:t>
+                  </m:r>
+                </m:sub>
+              </m:sSub>
+            </m:e>
+          </m:d>
+          <m:nary>
+            <m:naryPr>
+              <m:chr m:val="∏"/>
+              <m:limLoc m:val="undOvr"/>
+              <m:ctrlPr>
+                <w:rPr>
+                  <w:rFonts w:ascii="Cambria Math" w:eastAsiaTheme="minorEastAsia" w:hAnsi="Cambria Math"/>
+                  <w:i/>
+                </w:rPr>
+              </m:ctrlPr>
+            </m:naryPr>
+            <m:sub>
+              <m:r>
+                <w:rPr>
+                  <w:rFonts w:ascii="Cambria Math" w:eastAsiaTheme="minorEastAsia" w:hAnsi="Cambria Math"/>
+                </w:rPr>
+                <m:t>k=2</m:t>
+              </m:r>
+            </m:sub>
+            <m:sup>
+              <m:r>
+                <w:rPr>
+                  <w:rFonts w:ascii="Cambria Math" w:eastAsiaTheme="minorEastAsia" w:hAnsi="Cambria Math"/>
+                </w:rPr>
+                <m:t>n</m:t>
+              </m:r>
+            </m:sup>
+            <m:e>
+              <m:d>
+                <m:dPr>
+                  <m:begChr m:val="["/>
+                  <m:endChr m:val="]"/>
+                  <m:ctrlPr>
+                    <w:rPr>
+                      <w:rFonts w:ascii="Cambria Math" w:eastAsiaTheme="minorEastAsia" w:hAnsi="Cambria Math"/>
+                      <w:i/>
+                    </w:rPr>
+                  </m:ctrlPr>
+                </m:dPr>
+                <m:e>
+                  <m:r>
+                    <w:rPr>
+                      <w:rFonts w:ascii="Cambria Math" w:eastAsiaTheme="minorEastAsia" w:hAnsi="Cambria Math"/>
+                    </w:rPr>
+                    <m:t>p</m:t>
+                  </m:r>
+                  <m:d>
+                    <m:dPr>
+                      <m:ctrlPr>
+                        <w:rPr>
+                          <w:rFonts w:ascii="Cambria Math" w:eastAsiaTheme="minorEastAsia" w:hAnsi="Cambria Math"/>
+                          <w:i/>
+                        </w:rPr>
+                      </m:ctrlPr>
+                    </m:dPr>
+                    <m:e>
+                      <m:sSub>
+                        <m:sSubPr>
+                          <m:ctrlPr>
+                            <w:rPr>
+                              <w:rFonts w:ascii="Cambria Math" w:eastAsiaTheme="minorEastAsia" w:hAnsi="Cambria Math"/>
+                              <w:i/>
+                            </w:rPr>
+                          </m:ctrlPr>
+                        </m:sSubPr>
+                        <m:e>
+                          <m:r>
+                            <w:rPr>
+                              <w:rFonts w:ascii="Cambria Math" w:eastAsiaTheme="minorEastAsia" w:hAnsi="Cambria Math"/>
+                            </w:rPr>
+                            <m:t>z</m:t>
+                          </m:r>
+                        </m:e>
+                        <m:sub>
+                          <m:r>
+                            <w:rPr>
+                              <w:rFonts w:ascii="Cambria Math" w:eastAsiaTheme="minorEastAsia" w:hAnsi="Cambria Math"/>
+                            </w:rPr>
+                            <m:t>k</m:t>
+                          </m:r>
+                        </m:sub>
+                      </m:sSub>
+                      <m:r>
+                        <w:rPr>
+                          <w:rFonts w:ascii="Cambria Math" w:eastAsiaTheme="minorEastAsia" w:hAnsi="Cambria Math"/>
+                        </w:rPr>
+                        <m:t>|</m:t>
+                      </m:r>
+                      <m:sSub>
+                        <m:sSubPr>
+                          <m:ctrlPr>
+                            <w:rPr>
+                              <w:rFonts w:ascii="Cambria Math" w:eastAsiaTheme="minorEastAsia" w:hAnsi="Cambria Math"/>
+                              <w:i/>
+                            </w:rPr>
+                          </m:ctrlPr>
+                        </m:sSubPr>
+                        <m:e>
+                          <m:r>
+                            <w:rPr>
+                              <w:rFonts w:ascii="Cambria Math" w:eastAsiaTheme="minorEastAsia" w:hAnsi="Cambria Math"/>
+                            </w:rPr>
+                            <m:t>z</m:t>
+                          </m:r>
+                        </m:e>
+                        <m:sub>
+                          <m:r>
+                            <w:rPr>
+                              <w:rFonts w:ascii="Cambria Math" w:eastAsiaTheme="minorEastAsia" w:hAnsi="Cambria Math"/>
+                            </w:rPr>
+                            <m:t>k-1</m:t>
+                          </m:r>
+                        </m:sub>
+                      </m:sSub>
+                    </m:e>
+                  </m:d>
+                  <m:r>
+                    <w:rPr>
+                      <w:rFonts w:ascii="Cambria Math" w:eastAsiaTheme="minorEastAsia" w:hAnsi="Cambria Math"/>
+                    </w:rPr>
+                    <m:t>p</m:t>
+                  </m:r>
+                  <m:d>
+                    <m:dPr>
+                      <m:ctrlPr>
+                        <w:rPr>
+                          <w:rFonts w:ascii="Cambria Math" w:eastAsiaTheme="minorEastAsia" w:hAnsi="Cambria Math"/>
+                          <w:i/>
+                        </w:rPr>
+                      </m:ctrlPr>
+                    </m:dPr>
+                    <m:e>
+                      <m:sSub>
+                        <m:sSubPr>
+                          <m:ctrlPr>
+                            <w:rPr>
+                              <w:rFonts w:ascii="Cambria Math" w:eastAsiaTheme="minorEastAsia" w:hAnsi="Cambria Math"/>
+                              <w:i/>
+                            </w:rPr>
+                          </m:ctrlPr>
+                        </m:sSubPr>
+                        <m:e>
+                          <m:r>
+                            <w:rPr>
+                              <w:rFonts w:ascii="Cambria Math" w:eastAsiaTheme="minorEastAsia" w:hAnsi="Cambria Math"/>
+                            </w:rPr>
+                            <m:t>x</m:t>
+                          </m:r>
+                        </m:e>
+                        <m:sub>
+                          <m:r>
+                            <w:rPr>
+                              <w:rFonts w:ascii="Cambria Math" w:eastAsiaTheme="minorEastAsia" w:hAnsi="Cambria Math"/>
+                            </w:rPr>
+                            <m:t>k</m:t>
+                          </m:r>
+                        </m:sub>
+                      </m:sSub>
+                      <m:r>
+                        <w:rPr>
+                          <w:rFonts w:ascii="Cambria Math" w:eastAsiaTheme="minorEastAsia" w:hAnsi="Cambria Math"/>
+                        </w:rPr>
+                        <m:t>|</m:t>
+                      </m:r>
+                      <m:sSub>
+                        <m:sSubPr>
+                          <m:ctrlPr>
+                            <w:rPr>
+                              <w:rFonts w:ascii="Cambria Math" w:eastAsiaTheme="minorEastAsia" w:hAnsi="Cambria Math"/>
+                              <w:i/>
+                            </w:rPr>
+                          </m:ctrlPr>
+                        </m:sSubPr>
+                        <m:e>
+                          <m:r>
+                            <w:rPr>
+                              <w:rFonts w:ascii="Cambria Math" w:eastAsiaTheme="minorEastAsia" w:hAnsi="Cambria Math"/>
+                            </w:rPr>
+                            <m:t>z</m:t>
+                          </m:r>
+                        </m:e>
+                        <m:sub>
+                          <m:r>
+                            <w:rPr>
+                              <w:rFonts w:ascii="Cambria Math" w:eastAsiaTheme="minorEastAsia" w:hAnsi="Cambria Math"/>
+                            </w:rPr>
+                            <m:t>k</m:t>
+                          </m:r>
+                        </m:sub>
+                      </m:sSub>
+                    </m:e>
+                  </m:d>
+                </m:e>
+              </m:d>
+            </m:e>
+          </m:nary>
+        </m:oMath>
+      </m:oMathPara>
+    </w:p>
+    <w:p>
+      <w:pPr>
+        <w:pStyle w:val="NoSpacing"/>
+        <w:rPr>
+          <w:rFonts w:eastAsiaTheme="minorEastAsia"/>
+        </w:rPr>
+      </w:pPr>
+    </w:p>
+    <w:p>
+      <w:pPr>
+        <w:pStyle w:val="NoSpacing"/>
+        <w:rPr>
+          <w:rFonts w:eastAsiaTheme="minorEastAsia"/>
+        </w:rPr>
+      </w:pPr>
+      <w:r>
+        <w:rPr>
+          <w:rFonts w:eastAsiaTheme="minorEastAsia"/>
+        </w:rPr>
+        <w:t xml:space="preserve">Probability of transition from state </w:t>
+      </w:r>
+      <m:oMath>
+        <m:r>
+          <w:rPr>
+            <w:rFonts w:ascii="Cambria Math" w:eastAsiaTheme="minorEastAsia" w:hAnsi="Cambria Math"/>
+          </w:rPr>
+          <m:t>i</m:t>
+        </m:r>
+      </m:oMath>
+      <w:r>
+        <w:rPr>
+          <w:rFonts w:eastAsiaTheme="minorEastAsia"/>
+        </w:rPr>
+        <w:t xml:space="preserve"> to state </w:t>
+      </w:r>
+      <m:oMath>
+        <m:r>
+          <w:rPr>
+            <w:rFonts w:ascii="Cambria Math" w:eastAsiaTheme="minorEastAsia" w:hAnsi="Cambria Math"/>
+          </w:rPr>
+          <m:t>j</m:t>
+        </m:r>
+      </m:oMath>
+      <w:r>
+        <w:rPr>
+          <w:rFonts w:eastAsiaTheme="minorEastAsia"/>
+        </w:rPr>
+        <w:t xml:space="preserve"> </w:t>
+      </w:r>
+      <m:oMath>
+        <m:sSub>
+          <m:sSubPr>
+            <m:ctrlPr>
+              <w:rPr>
+                <w:rFonts w:ascii="Cambria Math" w:eastAsiaTheme="minorEastAsia" w:hAnsi="Cambria Math"/>
+                <w:i/>
+              </w:rPr>
+            </m:ctrlPr>
+          </m:sSubPr>
+          <m:e>
+            <m:r>
+              <w:rPr>
+                <w:rFonts w:ascii="Cambria Math" w:eastAsiaTheme="minorEastAsia" w:hAnsi="Cambria Math"/>
+              </w:rPr>
+              <m:t>T</m:t>
+            </m:r>
+          </m:e>
+          <m:sub>
+            <m:r>
+              <w:rPr>
+                <w:rFonts w:ascii="Cambria Math" w:eastAsiaTheme="minorEastAsia" w:hAnsi="Cambria Math"/>
+              </w:rPr>
+              <m:t>i,j</m:t>
+            </m:r>
+          </m:sub>
+        </m:sSub>
+        <m:r>
+          <w:rPr>
+            <w:rFonts w:ascii="Cambria Math" w:eastAsiaTheme="minorEastAsia" w:hAnsi="Cambria Math"/>
+          </w:rPr>
+          <m:t>=P</m:t>
+        </m:r>
+        <m:d>
+          <m:dPr>
+            <m:ctrlPr>
+              <w:rPr>
+                <w:rFonts w:ascii="Cambria Math" w:eastAsiaTheme="minorEastAsia" w:hAnsi="Cambria Math"/>
+                <w:i/>
+              </w:rPr>
+            </m:ctrlPr>
+          </m:dPr>
+          <m:e>
+            <m:sSub>
+              <m:sSubPr>
+                <m:ctrlPr>
+                  <w:rPr>
+                    <w:rFonts w:ascii="Cambria Math" w:eastAsiaTheme="minorEastAsia" w:hAnsi="Cambria Math"/>
+                    <w:i/>
+                  </w:rPr>
+                </m:ctrlPr>
+              </m:sSubPr>
+              <m:e>
+                <m:r>
+                  <w:rPr>
+                    <w:rFonts w:ascii="Cambria Math" w:eastAsiaTheme="minorEastAsia" w:hAnsi="Cambria Math"/>
+                  </w:rPr>
+                  <m:t>z</m:t>
+                </m:r>
+              </m:e>
+              <m:sub>
+                <m:r>
+                  <w:rPr>
+                    <w:rFonts w:ascii="Cambria Math" w:eastAsiaTheme="minorEastAsia" w:hAnsi="Cambria Math"/>
+                  </w:rPr>
+                  <m:t>k+1</m:t>
+                </m:r>
+              </m:sub>
+            </m:sSub>
+            <m:r>
+              <w:rPr>
+                <w:rFonts w:ascii="Cambria Math" w:eastAsiaTheme="minorEastAsia" w:hAnsi="Cambria Math"/>
+              </w:rPr>
+              <m:t xml:space="preserve">=j | </m:t>
+            </m:r>
+            <m:sSub>
+              <m:sSubPr>
+                <m:ctrlPr>
+                  <w:rPr>
+                    <w:rFonts w:ascii="Cambria Math" w:eastAsiaTheme="minorEastAsia" w:hAnsi="Cambria Math"/>
+                    <w:i/>
+                  </w:rPr>
+                </m:ctrlPr>
+              </m:sSubPr>
+              <m:e>
+                <m:r>
+                  <w:rPr>
+                    <w:rFonts w:ascii="Cambria Math" w:eastAsiaTheme="minorEastAsia" w:hAnsi="Cambria Math"/>
+                  </w:rPr>
+                  <m:t>z</m:t>
+                </m:r>
+              </m:e>
+              <m:sub>
+                <m:r>
+                  <w:rPr>
+                    <w:rFonts w:ascii="Cambria Math" w:eastAsiaTheme="minorEastAsia" w:hAnsi="Cambria Math"/>
+                  </w:rPr>
+                  <m:t>k</m:t>
+                </m:r>
+              </m:sub>
+            </m:sSub>
+            <m:r>
+              <w:rPr>
+                <w:rFonts w:ascii="Cambria Math" w:eastAsiaTheme="minorEastAsia" w:hAnsi="Cambria Math"/>
+              </w:rPr>
+              <m:t>=i</m:t>
+            </m:r>
+          </m:e>
+        </m:d>
+      </m:oMath>
+      <w:r>
+        <w:rPr>
+          <w:rFonts w:eastAsiaTheme="minorEastAsia"/>
+        </w:rPr>
+        <w:t>.</w:t>
+      </w:r>
+    </w:p>
+    <w:p>
+      <w:pPr>
+        <w:pStyle w:val="NoSpacing"/>
+        <w:rPr>
+          <w:rFonts w:eastAsiaTheme="minorEastAsia"/>
+        </w:rPr>
+      </w:pPr>
+    </w:p>
+    <w:p>
+      <w:pPr>
+        <w:pStyle w:val="NoSpacing"/>
+        <w:rPr>
+          <w:rFonts w:eastAsiaTheme="minorEastAsia"/>
+        </w:rPr>
+      </w:pPr>
+      <w:r>
+        <w:rPr>
+          <w:rFonts w:eastAsiaTheme="minorEastAsia"/>
+        </w:rPr>
+        <w:t xml:space="preserve">Emission probability </w:t>
+      </w:r>
+      <m:oMath>
+        <m:sSub>
+          <m:sSubPr>
+            <m:ctrlPr>
+              <w:rPr>
+                <w:rFonts w:ascii="Cambria Math" w:eastAsiaTheme="minorEastAsia" w:hAnsi="Cambria Math"/>
+                <w:i/>
+              </w:rPr>
+            </m:ctrlPr>
+          </m:sSubPr>
+          <m:e>
+            <m:r>
+              <w:rPr>
+                <w:rFonts w:ascii="Cambria Math" w:eastAsiaTheme="minorEastAsia" w:hAnsi="Cambria Math"/>
+              </w:rPr>
+              <m:t>ε</m:t>
+            </m:r>
+          </m:e>
+          <m:sub>
+            <m:r>
+              <w:rPr>
+                <w:rFonts w:ascii="Cambria Math" w:eastAsiaTheme="minorEastAsia" w:hAnsi="Cambria Math"/>
+              </w:rPr>
+              <m:t>i</m:t>
+            </m:r>
+          </m:sub>
+        </m:sSub>
+        <m:d>
+          <m:dPr>
+            <m:ctrlPr>
+              <w:rPr>
+                <w:rFonts w:ascii="Cambria Math" w:eastAsiaTheme="minorEastAsia" w:hAnsi="Cambria Math"/>
+                <w:i/>
+              </w:rPr>
+            </m:ctrlPr>
+          </m:dPr>
+          <m:e>
+            <m:r>
+              <w:rPr>
+                <w:rFonts w:ascii="Cambria Math" w:eastAsiaTheme="minorEastAsia" w:hAnsi="Cambria Math"/>
+              </w:rPr>
+              <m:t>x</m:t>
+            </m:r>
+          </m:e>
+        </m:d>
+        <m:r>
+          <w:rPr>
+            <w:rFonts w:ascii="Cambria Math" w:eastAsiaTheme="minorEastAsia" w:hAnsi="Cambria Math"/>
+          </w:rPr>
+          <m:t>=p</m:t>
+        </m:r>
+        <m:d>
+          <m:dPr>
+            <m:ctrlPr>
+              <w:rPr>
+                <w:rFonts w:ascii="Cambria Math" w:eastAsiaTheme="minorEastAsia" w:hAnsi="Cambria Math"/>
+                <w:i/>
+              </w:rPr>
+            </m:ctrlPr>
+          </m:dPr>
+          <m:e>
+            <m:r>
+              <w:rPr>
+                <w:rFonts w:ascii="Cambria Math" w:eastAsiaTheme="minorEastAsia" w:hAnsi="Cambria Math"/>
+              </w:rPr>
+              <m:t xml:space="preserve">x | </m:t>
+            </m:r>
+            <m:sSub>
+              <m:sSubPr>
+                <m:ctrlPr>
+                  <w:rPr>
+                    <w:rFonts w:ascii="Cambria Math" w:eastAsiaTheme="minorEastAsia" w:hAnsi="Cambria Math"/>
+                    <w:i/>
+                  </w:rPr>
+                </m:ctrlPr>
+              </m:sSubPr>
+              <m:e>
+                <m:r>
+                  <w:rPr>
+                    <w:rFonts w:ascii="Cambria Math" w:eastAsiaTheme="minorEastAsia" w:hAnsi="Cambria Math"/>
+                  </w:rPr>
+                  <m:t>z</m:t>
+                </m:r>
+              </m:e>
+              <m:sub>
+                <m:r>
+                  <w:rPr>
+                    <w:rFonts w:ascii="Cambria Math" w:eastAsiaTheme="minorEastAsia" w:hAnsi="Cambria Math"/>
+                  </w:rPr>
+                  <m:t>k</m:t>
+                </m:r>
+              </m:sub>
+            </m:sSub>
+            <m:r>
+              <w:rPr>
+                <w:rFonts w:ascii="Cambria Math" w:eastAsiaTheme="minorEastAsia" w:hAnsi="Cambria Math"/>
+              </w:rPr>
+              <m:t>=i</m:t>
+            </m:r>
+          </m:e>
+        </m:d>
+        <m:r>
+          <w:rPr>
+            <w:rFonts w:ascii="Cambria Math" w:eastAsiaTheme="minorEastAsia" w:hAnsi="Cambria Math"/>
+          </w:rPr>
+          <m:t xml:space="preserve"> for i∈</m:t>
+        </m:r>
+        <m:d>
+          <m:dPr>
+            <m:begChr m:val="{"/>
+            <m:endChr m:val="}"/>
+            <m:ctrlPr>
+              <w:rPr>
+                <w:rFonts w:ascii="Cambria Math" w:eastAsiaTheme="minorEastAsia" w:hAnsi="Cambria Math"/>
+                <w:i/>
+              </w:rPr>
+            </m:ctrlPr>
+          </m:dPr>
+          <m:e>
+            <m:r>
+              <w:rPr>
+                <w:rFonts w:ascii="Cambria Math" w:eastAsiaTheme="minorEastAsia" w:hAnsi="Cambria Math"/>
+              </w:rPr>
+              <m:t>1, …, m</m:t>
+            </m:r>
+          </m:e>
+        </m:d>
+        <m:r>
+          <w:rPr>
+            <w:rFonts w:ascii="Cambria Math" w:eastAsiaTheme="minorEastAsia" w:hAnsi="Cambria Math"/>
+          </w:rPr>
+          <m:t>, x∈ set of real values, vector of real values, etc.</m:t>
+        </m:r>
+      </m:oMath>
+    </w:p>
+    <w:p>
+      <w:pPr>
+        <w:pStyle w:val="NoSpacing"/>
+        <w:rPr>
+          <w:rFonts w:eastAsiaTheme="minorEastAsia"/>
+        </w:rPr>
+      </w:pPr>
+      <w:r>
+        <w:rPr>
+          <w:rFonts w:eastAsiaTheme="minorEastAsia"/>
+        </w:rPr>
+        <w:t xml:space="preserve">Emission probability </w:t>
+      </w:r>
+      <m:oMath>
+        <m:sSub>
+          <m:sSubPr>
+            <m:ctrlPr>
+              <w:rPr>
+                <w:rFonts w:ascii="Cambria Math" w:eastAsiaTheme="minorEastAsia" w:hAnsi="Cambria Math"/>
+                <w:i/>
+              </w:rPr>
+            </m:ctrlPr>
+          </m:sSubPr>
+          <m:e>
+            <m:r>
+              <w:rPr>
+                <w:rFonts w:ascii="Cambria Math" w:eastAsiaTheme="minorEastAsia" w:hAnsi="Cambria Math"/>
+              </w:rPr>
+              <m:t>ε</m:t>
+            </m:r>
+          </m:e>
+          <m:sub>
+            <m:r>
+              <w:rPr>
+                <w:rFonts w:ascii="Cambria Math" w:eastAsiaTheme="minorEastAsia" w:hAnsi="Cambria Math"/>
+              </w:rPr>
+              <m:t>i</m:t>
+            </m:r>
+          </m:sub>
+        </m:sSub>
+        <m:d>
+          <m:dPr>
+            <m:ctrlPr>
+              <w:rPr>
+                <w:rFonts w:ascii="Cambria Math" w:eastAsiaTheme="minorEastAsia" w:hAnsi="Cambria Math"/>
+                <w:i/>
+              </w:rPr>
+            </m:ctrlPr>
+          </m:dPr>
+          <m:e>
+            <m:r>
+              <w:rPr>
+                <w:rFonts w:ascii="Cambria Math" w:eastAsiaTheme="minorEastAsia" w:hAnsi="Cambria Math"/>
+              </w:rPr>
+              <m:t>x</m:t>
+            </m:r>
+          </m:e>
+        </m:d>
+        <m:r>
+          <w:rPr>
+            <w:rFonts w:ascii="Cambria Math" w:eastAsiaTheme="minorEastAsia" w:hAnsi="Cambria Math"/>
+          </w:rPr>
+          <m:t>=p</m:t>
+        </m:r>
+        <m:d>
+          <m:dPr>
+            <m:ctrlPr>
+              <w:rPr>
+                <w:rFonts w:ascii="Cambria Math" w:eastAsiaTheme="minorEastAsia" w:hAnsi="Cambria Math"/>
+                <w:i/>
+              </w:rPr>
+            </m:ctrlPr>
+          </m:dPr>
+          <m:e>
+            <m:sSub>
+              <m:sSubPr>
+                <m:ctrlPr>
+                  <w:rPr>
+                    <w:rFonts w:ascii="Cambria Math" w:eastAsiaTheme="minorEastAsia" w:hAnsi="Cambria Math"/>
+                    <w:i/>
+                  </w:rPr>
+                </m:ctrlPr>
+              </m:sSubPr>
+              <m:e>
+                <m:r>
+                  <w:rPr>
+                    <w:rFonts w:ascii="Cambria Math" w:eastAsiaTheme="minorEastAsia" w:hAnsi="Cambria Math"/>
+                  </w:rPr>
+                  <m:t>x</m:t>
+                </m:r>
+              </m:e>
+              <m:sub>
+                <m:r>
+                  <w:rPr>
+                    <w:rFonts w:ascii="Cambria Math" w:eastAsiaTheme="minorEastAsia" w:hAnsi="Cambria Math"/>
+                  </w:rPr>
+                  <m:t>k</m:t>
+                </m:r>
+              </m:sub>
+            </m:sSub>
+            <m:r>
+              <w:rPr>
+                <w:rFonts w:ascii="Cambria Math" w:eastAsiaTheme="minorEastAsia" w:hAnsi="Cambria Math"/>
+              </w:rPr>
+              <m:t xml:space="preserve">=x | </m:t>
+            </m:r>
+            <m:sSub>
+              <m:sSubPr>
+                <m:ctrlPr>
+                  <w:rPr>
+                    <w:rFonts w:ascii="Cambria Math" w:eastAsiaTheme="minorEastAsia" w:hAnsi="Cambria Math"/>
+                    <w:i/>
+                  </w:rPr>
+                </m:ctrlPr>
+              </m:sSubPr>
+              <m:e>
+                <m:r>
+                  <w:rPr>
+                    <w:rFonts w:ascii="Cambria Math" w:eastAsiaTheme="minorEastAsia" w:hAnsi="Cambria Math"/>
+                  </w:rPr>
+                  <m:t>z</m:t>
+                </m:r>
+              </m:e>
+              <m:sub>
+                <m:r>
+                  <w:rPr>
+                    <w:rFonts w:ascii="Cambria Math" w:eastAsiaTheme="minorEastAsia" w:hAnsi="Cambria Math"/>
+                  </w:rPr>
+                  <m:t>k</m:t>
+                </m:r>
+              </m:sub>
+            </m:sSub>
+            <m:r>
+              <w:rPr>
+                <w:rFonts w:ascii="Cambria Math" w:eastAsiaTheme="minorEastAsia" w:hAnsi="Cambria Math"/>
+              </w:rPr>
+              <m:t>=i</m:t>
+            </m:r>
+          </m:e>
+        </m:d>
+        <m:r>
+          <w:rPr>
+            <w:rFonts w:ascii="Cambria Math" w:eastAsiaTheme="minorEastAsia" w:hAnsi="Cambria Math"/>
+          </w:rPr>
+          <m:t xml:space="preserve"> for i∈</m:t>
+        </m:r>
+        <m:d>
+          <m:dPr>
+            <m:begChr m:val="{"/>
+            <m:endChr m:val="}"/>
+            <m:ctrlPr>
+              <w:rPr>
+                <w:rFonts w:ascii="Cambria Math" w:eastAsiaTheme="minorEastAsia" w:hAnsi="Cambria Math"/>
+                <w:i/>
+              </w:rPr>
+            </m:ctrlPr>
+          </m:dPr>
+          <m:e>
+            <m:r>
+              <w:rPr>
+                <w:rFonts w:ascii="Cambria Math" w:eastAsiaTheme="minorEastAsia" w:hAnsi="Cambria Math"/>
+              </w:rPr>
+              <m:t>1, …, m</m:t>
+            </m:r>
+          </m:e>
+        </m:d>
+        <m:r>
+          <w:rPr>
+            <w:rFonts w:ascii="Cambria Math" w:eastAsiaTheme="minorEastAsia" w:hAnsi="Cambria Math"/>
+          </w:rPr>
+          <m:t>, x∈ set o</m:t>
+        </m:r>
+        <m:r>
+          <w:rPr>
+            <w:rFonts w:ascii="Cambria Math" w:eastAsiaTheme="minorEastAsia" w:hAnsi="Cambria Math"/>
+          </w:rPr>
+          <m:t>f discrete values</m:t>
+        </m:r>
+      </m:oMath>
+    </w:p>
+    <w:p>
+      <w:pPr>
+        <w:pStyle w:val="NoSpacing"/>
+        <w:rPr>
+          <w:rFonts w:eastAsiaTheme="minorEastAsia"/>
+        </w:rPr>
+      </w:pPr>
+      <m:oMath>
+        <m:sSub>
+          <m:sSubPr>
+            <m:ctrlPr>
+              <w:rPr>
+                <w:rFonts w:ascii="Cambria Math" w:eastAsiaTheme="minorEastAsia" w:hAnsi="Cambria Math"/>
+                <w:i/>
+              </w:rPr>
+            </m:ctrlPr>
+          </m:sSubPr>
+          <m:e>
+            <m:r>
+              <w:rPr>
+                <w:rFonts w:ascii="Cambria Math" w:eastAsiaTheme="minorEastAsia" w:hAnsi="Cambria Math"/>
+              </w:rPr>
+              <m:t>ε</m:t>
+            </m:r>
+          </m:e>
+          <m:sub>
+            <m:r>
+              <w:rPr>
+                <w:rFonts w:ascii="Cambria Math" w:eastAsiaTheme="minorEastAsia" w:hAnsi="Cambria Math"/>
+              </w:rPr>
+              <m:t>i</m:t>
+            </m:r>
+          </m:sub>
+        </m:sSub>
+      </m:oMath>
+      <w:r>
+        <w:rPr>
+          <w:rFonts w:eastAsiaTheme="minorEastAsia"/>
+        </w:rPr>
+        <w:t xml:space="preserve"> is a probability </w:t>
+      </w:r>
+      <w:r>
+        <w:rPr>
+          <w:rFonts w:eastAsiaTheme="minorEastAsia"/>
+        </w:rPr>
+        <w:t xml:space="preserve">density </w:t>
+      </w:r>
+      <w:r>
+        <w:rPr>
+          <w:rFonts w:eastAsiaTheme="minorEastAsia"/>
+        </w:rPr>
+        <w:t xml:space="preserve">distribution of </w:t>
+      </w:r>
+      <w:r>
+        <w:rPr>
+          <w:rFonts w:eastAsiaTheme="minorEastAsia"/>
+        </w:rPr>
+        <w:t>a set of</w:t>
+      </w:r>
+      <w:r>
+        <w:rPr>
+          <w:rFonts w:eastAsiaTheme="minorEastAsia"/>
+        </w:rPr>
+        <w:t xml:space="preserve"> real values, vector of real values, etc.</w:t>
+      </w:r>
+    </w:p>
+    <w:p>
+      <w:pPr>
+        <w:pStyle w:val="NoSpacing"/>
+        <w:rPr>
+          <w:rFonts w:eastAsiaTheme="minorEastAsia"/>
+        </w:rPr>
+      </w:pPr>
+      <m:oMath>
+        <m:sSub>
+          <m:sSubPr>
+            <m:ctrlPr>
+              <w:rPr>
+                <w:rFonts w:ascii="Cambria Math" w:eastAsiaTheme="minorEastAsia" w:hAnsi="Cambria Math"/>
+                <w:i/>
+              </w:rPr>
+            </m:ctrlPr>
+          </m:sSubPr>
+          <m:e>
+            <m:r>
+              <w:rPr>
+                <w:rFonts w:ascii="Cambria Math" w:eastAsiaTheme="minorEastAsia" w:hAnsi="Cambria Math"/>
+              </w:rPr>
+              <m:t>ε</m:t>
+            </m:r>
+          </m:e>
+          <m:sub>
+            <m:r>
+              <w:rPr>
+                <w:rFonts w:ascii="Cambria Math" w:eastAsiaTheme="minorEastAsia" w:hAnsi="Cambria Math"/>
+              </w:rPr>
+              <m:t>i</m:t>
+            </m:r>
+          </m:sub>
+        </m:sSub>
+      </m:oMath>
+      <w:r>
+        <w:rPr>
+          <w:rFonts w:eastAsiaTheme="minorEastAsia"/>
+        </w:rPr>
+        <w:t xml:space="preserve"> is a probability </w:t>
+      </w:r>
+      <w:r>
+        <w:rPr>
+          <w:rFonts w:eastAsiaTheme="minorEastAsia"/>
+        </w:rPr>
+        <w:t>mass</w:t>
+      </w:r>
+      <w:r>
+        <w:rPr>
+          <w:rFonts w:eastAsiaTheme="minorEastAsia"/>
+        </w:rPr>
+        <w:t xml:space="preserve"> distribution of a set of </w:t>
+      </w:r>
+      <w:r>
+        <w:rPr>
+          <w:rFonts w:eastAsiaTheme="minorEastAsia"/>
+        </w:rPr>
+        <w:t>discrete values</w:t>
+      </w:r>
+    </w:p>
+    <w:p>
+      <w:pPr>
+        <w:pStyle w:val="NoSpacing"/>
+        <w:rPr>
+          <w:rFonts w:eastAsiaTheme="minorEastAsia"/>
+        </w:rPr>
+      </w:pPr>
+    </w:p>
+    <w:p>
+      <w:pPr>
+        <w:pStyle w:val="NoSpacing"/>
+        <w:rPr>
+          <w:rFonts w:eastAsiaTheme="minorEastAsia"/>
+        </w:rPr>
+      </w:pPr>
+      <w:r>
+        <w:rPr>
+          <w:rFonts w:eastAsiaTheme="minorEastAsia"/>
+        </w:rPr>
+        <w:t xml:space="preserve">Initial probability mass distribution </w:t>
+      </w:r>
+      <m:oMath>
+        <m:sSub>
+          <m:sSubPr>
+            <m:ctrlPr>
+              <w:rPr>
+                <w:rFonts w:ascii="Cambria Math" w:eastAsiaTheme="minorEastAsia" w:hAnsi="Cambria Math"/>
+                <w:i/>
+              </w:rPr>
+            </m:ctrlPr>
+          </m:sSubPr>
+          <m:e>
+            <m:r>
+              <w:rPr>
+                <w:rFonts w:ascii="Cambria Math" w:eastAsiaTheme="minorEastAsia" w:hAnsi="Cambria Math"/>
+              </w:rPr>
+              <m:t>π</m:t>
+            </m:r>
+          </m:e>
+          <m:sub>
+            <m:r>
+              <w:rPr>
+                <w:rFonts w:ascii="Cambria Math" w:eastAsiaTheme="minorEastAsia" w:hAnsi="Cambria Math"/>
+              </w:rPr>
+              <m:t>i</m:t>
+            </m:r>
+          </m:sub>
+        </m:sSub>
+        <m:r>
+          <w:rPr>
+            <w:rFonts w:ascii="Cambria Math" w:eastAsiaTheme="minorEastAsia" w:hAnsi="Cambria Math"/>
+          </w:rPr>
+          <m:t>=P</m:t>
+        </m:r>
+        <m:d>
+          <m:dPr>
+            <m:ctrlPr>
+              <w:rPr>
+                <w:rFonts w:ascii="Cambria Math" w:eastAsiaTheme="minorEastAsia" w:hAnsi="Cambria Math"/>
+                <w:i/>
+              </w:rPr>
+            </m:ctrlPr>
+          </m:dPr>
+          <m:e>
+            <m:sSub>
+              <m:sSubPr>
+                <m:ctrlPr>
+                  <w:rPr>
+                    <w:rFonts w:ascii="Cambria Math" w:eastAsiaTheme="minorEastAsia" w:hAnsi="Cambria Math"/>
+                    <w:i/>
+                  </w:rPr>
+                </m:ctrlPr>
+              </m:sSubPr>
+              <m:e>
+                <m:r>
+                  <w:rPr>
+                    <w:rFonts w:ascii="Cambria Math" w:eastAsiaTheme="minorEastAsia" w:hAnsi="Cambria Math"/>
+                  </w:rPr>
+                  <m:t>z</m:t>
+                </m:r>
+              </m:e>
+              <m:sub>
+                <m:r>
+                  <w:rPr>
+                    <w:rFonts w:ascii="Cambria Math" w:eastAsiaTheme="minorEastAsia" w:hAnsi="Cambria Math"/>
+                  </w:rPr>
+                  <m:t>1</m:t>
+                </m:r>
+              </m:sub>
+            </m:sSub>
+            <m:r>
+              <w:rPr>
+                <w:rFonts w:ascii="Cambria Math" w:eastAsiaTheme="minorEastAsia" w:hAnsi="Cambria Math"/>
+              </w:rPr>
+              <m:t>=i</m:t>
+            </m:r>
+          </m:e>
+        </m:d>
+        <m:r>
+          <w:rPr>
+            <w:rFonts w:ascii="Cambria Math" w:eastAsiaTheme="minorEastAsia" w:hAnsi="Cambria Math"/>
+          </w:rPr>
+          <m:t>, i∈{1,…, m}</m:t>
+        </m:r>
+      </m:oMath>
+    </w:p>
+    <w:p>
+      <w:pPr>
+        <w:pStyle w:val="NoSpacing"/>
+        <w:rPr>
+          <w:rFonts w:eastAsiaTheme="minorEastAsia"/>
+        </w:rPr>
+      </w:pPr>
+    </w:p>
+    <w:p>
+      <w:pPr>
+        <w:pStyle w:val="NoSpacing"/>
+        <w:rPr>
+          <w:rFonts w:eastAsiaTheme="minorEastAsia"/>
+        </w:rPr>
+      </w:pPr>
+      <m:oMathPara>
+        <m:oMath>
+          <m:r>
+            <w:rPr>
+              <w:rFonts w:ascii="Cambria Math" w:eastAsiaTheme="minorEastAsia" w:hAnsi="Cambria Math"/>
+            </w:rPr>
+            <m:t>p</m:t>
+          </m:r>
+          <m:d>
+            <m:dPr>
+              <m:ctrlPr>
+                <w:rPr>
+                  <w:rFonts w:ascii="Cambria Math" w:eastAsiaTheme="minorEastAsia" w:hAnsi="Cambria Math"/>
+                  <w:i/>
+                </w:rPr>
+              </m:ctrlPr>
+            </m:dPr>
+            <m:e>
+              <m:sSub>
+                <m:sSubPr>
+                  <m:ctrlPr>
+                    <w:rPr>
+                      <w:rFonts w:ascii="Cambria Math" w:eastAsiaTheme="minorEastAsia" w:hAnsi="Cambria Math"/>
+                      <w:i/>
+                    </w:rPr>
+                  </m:ctrlPr>
+                </m:sSubPr>
+                <m:e>
+                  <m:r>
+                    <w:rPr>
+                      <w:rFonts w:ascii="Cambria Math" w:eastAsiaTheme="minorEastAsia" w:hAnsi="Cambria Math"/>
+                    </w:rPr>
+                    <m:t>x</m:t>
+                  </m:r>
+                </m:e>
+                <m:sub>
+                  <m:r>
+                    <w:rPr>
+                      <w:rFonts w:ascii="Cambria Math" w:eastAsiaTheme="minorEastAsia" w:hAnsi="Cambria Math"/>
+                    </w:rPr>
+                    <m:t>1</m:t>
+                  </m:r>
+                </m:sub>
+              </m:sSub>
+              <m:r>
+                <w:rPr>
+                  <w:rFonts w:ascii="Cambria Math" w:eastAsiaTheme="minorEastAsia" w:hAnsi="Cambria Math"/>
+                </w:rPr>
+                <m:t>,…,</m:t>
+              </m:r>
+              <m:sSub>
+                <m:sSubPr>
+                  <m:ctrlPr>
+                    <w:rPr>
+                      <w:rFonts w:ascii="Cambria Math" w:eastAsiaTheme="minorEastAsia" w:hAnsi="Cambria Math"/>
+                      <w:i/>
+                    </w:rPr>
+                  </m:ctrlPr>
+                </m:sSubPr>
+                <m:e>
+                  <m:r>
+                    <w:rPr>
+                      <w:rFonts w:ascii="Cambria Math" w:eastAsiaTheme="minorEastAsia" w:hAnsi="Cambria Math"/>
+                    </w:rPr>
+                    <m:t>x</m:t>
+                  </m:r>
+                </m:e>
+                <m:sub>
+                  <m:r>
+                    <w:rPr>
+                      <w:rFonts w:ascii="Cambria Math" w:eastAsiaTheme="minorEastAsia" w:hAnsi="Cambria Math"/>
+                    </w:rPr>
+                    <m:t>n</m:t>
+                  </m:r>
+                </m:sub>
+              </m:sSub>
+              <m:r>
+                <w:rPr>
+                  <w:rFonts w:ascii="Cambria Math" w:eastAsiaTheme="minorEastAsia" w:hAnsi="Cambria Math"/>
+                </w:rPr>
+                <m:t>,</m:t>
+              </m:r>
+              <m:sSub>
+                <m:sSubPr>
+                  <m:ctrlPr>
+                    <w:rPr>
+                      <w:rFonts w:ascii="Cambria Math" w:eastAsiaTheme="minorEastAsia" w:hAnsi="Cambria Math"/>
+                      <w:i/>
+                    </w:rPr>
+                  </m:ctrlPr>
+                </m:sSubPr>
+                <m:e>
+                  <m:r>
+                    <w:rPr>
+                      <w:rFonts w:ascii="Cambria Math" w:eastAsiaTheme="minorEastAsia" w:hAnsi="Cambria Math"/>
+                    </w:rPr>
+                    <m:t>z</m:t>
+                  </m:r>
+                </m:e>
+                <m:sub>
+                  <m:r>
+                    <w:rPr>
+                      <w:rFonts w:ascii="Cambria Math" w:eastAsiaTheme="minorEastAsia" w:hAnsi="Cambria Math"/>
+                    </w:rPr>
+                    <m:t>1</m:t>
+                  </m:r>
+                </m:sub>
+              </m:sSub>
+              <m:r>
+                <w:rPr>
+                  <w:rFonts w:ascii="Cambria Math" w:eastAsiaTheme="minorEastAsia" w:hAnsi="Cambria Math"/>
+                </w:rPr>
+                <m:t>,…,</m:t>
+              </m:r>
+              <m:sSub>
+                <m:sSubPr>
+                  <m:ctrlPr>
+                    <w:rPr>
+                      <w:rFonts w:ascii="Cambria Math" w:eastAsiaTheme="minorEastAsia" w:hAnsi="Cambria Math"/>
+                      <w:i/>
+                    </w:rPr>
+                  </m:ctrlPr>
+                </m:sSubPr>
+                <m:e>
+                  <m:r>
+                    <w:rPr>
+                      <w:rFonts w:ascii="Cambria Math" w:eastAsiaTheme="minorEastAsia" w:hAnsi="Cambria Math"/>
+                    </w:rPr>
+                    <m:t>z</m:t>
+                  </m:r>
+                </m:e>
+                <m:sub>
+                  <m:r>
+                    <w:rPr>
+                      <w:rFonts w:ascii="Cambria Math" w:eastAsiaTheme="minorEastAsia" w:hAnsi="Cambria Math"/>
+                    </w:rPr>
+                    <m:t>n</m:t>
+                  </m:r>
+                </m:sub>
+              </m:sSub>
+            </m:e>
+          </m:d>
+          <m:r>
+            <w:rPr>
+              <w:rFonts w:ascii="Cambria Math" w:eastAsiaTheme="minorEastAsia" w:hAnsi="Cambria Math"/>
+            </w:rPr>
+            <m:t>=</m:t>
+          </m:r>
+        </m:oMath>
+      </m:oMathPara>
     </w:p>
     <w:sectPr>
       <w:pgSz w:w="12240" w:h="15840"/>

</xml_diff>

<commit_message>
Studied backward algorithm for computing P(x_(k+1:n) | z_k)
</commit_message>
<xml_diff>
--- a/UVA/5--Bayesian_Machine_Learning/5--Sampling_Methods/Notes--Markov_Models.docx
+++ b/UVA/5--Bayesian_Machine_Learning/5--Sampling_Methods/Notes--Markov_Models.docx
@@ -4235,13 +4235,7 @@
           <w:rPr>
             <w:rFonts w:ascii="Cambria Math" w:eastAsiaTheme="minorEastAsia" w:hAnsi="Cambria Math"/>
           </w:rPr>
-          <m:t>T(i, j)</m:t>
-        </m:r>
-        <m:r>
-          <w:rPr>
-            <w:rFonts w:ascii="Cambria Math" w:eastAsiaTheme="minorEastAsia" w:hAnsi="Cambria Math"/>
-          </w:rPr>
-          <m:t>=P</m:t>
+          <m:t>T(i, j)=P</m:t>
         </m:r>
         <m:d>
           <m:dPr>
@@ -5296,13 +5290,7 @@
                             <w:rPr>
                               <w:rFonts w:ascii="Cambria Math" w:eastAsiaTheme="minorEastAsia" w:hAnsi="Cambria Math"/>
                             </w:rPr>
-                            <m:t>k</m:t>
-                          </m:r>
-                          <m:r>
-                            <w:rPr>
-                              <w:rFonts w:ascii="Cambria Math" w:eastAsiaTheme="minorEastAsia" w:hAnsi="Cambria Math"/>
-                            </w:rPr>
-                            <m:t>-1</m:t>
+                            <m:t>k-1</m:t>
                           </m:r>
                         </m:sub>
                       </m:sSub>
@@ -5739,13 +5727,7 @@
         <w:rPr>
           <w:rFonts w:eastAsiaTheme="minorEastAsia"/>
         </w:rPr>
-        <w:t xml:space="preserve"> may be a geometric or Poisson distribution. </w:t>
-      </w:r>
-      <w:r>
-        <w:rPr>
-          <w:rFonts w:eastAsiaTheme="minorEastAsia"/>
-        </w:rPr>
-        <w:t xml:space="preserve">If </w:t>
+        <w:t xml:space="preserve"> may be a geometric or Poisson distribution. If </w:t>
       </w:r>
       <m:oMath>
         <m:d>
@@ -5855,19 +5837,7 @@
         <w:rPr>
           <w:rFonts w:eastAsiaTheme="minorEastAsia"/>
         </w:rPr>
-        <w:t xml:space="preserve"> take</w:t>
-      </w:r>
-      <w:r>
-        <w:rPr>
-          <w:rFonts w:eastAsiaTheme="minorEastAsia"/>
-        </w:rPr>
-        <w:t>s a real value</w:t>
-      </w:r>
-      <w:r>
-        <w:rPr>
-          <w:rFonts w:eastAsiaTheme="minorEastAsia"/>
-        </w:rPr>
-        <w:t xml:space="preserve">, </w:t>
+        <w:t xml:space="preserve"> takes a real value, </w:t>
       </w:r>
       <m:oMath>
         <m:sSub>
@@ -5901,19 +5871,7 @@
         <w:rPr>
           <w:rFonts w:eastAsiaTheme="minorEastAsia"/>
         </w:rPr>
-        <w:t xml:space="preserve"> may be a </w:t>
-      </w:r>
-      <w:r>
-        <w:rPr>
-          <w:rFonts w:eastAsiaTheme="minorEastAsia"/>
-        </w:rPr>
-        <w:t>Gaussian</w:t>
-      </w:r>
-      <w:r>
-        <w:rPr>
-          <w:rFonts w:eastAsiaTheme="minorEastAsia"/>
-        </w:rPr>
-        <w:t xml:space="preserve"> distribution.</w:t>
+        <w:t xml:space="preserve"> may be a Gaussian distribution.</w:t>
       </w:r>
       <w:r>
         <w:rPr>
@@ -6559,13 +6517,7 @@
                   <w:rPr>
                     <w:rFonts w:ascii="Cambria Math" w:eastAsiaTheme="minorEastAsia" w:hAnsi="Cambria Math"/>
                   </w:rPr>
-                  <m:t>k</m:t>
-                </m:r>
-                <m:r>
-                  <w:rPr>
-                    <w:rFonts w:ascii="Cambria Math" w:eastAsiaTheme="minorEastAsia" w:hAnsi="Cambria Math"/>
-                  </w:rPr>
-                  <m:t>-1</m:t>
+                  <m:t>k-1</m:t>
                 </m:r>
               </m:sub>
             </m:sSub>
@@ -7262,13 +7214,7 @@
                   <w:rPr>
                     <w:rFonts w:ascii="Cambria Math" w:eastAsiaTheme="minorEastAsia" w:hAnsi="Cambria Math"/>
                   </w:rPr>
-                  <m:t>k</m:t>
-                </m:r>
-                <m:r>
-                  <w:rPr>
-                    <w:rFonts w:ascii="Cambria Math" w:eastAsiaTheme="minorEastAsia" w:hAnsi="Cambria Math"/>
-                  </w:rPr>
-                  <m:t>+1:n</m:t>
+                  <m:t>k+1:n</m:t>
                 </m:r>
               </m:sub>
             </m:sSub>
@@ -7310,13 +7256,7 @@
           <w:rPr>
             <w:rFonts w:ascii="Cambria Math" w:eastAsiaTheme="minorEastAsia" w:hAnsi="Cambria Math"/>
           </w:rPr>
-          <m:t xml:space="preserve"> </m:t>
-        </m:r>
-        <m:r>
-          <w:rPr>
-            <w:rFonts w:ascii="Cambria Math" w:eastAsiaTheme="minorEastAsia" w:hAnsi="Cambria Math"/>
-          </w:rPr>
-          <m:t>∀k=1,…, n</m:t>
+          <m:t xml:space="preserve"> ∀k=1,…, n</m:t>
         </m:r>
       </m:oMath>
       <w:r>
@@ -7428,13 +7368,7 @@
             <w:rPr>
               <w:rFonts w:ascii="Cambria Math" w:eastAsiaTheme="minorEastAsia" w:hAnsi="Cambria Math"/>
             </w:rPr>
-            <m:t>∝</m:t>
-          </m:r>
-          <m:r>
-            <w:rPr>
-              <w:rFonts w:ascii="Cambria Math" w:eastAsiaTheme="minorEastAsia" w:hAnsi="Cambria Math"/>
-            </w:rPr>
-            <m:t>p</m:t>
+            <m:t>∝p</m:t>
           </m:r>
           <m:d>
             <m:dPr>
@@ -7523,13 +7457,7 @@
             <w:rPr>
               <w:rFonts w:ascii="Cambria Math" w:eastAsiaTheme="minorEastAsia" w:hAnsi="Cambria Math"/>
             </w:rPr>
-            <m:t>=</m:t>
-          </m:r>
-          <m:r>
-            <w:rPr>
-              <w:rFonts w:ascii="Cambria Math" w:eastAsiaTheme="minorEastAsia" w:hAnsi="Cambria Math"/>
-            </w:rPr>
-            <m:t>p</m:t>
+            <m:t>=p</m:t>
           </m:r>
           <m:d>
             <m:dPr>
@@ -7576,13 +7504,7 @@
                     <w:rPr>
                       <w:rFonts w:ascii="Cambria Math" w:eastAsiaTheme="minorEastAsia" w:hAnsi="Cambria Math"/>
                     </w:rPr>
-                    <m:t>k+</m:t>
-                  </m:r>
-                  <m:r>
-                    <w:rPr>
-                      <w:rFonts w:ascii="Cambria Math" w:eastAsiaTheme="minorEastAsia" w:hAnsi="Cambria Math"/>
-                    </w:rPr>
-                    <m:t>1:n</m:t>
+                    <m:t>k+1:n</m:t>
                   </m:r>
                 </m:sub>
               </m:sSub>
@@ -7735,13 +7657,7 @@
                     <w:rPr>
                       <w:rFonts w:ascii="Cambria Math" w:eastAsiaTheme="minorEastAsia" w:hAnsi="Cambria Math"/>
                     </w:rPr>
-                    <m:t>1:</m:t>
-                  </m:r>
-                  <m:r>
-                    <w:rPr>
-                      <w:rFonts w:ascii="Cambria Math" w:eastAsiaTheme="minorEastAsia" w:hAnsi="Cambria Math"/>
-                    </w:rPr>
-                    <m:t>k</m:t>
+                    <m:t>1:k</m:t>
                   </m:r>
                 </m:sub>
               </m:sSub>
@@ -8364,13 +8280,7 @@
                   <w:rPr>
                     <w:rFonts w:ascii="Cambria Math" w:eastAsiaTheme="minorEastAsia" w:hAnsi="Cambria Math"/>
                   </w:rPr>
-                  <m:t>k</m:t>
-                </m:r>
-                <m:r>
-                  <w:rPr>
-                    <w:rFonts w:ascii="Cambria Math" w:eastAsiaTheme="minorEastAsia" w:hAnsi="Cambria Math"/>
-                  </w:rPr>
-                  <m:t>+1</m:t>
+                  <m:t>k+1</m:t>
                 </m:r>
               </m:sub>
             </m:sSub>
@@ -8483,13 +8393,7 @@
               <w:rPr>
                 <w:rFonts w:ascii="Cambria Math" w:eastAsiaTheme="minorEastAsia" w:hAnsi="Cambria Math"/>
               </w:rPr>
-              <m:t>z</m:t>
-            </m:r>
-            <m:r>
-              <w:rPr>
-                <w:rFonts w:ascii="Cambria Math" w:eastAsiaTheme="minorEastAsia" w:hAnsi="Cambria Math"/>
-              </w:rPr>
-              <m:t xml:space="preserve"> | </m:t>
+              <m:t xml:space="preserve">z | </m:t>
             </m:r>
             <m:sSub>
               <m:sSubPr>
@@ -8684,13 +8588,39 @@
           </w:rPr>
           <m:t xml:space="preserve"> ∀k=1,…, n</m:t>
         </m:r>
+        <m:r>
+          <w:rPr>
+            <w:rFonts w:ascii="Cambria Math" w:eastAsiaTheme="minorEastAsia" w:hAnsi="Cambria Math"/>
+          </w:rPr>
+          <m:t xml:space="preserve"> and for each k, all </m:t>
+        </m:r>
+        <m:sSub>
+          <m:sSubPr>
+            <m:ctrlPr>
+              <w:rPr>
+                <w:rFonts w:ascii="Cambria Math" w:eastAsiaTheme="minorEastAsia" w:hAnsi="Cambria Math"/>
+                <w:i/>
+              </w:rPr>
+            </m:ctrlPr>
+          </m:sSubPr>
+          <m:e>
+            <m:r>
+              <w:rPr>
+                <w:rFonts w:ascii="Cambria Math" w:eastAsiaTheme="minorEastAsia" w:hAnsi="Cambria Math"/>
+              </w:rPr>
+              <m:t>z</m:t>
+            </m:r>
+          </m:e>
+          <m:sub>
+            <m:r>
+              <w:rPr>
+                <w:rFonts w:ascii="Cambria Math" w:eastAsiaTheme="minorEastAsia" w:hAnsi="Cambria Math"/>
+              </w:rPr>
+              <m:t>k</m:t>
+            </m:r>
+          </m:sub>
+        </m:sSub>
       </m:oMath>
-      <w:r>
-        <w:rPr>
-          <w:rFonts w:eastAsiaTheme="minorEastAsia"/>
-        </w:rPr>
-        <w:t>.</w:t>
-      </w:r>
     </w:p>
     <w:p>
       <w:pPr>
@@ -8932,13 +8862,7 @@
                             <w:rPr>
                               <w:rFonts w:ascii="Cambria Math" w:eastAsiaTheme="minorEastAsia" w:hAnsi="Cambria Math"/>
                             </w:rPr>
-                            <m:t>k</m:t>
-                          </m:r>
-                          <m:r>
-                            <w:rPr>
-                              <w:rFonts w:ascii="Cambria Math" w:eastAsiaTheme="minorEastAsia" w:hAnsi="Cambria Math"/>
-                            </w:rPr>
-                            <m:t>-1</m:t>
+                            <m:t>k-1</m:t>
                           </m:r>
                         </m:sub>
                       </m:sSub>
@@ -9439,13 +9363,7 @@
                             <w:rPr>
                               <w:rFonts w:ascii="Cambria Math" w:eastAsiaTheme="minorEastAsia" w:hAnsi="Cambria Math"/>
                             </w:rPr>
-                            <m:t>k</m:t>
-                          </m:r>
-                          <m:r>
-                            <w:rPr>
-                              <w:rFonts w:ascii="Cambria Math" w:eastAsiaTheme="minorEastAsia" w:hAnsi="Cambria Math"/>
-                            </w:rPr>
-                            <m:t>-1</m:t>
+                            <m:t>k-1</m:t>
                           </m:r>
                         </m:sub>
                       </m:sSub>
@@ -9453,13 +9371,7 @@
                         <w:rPr>
                           <w:rFonts w:ascii="Cambria Math" w:eastAsiaTheme="minorEastAsia" w:hAnsi="Cambria Math"/>
                         </w:rPr>
-                        <m:t>,</m:t>
-                      </m:r>
-                      <m:r>
-                        <w:rPr>
-                          <w:rFonts w:ascii="Cambria Math" w:eastAsiaTheme="minorEastAsia" w:hAnsi="Cambria Math"/>
-                        </w:rPr>
-                        <m:t xml:space="preserve"> </m:t>
+                        <m:t xml:space="preserve">, </m:t>
                       </m:r>
                       <m:sSub>
                         <m:sSubPr>
@@ -9702,13 +9614,7 @@
               <w:rPr>
                 <w:rFonts w:ascii="Cambria Math" w:eastAsiaTheme="minorEastAsia" w:hAnsi="Cambria Math"/>
               </w:rPr>
-              <m:t>k</m:t>
-            </m:r>
-            <m:r>
-              <w:rPr>
-                <w:rFonts w:ascii="Cambria Math" w:eastAsiaTheme="minorEastAsia" w:hAnsi="Cambria Math"/>
-              </w:rPr>
-              <m:t>-1</m:t>
+              <m:t>k-1</m:t>
             </m:r>
           </m:sub>
         </m:sSub>
@@ -10478,13 +10384,7 @@
                         <w:rPr>
                           <w:rFonts w:ascii="Cambria Math" w:eastAsiaTheme="minorEastAsia" w:hAnsi="Cambria Math"/>
                         </w:rPr>
-                        <m:t>k</m:t>
-                      </m:r>
-                      <m:r>
-                        <w:rPr>
-                          <w:rFonts w:ascii="Cambria Math" w:eastAsiaTheme="minorEastAsia" w:hAnsi="Cambria Math"/>
-                        </w:rPr>
-                        <m:t>-1</m:t>
+                        <m:t>k-1</m:t>
                       </m:r>
                     </m:sub>
                   </m:sSub>
@@ -10520,13 +10420,7 @@
                             <w:rPr>
                               <w:rFonts w:ascii="Cambria Math" w:eastAsiaTheme="minorEastAsia" w:hAnsi="Cambria Math"/>
                             </w:rPr>
-                            <m:t>k</m:t>
-                          </m:r>
-                          <m:r>
-                            <w:rPr>
-                              <w:rFonts w:ascii="Cambria Math" w:eastAsiaTheme="minorEastAsia" w:hAnsi="Cambria Math"/>
-                            </w:rPr>
-                            <m:t>-1</m:t>
+                            <m:t>k-1</m:t>
                           </m:r>
                         </m:sub>
                       </m:sSub>
@@ -10622,13 +10516,7 @@
             <w:rPr>
               <w:rFonts w:ascii="Cambria Math" w:eastAsiaTheme="minorEastAsia" w:hAnsi="Cambria Math"/>
             </w:rPr>
-            <m:t>=</m:t>
-          </m:r>
-          <m:r>
-            <w:rPr>
-              <w:rFonts w:ascii="Cambria Math" w:eastAsiaTheme="minorEastAsia" w:hAnsi="Cambria Math"/>
-            </w:rPr>
-            <m:t>P</m:t>
+            <m:t>=P</m:t>
           </m:r>
           <m:d>
             <m:dPr>
@@ -10704,13 +10592,7 @@
             <w:rPr>
               <w:rFonts w:ascii="Cambria Math" w:eastAsiaTheme="minorEastAsia" w:hAnsi="Cambria Math"/>
             </w:rPr>
-            <m:t>=</m:t>
-          </m:r>
-          <m:r>
-            <w:rPr>
-              <w:rFonts w:ascii="Cambria Math" w:eastAsiaTheme="minorEastAsia" w:hAnsi="Cambria Math"/>
-            </w:rPr>
-            <m:t>P</m:t>
+            <m:t>=P</m:t>
           </m:r>
           <m:d>
             <m:dPr>
@@ -10929,19 +10811,7 @@
           <w:rPr>
             <w:rFonts w:ascii="Cambria Math" w:eastAsiaTheme="minorEastAsia" w:hAnsi="Cambria Math"/>
           </w:rPr>
-          <m:t>c</m:t>
-        </m:r>
-        <m:r>
-          <w:rPr>
-            <w:rFonts w:ascii="Cambria Math" w:eastAsiaTheme="minorEastAsia" w:hAnsi="Cambria Math"/>
-          </w:rPr>
-          <m:t>&gt;0</m:t>
-        </m:r>
-        <m:r>
-          <w:rPr>
-            <w:rFonts w:ascii="Cambria Math" w:eastAsiaTheme="minorEastAsia" w:hAnsi="Cambria Math"/>
-          </w:rPr>
-          <m:t>, N</m:t>
+          <m:t>c&gt;0, N</m:t>
         </m:r>
       </m:oMath>
       <w:r>
@@ -11067,13 +10937,7 @@
           <w:rPr>
             <w:rFonts w:ascii="Cambria Math" w:eastAsiaTheme="minorEastAsia" w:hAnsi="Cambria Math"/>
           </w:rPr>
-          <m:t>c</m:t>
-        </m:r>
-        <m:r>
-          <w:rPr>
-            <w:rFonts w:ascii="Cambria Math" w:eastAsiaTheme="minorEastAsia" w:hAnsi="Cambria Math"/>
-          </w:rPr>
-          <m:t>f(n)</m:t>
+          <m:t>cf(n)</m:t>
         </m:r>
       </m:oMath>
       <w:r>
@@ -11130,21 +10994,7 @@
         <w:rPr>
           <w:rFonts w:eastAsiaTheme="minorEastAsia"/>
         </w:rPr>
-        <w:t xml:space="preserve"> of some func</w:t>
-      </w:r>
-      <w:proofErr w:type="spellStart"/>
-      <w:r>
-        <w:rPr>
-          <w:rFonts w:eastAsiaTheme="minorEastAsia"/>
-        </w:rPr>
-        <w:t>tion</w:t>
-      </w:r>
-      <w:proofErr w:type="spellEnd"/>
-      <w:r>
-        <w:rPr>
-          <w:rFonts w:eastAsiaTheme="minorEastAsia"/>
-        </w:rPr>
-        <w:t xml:space="preserve"> </w:t>
+        <w:t xml:space="preserve"> of some function </w:t>
       </w:r>
       <m:oMath>
         <m:r>
@@ -11199,19 +11049,7 @@
           <w:rPr>
             <w:rFonts w:ascii="Cambria Math" w:eastAsiaTheme="minorEastAsia" w:hAnsi="Cambria Math"/>
           </w:rPr>
-          <m:t>c</m:t>
-        </m:r>
-        <m:r>
-          <w:rPr>
-            <w:rFonts w:ascii="Cambria Math" w:eastAsiaTheme="minorEastAsia" w:hAnsi="Cambria Math"/>
-          </w:rPr>
-          <m:t>&gt;0</m:t>
-        </m:r>
-        <m:r>
-          <w:rPr>
-            <w:rFonts w:ascii="Cambria Math" w:eastAsiaTheme="minorEastAsia" w:hAnsi="Cambria Math"/>
-          </w:rPr>
-          <m:t>,</m:t>
+          <m:t>c&gt;0,</m:t>
         </m:r>
         <m:sSup>
           <m:sSupPr>
@@ -11243,13 +11081,7 @@
           <w:rPr>
             <w:rFonts w:ascii="Cambria Math" w:eastAsiaTheme="minorEastAsia" w:hAnsi="Cambria Math"/>
           </w:rPr>
-          <m:t>&gt;0</m:t>
-        </m:r>
-        <m:r>
-          <w:rPr>
-            <w:rFonts w:ascii="Cambria Math" w:eastAsiaTheme="minorEastAsia" w:hAnsi="Cambria Math"/>
-          </w:rPr>
-          <m:t>,N</m:t>
+          <m:t>&gt;0,N</m:t>
         </m:r>
       </m:oMath>
       <w:r>
@@ -11284,13 +11116,7 @@
         <w:rPr>
           <w:rFonts w:eastAsiaTheme="minorEastAsia"/>
         </w:rPr>
-        <w:t xml:space="preserve">, </w:t>
-      </w:r>
-      <w:r>
-        <w:rPr>
-          <w:rFonts w:eastAsiaTheme="minorEastAsia"/>
-        </w:rPr>
-        <w:t xml:space="preserve">time that the algorithm takes “on argument </w:t>
+        <w:t xml:space="preserve">, time that the algorithm takes “on argument </w:t>
       </w:r>
       <m:oMath>
         <m:r>
@@ -11345,58 +11171,28 @@
           <w:rPr>
             <w:rFonts w:ascii="Cambria Math" w:eastAsiaTheme="minorEastAsia" w:hAnsi="Cambria Math"/>
           </w:rPr>
-          <m:t>c</m:t>
-        </m:r>
-        <m:r>
-          <w:rPr>
-            <w:rFonts w:ascii="Cambria Math" w:eastAsiaTheme="minorEastAsia" w:hAnsi="Cambria Math"/>
-          </w:rPr>
-          <m:t>f(n)</m:t>
+          <m:t>cf(n)</m:t>
         </m:r>
       </m:oMath>
       <w:r>
         <w:rPr>
           <w:rFonts w:eastAsiaTheme="minorEastAsia"/>
         </w:rPr>
-        <w:t>,</w:t>
-      </w:r>
-      <w:r>
-        <w:rPr>
-          <w:rFonts w:eastAsiaTheme="minorEastAsia"/>
-        </w:rPr>
-        <w:t xml:space="preserve"> is greater than or equal to </w:t>
+        <w:t xml:space="preserve">, is greater than or equal to </w:t>
       </w:r>
       <m:oMath>
         <m:r>
           <w:rPr>
             <w:rFonts w:ascii="Cambria Math" w:eastAsiaTheme="minorEastAsia" w:hAnsi="Cambria Math"/>
           </w:rPr>
-          <m:t>c</m:t>
-        </m:r>
-        <m:r>
-          <w:rPr>
-            <w:rFonts w:ascii="Cambria Math" w:eastAsiaTheme="minorEastAsia" w:hAnsi="Cambria Math"/>
-          </w:rPr>
-          <m:t>'</m:t>
-        </m:r>
-        <m:r>
-          <w:rPr>
-            <w:rFonts w:ascii="Cambria Math" w:eastAsiaTheme="minorEastAsia" w:hAnsi="Cambria Math"/>
-          </w:rPr>
-          <m:t>f(n)</m:t>
+          <m:t>c'f(n)</m:t>
         </m:r>
       </m:oMath>
       <w:r>
         <w:rPr>
           <w:rFonts w:eastAsiaTheme="minorEastAsia"/>
         </w:rPr>
-        <w:t>,</w:t>
-      </w:r>
-      <w:r>
-        <w:rPr>
-          <w:rFonts w:eastAsiaTheme="minorEastAsia"/>
-        </w:rPr>
-        <w:t xml:space="preserve"> and grows proportionally with </w:t>
+        <w:t xml:space="preserve">, and grows proportionally with </w:t>
       </w:r>
       <m:oMath>
         <m:r>
@@ -11637,13 +11433,7 @@
                   <w:rPr>
                     <w:rFonts w:ascii="Cambria Math" w:eastAsiaTheme="minorEastAsia" w:hAnsi="Cambria Math"/>
                   </w:rPr>
-                  <m:t>n</m:t>
-                </m:r>
-                <m:r>
-                  <w:rPr>
-                    <w:rFonts w:ascii="Cambria Math" w:eastAsiaTheme="minorEastAsia" w:hAnsi="Cambria Math"/>
-                  </w:rPr>
-                  <m:t>m</m:t>
+                  <m:t>nm</m:t>
                 </m:r>
               </m:e>
               <m:sup>
@@ -11662,13 +11452,7 @@
         <w:rPr>
           <w:rFonts w:eastAsiaTheme="minorEastAsia"/>
         </w:rPr>
-        <w:t xml:space="preserve"> for </w:t>
-      </w:r>
-      <w:r>
-        <w:rPr>
-          <w:rFonts w:eastAsiaTheme="minorEastAsia"/>
-        </w:rPr>
-        <w:t>the forward algorithm</w:t>
+        <w:t xml:space="preserve"> for the forward algorithm</w:t>
       </w:r>
       <w:r>
         <w:rPr>
@@ -12141,13 +11925,7 @@
                             <w:rPr>
                               <w:rFonts w:ascii="Cambria Math" w:eastAsiaTheme="minorEastAsia" w:hAnsi="Cambria Math"/>
                             </w:rPr>
-                            <m:t>1:</m:t>
-                          </m:r>
-                          <m:r>
-                            <w:rPr>
-                              <w:rFonts w:ascii="Cambria Math" w:eastAsiaTheme="minorEastAsia" w:hAnsi="Cambria Math"/>
-                            </w:rPr>
-                            <m:t>n</m:t>
+                            <m:t>1:n</m:t>
                           </m:r>
                         </m:sub>
                       </m:sSub>
@@ -12385,13 +12163,7 @@
                     <w:rPr>
                       <w:rFonts w:ascii="Cambria Math" w:eastAsiaTheme="minorEastAsia" w:hAnsi="Cambria Math"/>
                     </w:rPr>
-                    <m:t>1:</m:t>
-                  </m:r>
-                  <m:r>
-                    <w:rPr>
-                      <w:rFonts w:ascii="Cambria Math" w:eastAsiaTheme="minorEastAsia" w:hAnsi="Cambria Math"/>
-                    </w:rPr>
-                    <m:t>n</m:t>
+                    <m:t>1:n</m:t>
                   </m:r>
                 </m:sub>
               </m:sSub>
@@ -12496,13 +12268,7 @@
                         <w:rPr>
                           <w:rFonts w:ascii="Cambria Math" w:eastAsiaTheme="minorEastAsia" w:hAnsi="Cambria Math"/>
                         </w:rPr>
-                        <m:t>1:</m:t>
-                      </m:r>
-                      <m:r>
-                        <w:rPr>
-                          <w:rFonts w:ascii="Cambria Math" w:eastAsiaTheme="minorEastAsia" w:hAnsi="Cambria Math"/>
-                        </w:rPr>
-                        <m:t>n</m:t>
+                        <m:t>1:n</m:t>
                       </m:r>
                     </m:sub>
                   </m:sSub>
@@ -12561,13 +12327,7 @@
                         <w:rPr>
                           <w:rFonts w:ascii="Cambria Math" w:eastAsiaTheme="minorEastAsia" w:hAnsi="Cambria Math"/>
                         </w:rPr>
-                        <m:t>1:</m:t>
-                      </m:r>
-                      <m:r>
-                        <w:rPr>
-                          <w:rFonts w:ascii="Cambria Math" w:eastAsiaTheme="minorEastAsia" w:hAnsi="Cambria Math"/>
-                        </w:rPr>
-                        <m:t>n</m:t>
+                        <m:t>1:n</m:t>
                       </m:r>
                     </m:sub>
                   </m:sSub>
@@ -12749,13 +12509,7 @@
                     <w:rPr>
                       <w:rFonts w:ascii="Cambria Math" w:eastAsiaTheme="minorEastAsia" w:hAnsi="Cambria Math"/>
                     </w:rPr>
-                    <m:t>1:</m:t>
-                  </m:r>
-                  <m:r>
-                    <w:rPr>
-                      <w:rFonts w:ascii="Cambria Math" w:eastAsiaTheme="minorEastAsia" w:hAnsi="Cambria Math"/>
-                    </w:rPr>
-                    <m:t>n</m:t>
+                    <m:t>1:n</m:t>
                   </m:r>
                 </m:sub>
               </m:sSub>
@@ -13352,6 +13106,2677 @@
         </w:rPr>
         <w:t>.</w:t>
       </w:r>
+    </w:p>
+    <w:p>
+      <w:pPr>
+        <w:pStyle w:val="NoSpacing"/>
+        <w:rPr>
+          <w:rFonts w:eastAsiaTheme="minorEastAsia"/>
+        </w:rPr>
+      </w:pPr>
+    </w:p>
+    <w:p>
+      <w:pPr>
+        <w:pStyle w:val="NoSpacing"/>
+        <w:rPr>
+          <w:rFonts w:eastAsiaTheme="minorEastAsia"/>
+          <w:i/>
+          <w:iCs/>
+        </w:rPr>
+      </w:pPr>
+      <w:r>
+        <w:rPr>
+          <w:rFonts w:eastAsiaTheme="minorEastAsia"/>
+          <w:i/>
+          <w:iCs/>
+        </w:rPr>
+        <w:t>Backward Algorithm</w:t>
+      </w:r>
+    </w:p>
+    <w:p>
+      <w:pPr>
+        <w:pStyle w:val="NoSpacing"/>
+        <w:rPr>
+          <w:rFonts w:eastAsiaTheme="minorEastAsia"/>
+        </w:rPr>
+      </w:pPr>
+    </w:p>
+    <w:p>
+      <w:pPr>
+        <w:pStyle w:val="NoSpacing"/>
+        <w:rPr>
+          <w:rFonts w:eastAsiaTheme="minorEastAsia"/>
+        </w:rPr>
+      </w:pPr>
+      <w:r>
+        <w:rPr>
+          <w:rFonts w:eastAsiaTheme="minorEastAsia"/>
+        </w:rPr>
+        <w:t xml:space="preserve">We are given data </w:t>
+      </w:r>
+      <m:oMath>
+        <m:r>
+          <w:rPr>
+            <w:rFonts w:ascii="Cambria Math" w:eastAsiaTheme="minorEastAsia" w:hAnsi="Cambria Math"/>
+          </w:rPr>
+          <m:t>D=</m:t>
+        </m:r>
+        <m:d>
+          <m:dPr>
+            <m:ctrlPr>
+              <w:rPr>
+                <w:rFonts w:ascii="Cambria Math" w:eastAsiaTheme="minorEastAsia" w:hAnsi="Cambria Math"/>
+                <w:i/>
+              </w:rPr>
+            </m:ctrlPr>
+          </m:dPr>
+          <m:e>
+            <m:sSub>
+              <m:sSubPr>
+                <m:ctrlPr>
+                  <w:rPr>
+                    <w:rFonts w:ascii="Cambria Math" w:eastAsiaTheme="minorEastAsia" w:hAnsi="Cambria Math"/>
+                    <w:i/>
+                  </w:rPr>
+                </m:ctrlPr>
+              </m:sSubPr>
+              <m:e>
+                <m:r>
+                  <w:rPr>
+                    <w:rFonts w:ascii="Cambria Math" w:eastAsiaTheme="minorEastAsia" w:hAnsi="Cambria Math"/>
+                  </w:rPr>
+                  <m:t>x</m:t>
+                </m:r>
+              </m:e>
+              <m:sub>
+                <m:r>
+                  <w:rPr>
+                    <w:rFonts w:ascii="Cambria Math" w:eastAsiaTheme="minorEastAsia" w:hAnsi="Cambria Math"/>
+                  </w:rPr>
+                  <m:t>1</m:t>
+                </m:r>
+              </m:sub>
+            </m:sSub>
+            <m:r>
+              <w:rPr>
+                <w:rFonts w:ascii="Cambria Math" w:eastAsiaTheme="minorEastAsia" w:hAnsi="Cambria Math"/>
+              </w:rPr>
+              <m:t>,</m:t>
+            </m:r>
+            <m:sSub>
+              <m:sSubPr>
+                <m:ctrlPr>
+                  <w:rPr>
+                    <w:rFonts w:ascii="Cambria Math" w:eastAsiaTheme="minorEastAsia" w:hAnsi="Cambria Math"/>
+                    <w:i/>
+                  </w:rPr>
+                </m:ctrlPr>
+              </m:sSubPr>
+              <m:e>
+                <m:r>
+                  <w:rPr>
+                    <w:rFonts w:ascii="Cambria Math" w:eastAsiaTheme="minorEastAsia" w:hAnsi="Cambria Math"/>
+                  </w:rPr>
+                  <m:t>x</m:t>
+                </m:r>
+              </m:e>
+              <m:sub>
+                <m:r>
+                  <w:rPr>
+                    <w:rFonts w:ascii="Cambria Math" w:eastAsiaTheme="minorEastAsia" w:hAnsi="Cambria Math"/>
+                  </w:rPr>
+                  <m:t>2</m:t>
+                </m:r>
+              </m:sub>
+            </m:sSub>
+            <m:r>
+              <w:rPr>
+                <w:rFonts w:ascii="Cambria Math" w:eastAsiaTheme="minorEastAsia" w:hAnsi="Cambria Math"/>
+              </w:rPr>
+              <m:t>,…,</m:t>
+            </m:r>
+            <m:sSub>
+              <m:sSubPr>
+                <m:ctrlPr>
+                  <w:rPr>
+                    <w:rFonts w:ascii="Cambria Math" w:eastAsiaTheme="minorEastAsia" w:hAnsi="Cambria Math"/>
+                    <w:i/>
+                  </w:rPr>
+                </m:ctrlPr>
+              </m:sSubPr>
+              <m:e>
+                <m:r>
+                  <w:rPr>
+                    <w:rFonts w:ascii="Cambria Math" w:eastAsiaTheme="minorEastAsia" w:hAnsi="Cambria Math"/>
+                  </w:rPr>
+                  <m:t>x</m:t>
+                </m:r>
+              </m:e>
+              <m:sub>
+                <m:r>
+                  <w:rPr>
+                    <w:rFonts w:ascii="Cambria Math" w:eastAsiaTheme="minorEastAsia" w:hAnsi="Cambria Math"/>
+                  </w:rPr>
+                  <m:t>n</m:t>
+                </m:r>
+              </m:sub>
+            </m:sSub>
+          </m:e>
+        </m:d>
+      </m:oMath>
+      <w:r>
+        <w:rPr>
+          <w:rFonts w:eastAsiaTheme="minorEastAsia"/>
+        </w:rPr>
+        <w:t xml:space="preserve">. We assume that we know emission probabilities </w:t>
+      </w:r>
+      <m:oMath>
+        <m:sSub>
+          <m:sSubPr>
+            <m:ctrlPr>
+              <w:rPr>
+                <w:rFonts w:ascii="Cambria Math" w:eastAsiaTheme="minorEastAsia" w:hAnsi="Cambria Math"/>
+                <w:i/>
+              </w:rPr>
+            </m:ctrlPr>
+          </m:sSubPr>
+          <m:e>
+            <m:r>
+              <w:rPr>
+                <w:rFonts w:ascii="Cambria Math" w:eastAsiaTheme="minorEastAsia" w:hAnsi="Cambria Math"/>
+              </w:rPr>
+              <m:t>ε</m:t>
+            </m:r>
+          </m:e>
+          <m:sub>
+            <m:r>
+              <w:rPr>
+                <w:rFonts w:ascii="Cambria Math" w:eastAsiaTheme="minorEastAsia" w:hAnsi="Cambria Math"/>
+              </w:rPr>
+              <m:t>i</m:t>
+            </m:r>
+          </m:sub>
+        </m:sSub>
+        <m:d>
+          <m:dPr>
+            <m:ctrlPr>
+              <w:rPr>
+                <w:rFonts w:ascii="Cambria Math" w:eastAsiaTheme="minorEastAsia" w:hAnsi="Cambria Math"/>
+                <w:i/>
+              </w:rPr>
+            </m:ctrlPr>
+          </m:dPr>
+          <m:e>
+            <m:r>
+              <w:rPr>
+                <w:rFonts w:ascii="Cambria Math" w:eastAsiaTheme="minorEastAsia" w:hAnsi="Cambria Math"/>
+              </w:rPr>
+              <m:t>x</m:t>
+            </m:r>
+          </m:e>
+        </m:d>
+        <m:r>
+          <w:rPr>
+            <w:rFonts w:ascii="Cambria Math" w:eastAsiaTheme="minorEastAsia" w:hAnsi="Cambria Math"/>
+          </w:rPr>
+          <m:t>=p</m:t>
+        </m:r>
+        <m:d>
+          <m:dPr>
+            <m:ctrlPr>
+              <w:rPr>
+                <w:rFonts w:ascii="Cambria Math" w:eastAsiaTheme="minorEastAsia" w:hAnsi="Cambria Math"/>
+                <w:i/>
+              </w:rPr>
+            </m:ctrlPr>
+          </m:dPr>
+          <m:e>
+            <m:sSub>
+              <m:sSubPr>
+                <m:ctrlPr>
+                  <w:rPr>
+                    <w:rFonts w:ascii="Cambria Math" w:eastAsiaTheme="minorEastAsia" w:hAnsi="Cambria Math"/>
+                    <w:i/>
+                  </w:rPr>
+                </m:ctrlPr>
+              </m:sSubPr>
+              <m:e>
+                <m:r>
+                  <w:rPr>
+                    <w:rFonts w:ascii="Cambria Math" w:eastAsiaTheme="minorEastAsia" w:hAnsi="Cambria Math"/>
+                  </w:rPr>
+                  <m:t>x</m:t>
+                </m:r>
+              </m:e>
+              <m:sub>
+                <m:r>
+                  <w:rPr>
+                    <w:rFonts w:ascii="Cambria Math" w:eastAsiaTheme="minorEastAsia" w:hAnsi="Cambria Math"/>
+                  </w:rPr>
+                  <m:t>k</m:t>
+                </m:r>
+              </m:sub>
+            </m:sSub>
+            <m:r>
+              <w:rPr>
+                <w:rFonts w:ascii="Cambria Math" w:eastAsiaTheme="minorEastAsia" w:hAnsi="Cambria Math"/>
+              </w:rPr>
+              <m:t xml:space="preserve">=x | </m:t>
+            </m:r>
+            <m:sSub>
+              <m:sSubPr>
+                <m:ctrlPr>
+                  <w:rPr>
+                    <w:rFonts w:ascii="Cambria Math" w:eastAsiaTheme="minorEastAsia" w:hAnsi="Cambria Math"/>
+                    <w:i/>
+                  </w:rPr>
+                </m:ctrlPr>
+              </m:sSubPr>
+              <m:e>
+                <m:r>
+                  <w:rPr>
+                    <w:rFonts w:ascii="Cambria Math" w:eastAsiaTheme="minorEastAsia" w:hAnsi="Cambria Math"/>
+                  </w:rPr>
+                  <m:t>z</m:t>
+                </m:r>
+              </m:e>
+              <m:sub>
+                <m:r>
+                  <w:rPr>
+                    <w:rFonts w:ascii="Cambria Math" w:eastAsiaTheme="minorEastAsia" w:hAnsi="Cambria Math"/>
+                  </w:rPr>
+                  <m:t>k</m:t>
+                </m:r>
+              </m:sub>
+            </m:sSub>
+            <m:r>
+              <w:rPr>
+                <w:rFonts w:ascii="Cambria Math" w:eastAsiaTheme="minorEastAsia" w:hAnsi="Cambria Math"/>
+              </w:rPr>
+              <m:t>=i</m:t>
+            </m:r>
+          </m:e>
+        </m:d>
+        <m:r>
+          <w:rPr>
+            <w:rFonts w:ascii="Cambria Math" w:eastAsiaTheme="minorEastAsia" w:hAnsi="Cambria Math"/>
+          </w:rPr>
+          <m:t xml:space="preserve"> for i∈</m:t>
+        </m:r>
+        <m:d>
+          <m:dPr>
+            <m:begChr m:val="{"/>
+            <m:endChr m:val="}"/>
+            <m:ctrlPr>
+              <w:rPr>
+                <w:rFonts w:ascii="Cambria Math" w:eastAsiaTheme="minorEastAsia" w:hAnsi="Cambria Math"/>
+                <w:i/>
+              </w:rPr>
+            </m:ctrlPr>
+          </m:dPr>
+          <m:e>
+            <m:r>
+              <w:rPr>
+                <w:rFonts w:ascii="Cambria Math" w:eastAsiaTheme="minorEastAsia" w:hAnsi="Cambria Math"/>
+              </w:rPr>
+              <m:t>1, …, m</m:t>
+            </m:r>
+          </m:e>
+        </m:d>
+        <m:r>
+          <w:rPr>
+            <w:rFonts w:ascii="Cambria Math" w:eastAsiaTheme="minorEastAsia" w:hAnsi="Cambria Math"/>
+          </w:rPr>
+          <m:t>, x∈ set of discrete values</m:t>
+        </m:r>
+      </m:oMath>
+      <w:r>
+        <w:rPr>
+          <w:rFonts w:eastAsiaTheme="minorEastAsia"/>
+        </w:rPr>
+        <w:t>, transition p</w:t>
+      </w:r>
+      <w:proofErr w:type="spellStart"/>
+      <w:r>
+        <w:rPr>
+          <w:rFonts w:eastAsiaTheme="minorEastAsia"/>
+        </w:rPr>
+        <w:t>robabilities</w:t>
+      </w:r>
+      <w:proofErr w:type="spellEnd"/>
+      <w:r>
+        <w:rPr>
+          <w:rFonts w:eastAsiaTheme="minorEastAsia"/>
+        </w:rPr>
+        <w:t xml:space="preserve"> </w:t>
+      </w:r>
+      <m:oMath>
+        <m:r>
+          <w:rPr>
+            <w:rFonts w:ascii="Cambria Math" w:eastAsiaTheme="minorEastAsia" w:hAnsi="Cambria Math"/>
+          </w:rPr>
+          <m:t>T(i, j)=P</m:t>
+        </m:r>
+        <m:d>
+          <m:dPr>
+            <m:ctrlPr>
+              <w:rPr>
+                <w:rFonts w:ascii="Cambria Math" w:eastAsiaTheme="minorEastAsia" w:hAnsi="Cambria Math"/>
+                <w:i/>
+              </w:rPr>
+            </m:ctrlPr>
+          </m:dPr>
+          <m:e>
+            <m:sSub>
+              <m:sSubPr>
+                <m:ctrlPr>
+                  <w:rPr>
+                    <w:rFonts w:ascii="Cambria Math" w:eastAsiaTheme="minorEastAsia" w:hAnsi="Cambria Math"/>
+                    <w:i/>
+                  </w:rPr>
+                </m:ctrlPr>
+              </m:sSubPr>
+              <m:e>
+                <m:r>
+                  <w:rPr>
+                    <w:rFonts w:ascii="Cambria Math" w:eastAsiaTheme="minorEastAsia" w:hAnsi="Cambria Math"/>
+                  </w:rPr>
+                  <m:t>z</m:t>
+                </m:r>
+              </m:e>
+              <m:sub>
+                <m:r>
+                  <w:rPr>
+                    <w:rFonts w:ascii="Cambria Math" w:eastAsiaTheme="minorEastAsia" w:hAnsi="Cambria Math"/>
+                  </w:rPr>
+                  <m:t>k+1</m:t>
+                </m:r>
+              </m:sub>
+            </m:sSub>
+            <m:r>
+              <w:rPr>
+                <w:rFonts w:ascii="Cambria Math" w:eastAsiaTheme="minorEastAsia" w:hAnsi="Cambria Math"/>
+              </w:rPr>
+              <m:t xml:space="preserve">=j | </m:t>
+            </m:r>
+            <m:sSub>
+              <m:sSubPr>
+                <m:ctrlPr>
+                  <w:rPr>
+                    <w:rFonts w:ascii="Cambria Math" w:eastAsiaTheme="minorEastAsia" w:hAnsi="Cambria Math"/>
+                    <w:i/>
+                  </w:rPr>
+                </m:ctrlPr>
+              </m:sSubPr>
+              <m:e>
+                <m:r>
+                  <w:rPr>
+                    <w:rFonts w:ascii="Cambria Math" w:eastAsiaTheme="minorEastAsia" w:hAnsi="Cambria Math"/>
+                  </w:rPr>
+                  <m:t>z</m:t>
+                </m:r>
+              </m:e>
+              <m:sub>
+                <m:r>
+                  <w:rPr>
+                    <w:rFonts w:ascii="Cambria Math" w:eastAsiaTheme="minorEastAsia" w:hAnsi="Cambria Math"/>
+                  </w:rPr>
+                  <m:t>k</m:t>
+                </m:r>
+              </m:sub>
+            </m:sSub>
+            <m:r>
+              <w:rPr>
+                <w:rFonts w:ascii="Cambria Math" w:eastAsiaTheme="minorEastAsia" w:hAnsi="Cambria Math"/>
+              </w:rPr>
+              <m:t>=i</m:t>
+            </m:r>
+          </m:e>
+        </m:d>
+      </m:oMath>
+      <w:r>
+        <w:rPr>
+          <w:rFonts w:eastAsiaTheme="minorEastAsia"/>
+        </w:rPr>
+        <w:t>, and i</w:t>
+      </w:r>
+      <w:r>
+        <w:rPr>
+          <w:rFonts w:eastAsiaTheme="minorEastAsia"/>
+        </w:rPr>
+        <w:t xml:space="preserve">nitial probability mass distribution </w:t>
+      </w:r>
+      <m:oMath>
+        <m:sSub>
+          <m:sSubPr>
+            <m:ctrlPr>
+              <w:rPr>
+                <w:rFonts w:ascii="Cambria Math" w:eastAsiaTheme="minorEastAsia" w:hAnsi="Cambria Math"/>
+                <w:i/>
+              </w:rPr>
+            </m:ctrlPr>
+          </m:sSubPr>
+          <m:e>
+            <m:r>
+              <w:rPr>
+                <w:rFonts w:ascii="Cambria Math" w:eastAsiaTheme="minorEastAsia" w:hAnsi="Cambria Math"/>
+              </w:rPr>
+              <m:t>π</m:t>
+            </m:r>
+          </m:e>
+          <m:sub>
+            <m:r>
+              <w:rPr>
+                <w:rFonts w:ascii="Cambria Math" w:eastAsiaTheme="minorEastAsia" w:hAnsi="Cambria Math"/>
+              </w:rPr>
+              <m:t>i</m:t>
+            </m:r>
+          </m:sub>
+        </m:sSub>
+        <m:r>
+          <w:rPr>
+            <w:rFonts w:ascii="Cambria Math" w:eastAsiaTheme="minorEastAsia" w:hAnsi="Cambria Math"/>
+          </w:rPr>
+          <m:t>=P</m:t>
+        </m:r>
+        <m:d>
+          <m:dPr>
+            <m:ctrlPr>
+              <w:rPr>
+                <w:rFonts w:ascii="Cambria Math" w:eastAsiaTheme="minorEastAsia" w:hAnsi="Cambria Math"/>
+                <w:i/>
+              </w:rPr>
+            </m:ctrlPr>
+          </m:dPr>
+          <m:e>
+            <m:sSub>
+              <m:sSubPr>
+                <m:ctrlPr>
+                  <w:rPr>
+                    <w:rFonts w:ascii="Cambria Math" w:eastAsiaTheme="minorEastAsia" w:hAnsi="Cambria Math"/>
+                    <w:i/>
+                  </w:rPr>
+                </m:ctrlPr>
+              </m:sSubPr>
+              <m:e>
+                <m:r>
+                  <w:rPr>
+                    <w:rFonts w:ascii="Cambria Math" w:eastAsiaTheme="minorEastAsia" w:hAnsi="Cambria Math"/>
+                  </w:rPr>
+                  <m:t>z</m:t>
+                </m:r>
+              </m:e>
+              <m:sub>
+                <m:r>
+                  <w:rPr>
+                    <w:rFonts w:ascii="Cambria Math" w:eastAsiaTheme="minorEastAsia" w:hAnsi="Cambria Math"/>
+                  </w:rPr>
+                  <m:t>1</m:t>
+                </m:r>
+              </m:sub>
+            </m:sSub>
+            <m:r>
+              <w:rPr>
+                <w:rFonts w:ascii="Cambria Math" w:eastAsiaTheme="minorEastAsia" w:hAnsi="Cambria Math"/>
+              </w:rPr>
+              <m:t>=i</m:t>
+            </m:r>
+          </m:e>
+        </m:d>
+        <m:r>
+          <w:rPr>
+            <w:rFonts w:ascii="Cambria Math" w:eastAsiaTheme="minorEastAsia" w:hAnsi="Cambria Math"/>
+          </w:rPr>
+          <m:t>, i∈{1,…, m}</m:t>
+        </m:r>
+      </m:oMath>
+      <w:r>
+        <w:rPr>
+          <w:rFonts w:eastAsiaTheme="minorEastAsia"/>
+        </w:rPr>
+        <w:t>.</w:t>
+      </w:r>
+    </w:p>
+    <w:p>
+      <w:pPr>
+        <w:pStyle w:val="NoSpacing"/>
+        <w:rPr>
+          <w:rFonts w:eastAsiaTheme="minorEastAsia"/>
+        </w:rPr>
+      </w:pPr>
+      <w:r>
+        <w:rPr>
+          <w:rFonts w:eastAsiaTheme="minorEastAsia"/>
+        </w:rPr>
+        <w:lastRenderedPageBreak/>
+        <w:t xml:space="preserve">Our goal is to compute </w:t>
+      </w:r>
+      <m:oMath>
+        <m:r>
+          <w:rPr>
+            <w:rFonts w:ascii="Cambria Math" w:eastAsiaTheme="minorEastAsia" w:hAnsi="Cambria Math"/>
+          </w:rPr>
+          <m:t>P</m:t>
+        </m:r>
+        <m:d>
+          <m:dPr>
+            <m:ctrlPr>
+              <w:rPr>
+                <w:rFonts w:ascii="Cambria Math" w:eastAsiaTheme="minorEastAsia" w:hAnsi="Cambria Math"/>
+                <w:i/>
+              </w:rPr>
+            </m:ctrlPr>
+          </m:dPr>
+          <m:e>
+            <m:sSub>
+              <m:sSubPr>
+                <m:ctrlPr>
+                  <w:rPr>
+                    <w:rFonts w:ascii="Cambria Math" w:eastAsiaTheme="minorEastAsia" w:hAnsi="Cambria Math"/>
+                    <w:i/>
+                  </w:rPr>
+                </m:ctrlPr>
+              </m:sSubPr>
+              <m:e>
+                <m:r>
+                  <w:rPr>
+                    <w:rFonts w:ascii="Cambria Math" w:eastAsiaTheme="minorEastAsia" w:hAnsi="Cambria Math"/>
+                  </w:rPr>
+                  <m:t>x</m:t>
+                </m:r>
+              </m:e>
+              <m:sub>
+                <m:r>
+                  <w:rPr>
+                    <w:rFonts w:ascii="Cambria Math" w:eastAsiaTheme="minorEastAsia" w:hAnsi="Cambria Math"/>
+                  </w:rPr>
+                  <m:t>k+1:n</m:t>
+                </m:r>
+              </m:sub>
+            </m:sSub>
+            <m:r>
+              <w:rPr>
+                <w:rFonts w:ascii="Cambria Math" w:eastAsiaTheme="minorEastAsia" w:hAnsi="Cambria Math"/>
+              </w:rPr>
+              <m:t xml:space="preserve"> | </m:t>
+            </m:r>
+            <m:sSub>
+              <m:sSubPr>
+                <m:ctrlPr>
+                  <w:rPr>
+                    <w:rFonts w:ascii="Cambria Math" w:eastAsiaTheme="minorEastAsia" w:hAnsi="Cambria Math"/>
+                    <w:i/>
+                  </w:rPr>
+                </m:ctrlPr>
+              </m:sSubPr>
+              <m:e>
+                <m:r>
+                  <w:rPr>
+                    <w:rFonts w:ascii="Cambria Math" w:eastAsiaTheme="minorEastAsia" w:hAnsi="Cambria Math"/>
+                  </w:rPr>
+                  <m:t>z</m:t>
+                </m:r>
+              </m:e>
+              <m:sub>
+                <m:r>
+                  <w:rPr>
+                    <w:rFonts w:ascii="Cambria Math" w:eastAsiaTheme="minorEastAsia" w:hAnsi="Cambria Math"/>
+                  </w:rPr>
+                  <m:t>k</m:t>
+                </m:r>
+              </m:sub>
+            </m:sSub>
+          </m:e>
+        </m:d>
+        <m:r>
+          <w:rPr>
+            <w:rFonts w:ascii="Cambria Math" w:eastAsiaTheme="minorEastAsia" w:hAnsi="Cambria Math"/>
+          </w:rPr>
+          <m:t xml:space="preserve"> </m:t>
+        </m:r>
+        <m:r>
+          <w:rPr>
+            <w:rFonts w:ascii="Cambria Math" w:eastAsiaTheme="minorEastAsia" w:hAnsi="Cambria Math"/>
+          </w:rPr>
+          <m:t xml:space="preserve">∀k=1,…, </m:t>
+        </m:r>
+        <m:r>
+          <w:rPr>
+            <w:rFonts w:ascii="Cambria Math" w:eastAsiaTheme="minorEastAsia" w:hAnsi="Cambria Math"/>
+          </w:rPr>
+          <m:t>n-1</m:t>
+        </m:r>
+        <m:r>
+          <w:rPr>
+            <w:rFonts w:ascii="Cambria Math" w:eastAsiaTheme="minorEastAsia" w:hAnsi="Cambria Math"/>
+          </w:rPr>
+          <m:t xml:space="preserve"> and for each k, all </m:t>
+        </m:r>
+        <m:sSub>
+          <m:sSubPr>
+            <m:ctrlPr>
+              <w:rPr>
+                <w:rFonts w:ascii="Cambria Math" w:eastAsiaTheme="minorEastAsia" w:hAnsi="Cambria Math"/>
+                <w:i/>
+              </w:rPr>
+            </m:ctrlPr>
+          </m:sSubPr>
+          <m:e>
+            <m:r>
+              <w:rPr>
+                <w:rFonts w:ascii="Cambria Math" w:eastAsiaTheme="minorEastAsia" w:hAnsi="Cambria Math"/>
+              </w:rPr>
+              <m:t>z</m:t>
+            </m:r>
+          </m:e>
+          <m:sub>
+            <m:r>
+              <w:rPr>
+                <w:rFonts w:ascii="Cambria Math" w:eastAsiaTheme="minorEastAsia" w:hAnsi="Cambria Math"/>
+              </w:rPr>
+              <m:t>k</m:t>
+            </m:r>
+          </m:sub>
+        </m:sSub>
+      </m:oMath>
+      <w:r>
+        <w:rPr>
+          <w:rFonts w:eastAsiaTheme="minorEastAsia"/>
+        </w:rPr>
+        <w:t>.</w:t>
+      </w:r>
+    </w:p>
+    <w:p>
+      <w:pPr>
+        <w:pStyle w:val="NoSpacing"/>
+        <w:rPr>
+          <w:rFonts w:eastAsiaTheme="minorEastAsia"/>
+        </w:rPr>
+      </w:pPr>
+      <m:oMathPara>
+        <m:oMath>
+          <m:r>
+            <w:rPr>
+              <w:rFonts w:ascii="Cambria Math" w:eastAsiaTheme="minorEastAsia" w:hAnsi="Cambria Math"/>
+            </w:rPr>
+            <m:t>P</m:t>
+          </m:r>
+          <m:d>
+            <m:dPr>
+              <m:ctrlPr>
+                <w:rPr>
+                  <w:rFonts w:ascii="Cambria Math" w:eastAsiaTheme="minorEastAsia" w:hAnsi="Cambria Math"/>
+                  <w:i/>
+                </w:rPr>
+              </m:ctrlPr>
+            </m:dPr>
+            <m:e>
+              <m:sSub>
+                <m:sSubPr>
+                  <m:ctrlPr>
+                    <w:rPr>
+                      <w:rFonts w:ascii="Cambria Math" w:eastAsiaTheme="minorEastAsia" w:hAnsi="Cambria Math"/>
+                      <w:i/>
+                    </w:rPr>
+                  </m:ctrlPr>
+                </m:sSubPr>
+                <m:e>
+                  <m:r>
+                    <w:rPr>
+                      <w:rFonts w:ascii="Cambria Math" w:eastAsiaTheme="minorEastAsia" w:hAnsi="Cambria Math"/>
+                    </w:rPr>
+                    <m:t>x</m:t>
+                  </m:r>
+                </m:e>
+                <m:sub>
+                  <m:r>
+                    <w:rPr>
+                      <w:rFonts w:ascii="Cambria Math" w:eastAsiaTheme="minorEastAsia" w:hAnsi="Cambria Math"/>
+                    </w:rPr>
+                    <m:t>k+1:n</m:t>
+                  </m:r>
+                </m:sub>
+              </m:sSub>
+              <m:r>
+                <w:rPr>
+                  <w:rFonts w:ascii="Cambria Math" w:eastAsiaTheme="minorEastAsia" w:hAnsi="Cambria Math"/>
+                </w:rPr>
+                <m:t xml:space="preserve"> | </m:t>
+              </m:r>
+              <m:sSub>
+                <m:sSubPr>
+                  <m:ctrlPr>
+                    <w:rPr>
+                      <w:rFonts w:ascii="Cambria Math" w:eastAsiaTheme="minorEastAsia" w:hAnsi="Cambria Math"/>
+                      <w:i/>
+                    </w:rPr>
+                  </m:ctrlPr>
+                </m:sSubPr>
+                <m:e>
+                  <m:r>
+                    <w:rPr>
+                      <w:rFonts w:ascii="Cambria Math" w:eastAsiaTheme="minorEastAsia" w:hAnsi="Cambria Math"/>
+                    </w:rPr>
+                    <m:t>z</m:t>
+                  </m:r>
+                </m:e>
+                <m:sub>
+                  <m:r>
+                    <w:rPr>
+                      <w:rFonts w:ascii="Cambria Math" w:eastAsiaTheme="minorEastAsia" w:hAnsi="Cambria Math"/>
+                    </w:rPr>
+                    <m:t>k</m:t>
+                  </m:r>
+                </m:sub>
+              </m:sSub>
+            </m:e>
+          </m:d>
+          <m:r>
+            <w:rPr>
+              <w:rFonts w:ascii="Cambria Math" w:eastAsiaTheme="minorEastAsia" w:hAnsi="Cambria Math"/>
+            </w:rPr>
+            <m:t>=</m:t>
+          </m:r>
+          <m:nary>
+            <m:naryPr>
+              <m:chr m:val="∑"/>
+              <m:limLoc m:val="undOvr"/>
+              <m:ctrlPr>
+                <w:rPr>
+                  <w:rFonts w:ascii="Cambria Math" w:eastAsiaTheme="minorEastAsia" w:hAnsi="Cambria Math"/>
+                  <w:i/>
+                </w:rPr>
+              </m:ctrlPr>
+            </m:naryPr>
+            <m:sub>
+              <m:sSub>
+                <m:sSubPr>
+                  <m:ctrlPr>
+                    <w:rPr>
+                      <w:rFonts w:ascii="Cambria Math" w:eastAsiaTheme="minorEastAsia" w:hAnsi="Cambria Math"/>
+                      <w:i/>
+                    </w:rPr>
+                  </m:ctrlPr>
+                </m:sSubPr>
+                <m:e>
+                  <m:r>
+                    <w:rPr>
+                      <w:rFonts w:ascii="Cambria Math" w:eastAsiaTheme="minorEastAsia" w:hAnsi="Cambria Math"/>
+                    </w:rPr>
+                    <m:t>z</m:t>
+                  </m:r>
+                </m:e>
+                <m:sub>
+                  <m:r>
+                    <w:rPr>
+                      <w:rFonts w:ascii="Cambria Math" w:eastAsiaTheme="minorEastAsia" w:hAnsi="Cambria Math"/>
+                    </w:rPr>
+                    <m:t>k</m:t>
+                  </m:r>
+                  <m:r>
+                    <w:rPr>
+                      <w:rFonts w:ascii="Cambria Math" w:eastAsiaTheme="minorEastAsia" w:hAnsi="Cambria Math"/>
+                    </w:rPr>
+                    <m:t>+1</m:t>
+                  </m:r>
+                </m:sub>
+              </m:sSub>
+              <m:r>
+                <w:rPr>
+                  <w:rFonts w:ascii="Cambria Math" w:eastAsiaTheme="minorEastAsia" w:hAnsi="Cambria Math"/>
+                </w:rPr>
+                <m:t>=1</m:t>
+              </m:r>
+            </m:sub>
+            <m:sup>
+              <m:r>
+                <w:rPr>
+                  <w:rFonts w:ascii="Cambria Math" w:eastAsiaTheme="minorEastAsia" w:hAnsi="Cambria Math"/>
+                </w:rPr>
+                <m:t>m</m:t>
+              </m:r>
+            </m:sup>
+            <m:e>
+              <m:d>
+                <m:dPr>
+                  <m:begChr m:val="["/>
+                  <m:endChr m:val="]"/>
+                  <m:ctrlPr>
+                    <w:rPr>
+                      <w:rFonts w:ascii="Cambria Math" w:eastAsiaTheme="minorEastAsia" w:hAnsi="Cambria Math"/>
+                      <w:i/>
+                    </w:rPr>
+                  </m:ctrlPr>
+                </m:dPr>
+                <m:e>
+                  <m:r>
+                    <w:rPr>
+                      <w:rFonts w:ascii="Cambria Math" w:eastAsiaTheme="minorEastAsia" w:hAnsi="Cambria Math"/>
+                    </w:rPr>
+                    <m:t>P</m:t>
+                  </m:r>
+                  <m:d>
+                    <m:dPr>
+                      <m:ctrlPr>
+                        <w:rPr>
+                          <w:rFonts w:ascii="Cambria Math" w:eastAsiaTheme="minorEastAsia" w:hAnsi="Cambria Math"/>
+                          <w:i/>
+                        </w:rPr>
+                      </m:ctrlPr>
+                    </m:dPr>
+                    <m:e>
+                      <m:sSub>
+                        <m:sSubPr>
+                          <m:ctrlPr>
+                            <w:rPr>
+                              <w:rFonts w:ascii="Cambria Math" w:eastAsiaTheme="minorEastAsia" w:hAnsi="Cambria Math"/>
+                              <w:i/>
+                            </w:rPr>
+                          </m:ctrlPr>
+                        </m:sSubPr>
+                        <m:e>
+                          <m:r>
+                            <w:rPr>
+                              <w:rFonts w:ascii="Cambria Math" w:eastAsiaTheme="minorEastAsia" w:hAnsi="Cambria Math"/>
+                            </w:rPr>
+                            <m:t>x</m:t>
+                          </m:r>
+                        </m:e>
+                        <m:sub>
+                          <m:r>
+                            <w:rPr>
+                              <w:rFonts w:ascii="Cambria Math" w:eastAsiaTheme="minorEastAsia" w:hAnsi="Cambria Math"/>
+                            </w:rPr>
+                            <m:t>k+1:n</m:t>
+                          </m:r>
+                        </m:sub>
+                      </m:sSub>
+                      <m:r>
+                        <w:rPr>
+                          <w:rFonts w:ascii="Cambria Math" w:eastAsiaTheme="minorEastAsia" w:hAnsi="Cambria Math"/>
+                        </w:rPr>
+                        <m:t>,</m:t>
+                      </m:r>
+                      <m:sSub>
+                        <m:sSubPr>
+                          <m:ctrlPr>
+                            <w:rPr>
+                              <w:rFonts w:ascii="Cambria Math" w:eastAsiaTheme="minorEastAsia" w:hAnsi="Cambria Math"/>
+                              <w:i/>
+                            </w:rPr>
+                          </m:ctrlPr>
+                        </m:sSubPr>
+                        <m:e>
+                          <m:r>
+                            <w:rPr>
+                              <w:rFonts w:ascii="Cambria Math" w:eastAsiaTheme="minorEastAsia" w:hAnsi="Cambria Math"/>
+                            </w:rPr>
+                            <m:t>z</m:t>
+                          </m:r>
+                        </m:e>
+                        <m:sub>
+                          <m:r>
+                            <w:rPr>
+                              <w:rFonts w:ascii="Cambria Math" w:eastAsiaTheme="minorEastAsia" w:hAnsi="Cambria Math"/>
+                            </w:rPr>
+                            <m:t>k</m:t>
+                          </m:r>
+                          <m:r>
+                            <w:rPr>
+                              <w:rFonts w:ascii="Cambria Math" w:eastAsiaTheme="minorEastAsia" w:hAnsi="Cambria Math"/>
+                            </w:rPr>
+                            <m:t>+1</m:t>
+                          </m:r>
+                        </m:sub>
+                      </m:sSub>
+                      <m:r>
+                        <w:rPr>
+                          <w:rFonts w:ascii="Cambria Math" w:eastAsiaTheme="minorEastAsia" w:hAnsi="Cambria Math"/>
+                        </w:rPr>
+                        <m:t xml:space="preserve"> | </m:t>
+                      </m:r>
+                      <m:sSub>
+                        <m:sSubPr>
+                          <m:ctrlPr>
+                            <w:rPr>
+                              <w:rFonts w:ascii="Cambria Math" w:eastAsiaTheme="minorEastAsia" w:hAnsi="Cambria Math"/>
+                              <w:i/>
+                            </w:rPr>
+                          </m:ctrlPr>
+                        </m:sSubPr>
+                        <m:e>
+                          <m:r>
+                            <w:rPr>
+                              <w:rFonts w:ascii="Cambria Math" w:eastAsiaTheme="minorEastAsia" w:hAnsi="Cambria Math"/>
+                            </w:rPr>
+                            <m:t>z</m:t>
+                          </m:r>
+                        </m:e>
+                        <m:sub>
+                          <m:r>
+                            <w:rPr>
+                              <w:rFonts w:ascii="Cambria Math" w:eastAsiaTheme="minorEastAsia" w:hAnsi="Cambria Math"/>
+                            </w:rPr>
+                            <m:t>k</m:t>
+                          </m:r>
+                        </m:sub>
+                      </m:sSub>
+                    </m:e>
+                  </m:d>
+                </m:e>
+              </m:d>
+            </m:e>
+          </m:nary>
+        </m:oMath>
+      </m:oMathPara>
+    </w:p>
+    <w:p>
+      <w:pPr>
+        <w:pStyle w:val="NoSpacing"/>
+        <w:rPr>
+          <w:rFonts w:eastAsiaTheme="minorEastAsia"/>
+        </w:rPr>
+      </w:pPr>
+      <m:oMathPara>
+        <m:oMath>
+          <m:r>
+            <w:rPr>
+              <w:rFonts w:ascii="Cambria Math" w:eastAsiaTheme="minorEastAsia" w:hAnsi="Cambria Math"/>
+            </w:rPr>
+            <m:t>P</m:t>
+          </m:r>
+          <m:d>
+            <m:dPr>
+              <m:ctrlPr>
+                <w:rPr>
+                  <w:rFonts w:ascii="Cambria Math" w:eastAsiaTheme="minorEastAsia" w:hAnsi="Cambria Math"/>
+                  <w:i/>
+                </w:rPr>
+              </m:ctrlPr>
+            </m:dPr>
+            <m:e>
+              <m:sSub>
+                <m:sSubPr>
+                  <m:ctrlPr>
+                    <w:rPr>
+                      <w:rFonts w:ascii="Cambria Math" w:eastAsiaTheme="minorEastAsia" w:hAnsi="Cambria Math"/>
+                      <w:i/>
+                    </w:rPr>
+                  </m:ctrlPr>
+                </m:sSubPr>
+                <m:e>
+                  <m:r>
+                    <w:rPr>
+                      <w:rFonts w:ascii="Cambria Math" w:eastAsiaTheme="minorEastAsia" w:hAnsi="Cambria Math"/>
+                    </w:rPr>
+                    <m:t>x</m:t>
+                  </m:r>
+                </m:e>
+                <m:sub>
+                  <m:r>
+                    <w:rPr>
+                      <w:rFonts w:ascii="Cambria Math" w:eastAsiaTheme="minorEastAsia" w:hAnsi="Cambria Math"/>
+                    </w:rPr>
+                    <m:t>k+1:n</m:t>
+                  </m:r>
+                </m:sub>
+              </m:sSub>
+              <m:r>
+                <w:rPr>
+                  <w:rFonts w:ascii="Cambria Math" w:eastAsiaTheme="minorEastAsia" w:hAnsi="Cambria Math"/>
+                </w:rPr>
+                <m:t xml:space="preserve"> | </m:t>
+              </m:r>
+              <m:sSub>
+                <m:sSubPr>
+                  <m:ctrlPr>
+                    <w:rPr>
+                      <w:rFonts w:ascii="Cambria Math" w:eastAsiaTheme="minorEastAsia" w:hAnsi="Cambria Math"/>
+                      <w:i/>
+                    </w:rPr>
+                  </m:ctrlPr>
+                </m:sSubPr>
+                <m:e>
+                  <m:r>
+                    <w:rPr>
+                      <w:rFonts w:ascii="Cambria Math" w:eastAsiaTheme="minorEastAsia" w:hAnsi="Cambria Math"/>
+                    </w:rPr>
+                    <m:t>z</m:t>
+                  </m:r>
+                </m:e>
+                <m:sub>
+                  <m:r>
+                    <w:rPr>
+                      <w:rFonts w:ascii="Cambria Math" w:eastAsiaTheme="minorEastAsia" w:hAnsi="Cambria Math"/>
+                    </w:rPr>
+                    <m:t>k</m:t>
+                  </m:r>
+                </m:sub>
+              </m:sSub>
+            </m:e>
+          </m:d>
+          <m:r>
+            <w:rPr>
+              <w:rFonts w:ascii="Cambria Math" w:eastAsiaTheme="minorEastAsia" w:hAnsi="Cambria Math"/>
+            </w:rPr>
+            <m:t>=</m:t>
+          </m:r>
+          <m:nary>
+            <m:naryPr>
+              <m:chr m:val="∑"/>
+              <m:limLoc m:val="undOvr"/>
+              <m:ctrlPr>
+                <w:rPr>
+                  <w:rFonts w:ascii="Cambria Math" w:eastAsiaTheme="minorEastAsia" w:hAnsi="Cambria Math"/>
+                  <w:i/>
+                </w:rPr>
+              </m:ctrlPr>
+            </m:naryPr>
+            <m:sub>
+              <m:sSub>
+                <m:sSubPr>
+                  <m:ctrlPr>
+                    <w:rPr>
+                      <w:rFonts w:ascii="Cambria Math" w:eastAsiaTheme="minorEastAsia" w:hAnsi="Cambria Math"/>
+                      <w:i/>
+                    </w:rPr>
+                  </m:ctrlPr>
+                </m:sSubPr>
+                <m:e>
+                  <m:r>
+                    <w:rPr>
+                      <w:rFonts w:ascii="Cambria Math" w:eastAsiaTheme="minorEastAsia" w:hAnsi="Cambria Math"/>
+                    </w:rPr>
+                    <m:t>z</m:t>
+                  </m:r>
+                </m:e>
+                <m:sub>
+                  <m:r>
+                    <w:rPr>
+                      <w:rFonts w:ascii="Cambria Math" w:eastAsiaTheme="minorEastAsia" w:hAnsi="Cambria Math"/>
+                    </w:rPr>
+                    <m:t>k+1</m:t>
+                  </m:r>
+                </m:sub>
+              </m:sSub>
+              <m:r>
+                <w:rPr>
+                  <w:rFonts w:ascii="Cambria Math" w:eastAsiaTheme="minorEastAsia" w:hAnsi="Cambria Math"/>
+                </w:rPr>
+                <m:t>=1</m:t>
+              </m:r>
+            </m:sub>
+            <m:sup>
+              <m:r>
+                <w:rPr>
+                  <w:rFonts w:ascii="Cambria Math" w:eastAsiaTheme="minorEastAsia" w:hAnsi="Cambria Math"/>
+                </w:rPr>
+                <m:t>m</m:t>
+              </m:r>
+            </m:sup>
+            <m:e>
+              <m:d>
+                <m:dPr>
+                  <m:begChr m:val="["/>
+                  <m:endChr m:val="]"/>
+                  <m:ctrlPr>
+                    <w:rPr>
+                      <w:rFonts w:ascii="Cambria Math" w:eastAsiaTheme="minorEastAsia" w:hAnsi="Cambria Math"/>
+                      <w:i/>
+                    </w:rPr>
+                  </m:ctrlPr>
+                </m:dPr>
+                <m:e>
+                  <m:r>
+                    <w:rPr>
+                      <w:rFonts w:ascii="Cambria Math" w:eastAsiaTheme="minorEastAsia" w:hAnsi="Cambria Math"/>
+                    </w:rPr>
+                    <m:t>P</m:t>
+                  </m:r>
+                  <m:d>
+                    <m:dPr>
+                      <m:ctrlPr>
+                        <w:rPr>
+                          <w:rFonts w:ascii="Cambria Math" w:eastAsiaTheme="minorEastAsia" w:hAnsi="Cambria Math"/>
+                          <w:i/>
+                        </w:rPr>
+                      </m:ctrlPr>
+                    </m:dPr>
+                    <m:e>
+                      <m:sSub>
+                        <m:sSubPr>
+                          <m:ctrlPr>
+                            <w:rPr>
+                              <w:rFonts w:ascii="Cambria Math" w:eastAsiaTheme="minorEastAsia" w:hAnsi="Cambria Math"/>
+                              <w:i/>
+                            </w:rPr>
+                          </m:ctrlPr>
+                        </m:sSubPr>
+                        <m:e>
+                          <m:r>
+                            <w:rPr>
+                              <w:rFonts w:ascii="Cambria Math" w:eastAsiaTheme="minorEastAsia" w:hAnsi="Cambria Math"/>
+                            </w:rPr>
+                            <m:t>x</m:t>
+                          </m:r>
+                        </m:e>
+                        <m:sub>
+                          <m:r>
+                            <w:rPr>
+                              <w:rFonts w:ascii="Cambria Math" w:eastAsiaTheme="minorEastAsia" w:hAnsi="Cambria Math"/>
+                            </w:rPr>
+                            <m:t>k+</m:t>
+                          </m:r>
+                          <m:r>
+                            <w:rPr>
+                              <w:rFonts w:ascii="Cambria Math" w:eastAsiaTheme="minorEastAsia" w:hAnsi="Cambria Math"/>
+                            </w:rPr>
+                            <m:t>2</m:t>
+                          </m:r>
+                          <m:r>
+                            <w:rPr>
+                              <w:rFonts w:ascii="Cambria Math" w:eastAsiaTheme="minorEastAsia" w:hAnsi="Cambria Math"/>
+                            </w:rPr>
+                            <m:t>:n</m:t>
+                          </m:r>
+                        </m:sub>
+                      </m:sSub>
+                      <m:r>
+                        <w:rPr>
+                          <w:rFonts w:ascii="Cambria Math" w:eastAsiaTheme="minorEastAsia" w:hAnsi="Cambria Math"/>
+                        </w:rPr>
+                        <m:t xml:space="preserve"> | </m:t>
+                      </m:r>
+                      <m:sSub>
+                        <m:sSubPr>
+                          <m:ctrlPr>
+                            <w:rPr>
+                              <w:rFonts w:ascii="Cambria Math" w:eastAsiaTheme="minorEastAsia" w:hAnsi="Cambria Math"/>
+                              <w:i/>
+                            </w:rPr>
+                          </m:ctrlPr>
+                        </m:sSubPr>
+                        <m:e>
+                          <m:r>
+                            <w:rPr>
+                              <w:rFonts w:ascii="Cambria Math" w:eastAsiaTheme="minorEastAsia" w:hAnsi="Cambria Math"/>
+                            </w:rPr>
+                            <m:t>z</m:t>
+                          </m:r>
+                        </m:e>
+                        <m:sub>
+                          <m:r>
+                            <w:rPr>
+                              <w:rFonts w:ascii="Cambria Math" w:eastAsiaTheme="minorEastAsia" w:hAnsi="Cambria Math"/>
+                            </w:rPr>
+                            <m:t>k+1</m:t>
+                          </m:r>
+                        </m:sub>
+                      </m:sSub>
+                      <m:r>
+                        <w:rPr>
+                          <w:rFonts w:ascii="Cambria Math" w:eastAsiaTheme="minorEastAsia" w:hAnsi="Cambria Math"/>
+                        </w:rPr>
+                        <m:t>,</m:t>
+                      </m:r>
+                      <m:sSub>
+                        <m:sSubPr>
+                          <m:ctrlPr>
+                            <w:rPr>
+                              <w:rFonts w:ascii="Cambria Math" w:eastAsiaTheme="minorEastAsia" w:hAnsi="Cambria Math"/>
+                              <w:i/>
+                            </w:rPr>
+                          </m:ctrlPr>
+                        </m:sSubPr>
+                        <m:e>
+                          <m:r>
+                            <w:rPr>
+                              <w:rFonts w:ascii="Cambria Math" w:eastAsiaTheme="minorEastAsia" w:hAnsi="Cambria Math"/>
+                            </w:rPr>
+                            <m:t>z</m:t>
+                          </m:r>
+                        </m:e>
+                        <m:sub>
+                          <m:r>
+                            <w:rPr>
+                              <w:rFonts w:ascii="Cambria Math" w:eastAsiaTheme="minorEastAsia" w:hAnsi="Cambria Math"/>
+                            </w:rPr>
+                            <m:t>k</m:t>
+                          </m:r>
+                        </m:sub>
+                      </m:sSub>
+                      <m:r>
+                        <w:rPr>
+                          <w:rFonts w:ascii="Cambria Math" w:eastAsiaTheme="minorEastAsia" w:hAnsi="Cambria Math"/>
+                        </w:rPr>
+                        <m:t>,</m:t>
+                      </m:r>
+                      <m:sSub>
+                        <m:sSubPr>
+                          <m:ctrlPr>
+                            <w:rPr>
+                              <w:rFonts w:ascii="Cambria Math" w:eastAsiaTheme="minorEastAsia" w:hAnsi="Cambria Math"/>
+                              <w:i/>
+                            </w:rPr>
+                          </m:ctrlPr>
+                        </m:sSubPr>
+                        <m:e>
+                          <m:r>
+                            <w:rPr>
+                              <w:rFonts w:ascii="Cambria Math" w:eastAsiaTheme="minorEastAsia" w:hAnsi="Cambria Math"/>
+                            </w:rPr>
+                            <m:t>x</m:t>
+                          </m:r>
+                        </m:e>
+                        <m:sub>
+                          <m:r>
+                            <w:rPr>
+                              <w:rFonts w:ascii="Cambria Math" w:eastAsiaTheme="minorEastAsia" w:hAnsi="Cambria Math"/>
+                            </w:rPr>
+                            <m:t>k+1</m:t>
+                          </m:r>
+                        </m:sub>
+                      </m:sSub>
+                    </m:e>
+                  </m:d>
+                  <m:r>
+                    <w:rPr>
+                      <w:rFonts w:ascii="Cambria Math" w:eastAsiaTheme="minorEastAsia" w:hAnsi="Cambria Math"/>
+                    </w:rPr>
+                    <m:t>P</m:t>
+                  </m:r>
+                  <m:d>
+                    <m:dPr>
+                      <m:ctrlPr>
+                        <w:rPr>
+                          <w:rFonts w:ascii="Cambria Math" w:eastAsiaTheme="minorEastAsia" w:hAnsi="Cambria Math"/>
+                          <w:i/>
+                        </w:rPr>
+                      </m:ctrlPr>
+                    </m:dPr>
+                    <m:e>
+                      <m:sSub>
+                        <m:sSubPr>
+                          <m:ctrlPr>
+                            <w:rPr>
+                              <w:rFonts w:ascii="Cambria Math" w:eastAsiaTheme="minorEastAsia" w:hAnsi="Cambria Math"/>
+                              <w:i/>
+                            </w:rPr>
+                          </m:ctrlPr>
+                        </m:sSubPr>
+                        <m:e>
+                          <m:r>
+                            <w:rPr>
+                              <w:rFonts w:ascii="Cambria Math" w:eastAsiaTheme="minorEastAsia" w:hAnsi="Cambria Math"/>
+                            </w:rPr>
+                            <m:t>x</m:t>
+                          </m:r>
+                        </m:e>
+                        <m:sub>
+                          <m:r>
+                            <w:rPr>
+                              <w:rFonts w:ascii="Cambria Math" w:eastAsiaTheme="minorEastAsia" w:hAnsi="Cambria Math"/>
+                            </w:rPr>
+                            <m:t>k+</m:t>
+                          </m:r>
+                          <m:r>
+                            <w:rPr>
+                              <w:rFonts w:ascii="Cambria Math" w:eastAsiaTheme="minorEastAsia" w:hAnsi="Cambria Math"/>
+                            </w:rPr>
+                            <m:t>1</m:t>
+                          </m:r>
+                        </m:sub>
+                      </m:sSub>
+                      <m:r>
+                        <w:rPr>
+                          <w:rFonts w:ascii="Cambria Math" w:eastAsiaTheme="minorEastAsia" w:hAnsi="Cambria Math"/>
+                        </w:rPr>
+                        <m:t xml:space="preserve"> | </m:t>
+                      </m:r>
+                      <m:sSub>
+                        <m:sSubPr>
+                          <m:ctrlPr>
+                            <w:rPr>
+                              <w:rFonts w:ascii="Cambria Math" w:eastAsiaTheme="minorEastAsia" w:hAnsi="Cambria Math"/>
+                              <w:i/>
+                            </w:rPr>
+                          </m:ctrlPr>
+                        </m:sSubPr>
+                        <m:e>
+                          <m:r>
+                            <w:rPr>
+                              <w:rFonts w:ascii="Cambria Math" w:eastAsiaTheme="minorEastAsia" w:hAnsi="Cambria Math"/>
+                            </w:rPr>
+                            <m:t>z</m:t>
+                          </m:r>
+                        </m:e>
+                        <m:sub>
+                          <m:r>
+                            <w:rPr>
+                              <w:rFonts w:ascii="Cambria Math" w:eastAsiaTheme="minorEastAsia" w:hAnsi="Cambria Math"/>
+                            </w:rPr>
+                            <m:t>k+1</m:t>
+                          </m:r>
+                        </m:sub>
+                      </m:sSub>
+                      <m:r>
+                        <w:rPr>
+                          <w:rFonts w:ascii="Cambria Math" w:eastAsiaTheme="minorEastAsia" w:hAnsi="Cambria Math"/>
+                        </w:rPr>
+                        <m:t>,</m:t>
+                      </m:r>
+                      <m:sSub>
+                        <m:sSubPr>
+                          <m:ctrlPr>
+                            <w:rPr>
+                              <w:rFonts w:ascii="Cambria Math" w:eastAsiaTheme="minorEastAsia" w:hAnsi="Cambria Math"/>
+                              <w:i/>
+                            </w:rPr>
+                          </m:ctrlPr>
+                        </m:sSubPr>
+                        <m:e>
+                          <m:r>
+                            <w:rPr>
+                              <w:rFonts w:ascii="Cambria Math" w:eastAsiaTheme="minorEastAsia" w:hAnsi="Cambria Math"/>
+                            </w:rPr>
+                            <m:t>z</m:t>
+                          </m:r>
+                        </m:e>
+                        <m:sub>
+                          <m:r>
+                            <w:rPr>
+                              <w:rFonts w:ascii="Cambria Math" w:eastAsiaTheme="minorEastAsia" w:hAnsi="Cambria Math"/>
+                            </w:rPr>
+                            <m:t>k</m:t>
+                          </m:r>
+                        </m:sub>
+                      </m:sSub>
+                    </m:e>
+                  </m:d>
+                  <m:r>
+                    <w:rPr>
+                      <w:rFonts w:ascii="Cambria Math" w:eastAsiaTheme="minorEastAsia" w:hAnsi="Cambria Math"/>
+                    </w:rPr>
+                    <m:t>P</m:t>
+                  </m:r>
+                  <m:d>
+                    <m:dPr>
+                      <m:ctrlPr>
+                        <w:rPr>
+                          <w:rFonts w:ascii="Cambria Math" w:eastAsiaTheme="minorEastAsia" w:hAnsi="Cambria Math"/>
+                          <w:i/>
+                        </w:rPr>
+                      </m:ctrlPr>
+                    </m:dPr>
+                    <m:e>
+                      <m:sSub>
+                        <m:sSubPr>
+                          <m:ctrlPr>
+                            <w:rPr>
+                              <w:rFonts w:ascii="Cambria Math" w:eastAsiaTheme="minorEastAsia" w:hAnsi="Cambria Math"/>
+                              <w:i/>
+                            </w:rPr>
+                          </m:ctrlPr>
+                        </m:sSubPr>
+                        <m:e>
+                          <m:r>
+                            <w:rPr>
+                              <w:rFonts w:ascii="Cambria Math" w:eastAsiaTheme="minorEastAsia" w:hAnsi="Cambria Math"/>
+                            </w:rPr>
+                            <m:t>z</m:t>
+                          </m:r>
+                        </m:e>
+                        <m:sub>
+                          <m:r>
+                            <w:rPr>
+                              <w:rFonts w:ascii="Cambria Math" w:eastAsiaTheme="minorEastAsia" w:hAnsi="Cambria Math"/>
+                            </w:rPr>
+                            <m:t>k+1</m:t>
+                          </m:r>
+                        </m:sub>
+                      </m:sSub>
+                      <m:r>
+                        <w:rPr>
+                          <w:rFonts w:ascii="Cambria Math" w:eastAsiaTheme="minorEastAsia" w:hAnsi="Cambria Math"/>
+                        </w:rPr>
+                        <m:t xml:space="preserve"> | </m:t>
+                      </m:r>
+                      <m:sSub>
+                        <m:sSubPr>
+                          <m:ctrlPr>
+                            <w:rPr>
+                              <w:rFonts w:ascii="Cambria Math" w:eastAsiaTheme="minorEastAsia" w:hAnsi="Cambria Math"/>
+                              <w:i/>
+                            </w:rPr>
+                          </m:ctrlPr>
+                        </m:sSubPr>
+                        <m:e>
+                          <m:r>
+                            <w:rPr>
+                              <w:rFonts w:ascii="Cambria Math" w:eastAsiaTheme="minorEastAsia" w:hAnsi="Cambria Math"/>
+                            </w:rPr>
+                            <m:t>z</m:t>
+                          </m:r>
+                        </m:e>
+                        <m:sub>
+                          <m:r>
+                            <w:rPr>
+                              <w:rFonts w:ascii="Cambria Math" w:eastAsiaTheme="minorEastAsia" w:hAnsi="Cambria Math"/>
+                            </w:rPr>
+                            <m:t>k</m:t>
+                          </m:r>
+                        </m:sub>
+                      </m:sSub>
+                    </m:e>
+                  </m:d>
+                </m:e>
+              </m:d>
+            </m:e>
+          </m:nary>
+        </m:oMath>
+      </m:oMathPara>
+    </w:p>
+    <w:p>
+      <w:pPr>
+        <w:pStyle w:val="NoSpacing"/>
+        <w:rPr>
+          <w:rFonts w:eastAsiaTheme="minorEastAsia"/>
+        </w:rPr>
+      </w:pPr>
+      <m:oMath>
+        <m:sSub>
+          <m:sSubPr>
+            <m:ctrlPr>
+              <w:rPr>
+                <w:rFonts w:ascii="Cambria Math" w:eastAsiaTheme="minorEastAsia" w:hAnsi="Cambria Math"/>
+                <w:i/>
+              </w:rPr>
+            </m:ctrlPr>
+          </m:sSubPr>
+          <m:e>
+            <m:r>
+              <w:rPr>
+                <w:rFonts w:ascii="Cambria Math" w:eastAsiaTheme="minorEastAsia" w:hAnsi="Cambria Math"/>
+              </w:rPr>
+              <m:t>x</m:t>
+            </m:r>
+          </m:e>
+          <m:sub>
+            <m:r>
+              <w:rPr>
+                <w:rFonts w:ascii="Cambria Math" w:eastAsiaTheme="minorEastAsia" w:hAnsi="Cambria Math"/>
+              </w:rPr>
+              <m:t>k+</m:t>
+            </m:r>
+            <m:r>
+              <w:rPr>
+                <w:rFonts w:ascii="Cambria Math" w:eastAsiaTheme="minorEastAsia" w:hAnsi="Cambria Math"/>
+              </w:rPr>
+              <m:t>2</m:t>
+            </m:r>
+          </m:sub>
+        </m:sSub>
+      </m:oMath>
+      <w:r>
+        <w:rPr>
+          <w:rFonts w:eastAsiaTheme="minorEastAsia"/>
+        </w:rPr>
+        <w:t xml:space="preserve"> is conditionally independent of </w:t>
+      </w:r>
+      <m:oMath>
+        <m:sSub>
+          <m:sSubPr>
+            <m:ctrlPr>
+              <w:rPr>
+                <w:rFonts w:ascii="Cambria Math" w:eastAsiaTheme="minorEastAsia" w:hAnsi="Cambria Math"/>
+                <w:i/>
+              </w:rPr>
+            </m:ctrlPr>
+          </m:sSubPr>
+          <m:e>
+            <m:r>
+              <w:rPr>
+                <w:rFonts w:ascii="Cambria Math" w:eastAsiaTheme="minorEastAsia" w:hAnsi="Cambria Math"/>
+              </w:rPr>
+              <m:t>z</m:t>
+            </m:r>
+          </m:e>
+          <m:sub>
+            <m:r>
+              <w:rPr>
+                <w:rFonts w:ascii="Cambria Math" w:eastAsiaTheme="minorEastAsia" w:hAnsi="Cambria Math"/>
+              </w:rPr>
+              <m:t>k</m:t>
+            </m:r>
+          </m:sub>
+        </m:sSub>
+      </m:oMath>
+      <w:r>
+        <w:rPr>
+          <w:rFonts w:eastAsiaTheme="minorEastAsia"/>
+        </w:rPr>
+        <w:t xml:space="preserve"> and </w:t>
+      </w:r>
+      <m:oMath>
+        <m:sSub>
+          <m:sSubPr>
+            <m:ctrlPr>
+              <w:rPr>
+                <w:rFonts w:ascii="Cambria Math" w:eastAsiaTheme="minorEastAsia" w:hAnsi="Cambria Math"/>
+                <w:i/>
+              </w:rPr>
+            </m:ctrlPr>
+          </m:sSubPr>
+          <m:e>
+            <m:r>
+              <w:rPr>
+                <w:rFonts w:ascii="Cambria Math" w:eastAsiaTheme="minorEastAsia" w:hAnsi="Cambria Math"/>
+              </w:rPr>
+              <m:t>x</m:t>
+            </m:r>
+          </m:e>
+          <m:sub>
+            <m:r>
+              <w:rPr>
+                <w:rFonts w:ascii="Cambria Math" w:eastAsiaTheme="minorEastAsia" w:hAnsi="Cambria Math"/>
+              </w:rPr>
+              <m:t>k+1</m:t>
+            </m:r>
+          </m:sub>
+        </m:sSub>
+      </m:oMath>
+      <w:r>
+        <w:rPr>
+          <w:rFonts w:eastAsiaTheme="minorEastAsia"/>
+        </w:rPr>
+        <w:t xml:space="preserve"> given </w:t>
+      </w:r>
+      <m:oMath>
+        <m:sSub>
+          <m:sSubPr>
+            <m:ctrlPr>
+              <w:rPr>
+                <w:rFonts w:ascii="Cambria Math" w:eastAsiaTheme="minorEastAsia" w:hAnsi="Cambria Math"/>
+                <w:i/>
+              </w:rPr>
+            </m:ctrlPr>
+          </m:sSubPr>
+          <m:e>
+            <m:r>
+              <w:rPr>
+                <w:rFonts w:ascii="Cambria Math" w:eastAsiaTheme="minorEastAsia" w:hAnsi="Cambria Math"/>
+              </w:rPr>
+              <m:t>z</m:t>
+            </m:r>
+          </m:e>
+          <m:sub>
+            <m:r>
+              <w:rPr>
+                <w:rFonts w:ascii="Cambria Math" w:eastAsiaTheme="minorEastAsia" w:hAnsi="Cambria Math"/>
+              </w:rPr>
+              <m:t>k+1</m:t>
+            </m:r>
+          </m:sub>
+        </m:sSub>
+      </m:oMath>
+      <w:r>
+        <w:rPr>
+          <w:rFonts w:eastAsiaTheme="minorEastAsia"/>
+        </w:rPr>
+        <w:t>.</w:t>
+      </w:r>
+    </w:p>
+    <w:p>
+      <w:pPr>
+        <w:pStyle w:val="NoSpacing"/>
+        <w:rPr>
+          <w:rFonts w:eastAsiaTheme="minorEastAsia"/>
+        </w:rPr>
+      </w:pPr>
+      <m:oMath>
+        <m:sSub>
+          <m:sSubPr>
+            <m:ctrlPr>
+              <w:rPr>
+                <w:rFonts w:ascii="Cambria Math" w:eastAsiaTheme="minorEastAsia" w:hAnsi="Cambria Math"/>
+                <w:i/>
+              </w:rPr>
+            </m:ctrlPr>
+          </m:sSubPr>
+          <m:e>
+            <m:r>
+              <w:rPr>
+                <w:rFonts w:ascii="Cambria Math" w:eastAsiaTheme="minorEastAsia" w:hAnsi="Cambria Math"/>
+              </w:rPr>
+              <m:t>x</m:t>
+            </m:r>
+          </m:e>
+          <m:sub>
+            <m:r>
+              <w:rPr>
+                <w:rFonts w:ascii="Cambria Math" w:eastAsiaTheme="minorEastAsia" w:hAnsi="Cambria Math"/>
+              </w:rPr>
+              <m:t>k+</m:t>
+            </m:r>
+            <m:r>
+              <w:rPr>
+                <w:rFonts w:ascii="Cambria Math" w:eastAsiaTheme="minorEastAsia" w:hAnsi="Cambria Math"/>
+              </w:rPr>
+              <m:t>1</m:t>
+            </m:r>
+          </m:sub>
+        </m:sSub>
+      </m:oMath>
+      <w:r>
+        <w:rPr>
+          <w:rFonts w:eastAsiaTheme="minorEastAsia"/>
+        </w:rPr>
+        <w:t xml:space="preserve"> is conditionally independent of </w:t>
+      </w:r>
+      <m:oMath>
+        <m:sSub>
+          <m:sSubPr>
+            <m:ctrlPr>
+              <w:rPr>
+                <w:rFonts w:ascii="Cambria Math" w:eastAsiaTheme="minorEastAsia" w:hAnsi="Cambria Math"/>
+                <w:i/>
+              </w:rPr>
+            </m:ctrlPr>
+          </m:sSubPr>
+          <m:e>
+            <m:r>
+              <w:rPr>
+                <w:rFonts w:ascii="Cambria Math" w:eastAsiaTheme="minorEastAsia" w:hAnsi="Cambria Math"/>
+              </w:rPr>
+              <m:t>z</m:t>
+            </m:r>
+          </m:e>
+          <m:sub>
+            <m:r>
+              <w:rPr>
+                <w:rFonts w:ascii="Cambria Math" w:eastAsiaTheme="minorEastAsia" w:hAnsi="Cambria Math"/>
+              </w:rPr>
+              <m:t>k</m:t>
+            </m:r>
+          </m:sub>
+        </m:sSub>
+      </m:oMath>
+      <w:r>
+        <w:rPr>
+          <w:rFonts w:eastAsiaTheme="minorEastAsia"/>
+        </w:rPr>
+        <w:t xml:space="preserve"> given </w:t>
+      </w:r>
+      <m:oMath>
+        <m:sSub>
+          <m:sSubPr>
+            <m:ctrlPr>
+              <w:rPr>
+                <w:rFonts w:ascii="Cambria Math" w:eastAsiaTheme="minorEastAsia" w:hAnsi="Cambria Math"/>
+                <w:i/>
+              </w:rPr>
+            </m:ctrlPr>
+          </m:sSubPr>
+          <m:e>
+            <m:r>
+              <w:rPr>
+                <w:rFonts w:ascii="Cambria Math" w:eastAsiaTheme="minorEastAsia" w:hAnsi="Cambria Math"/>
+              </w:rPr>
+              <m:t>z</m:t>
+            </m:r>
+          </m:e>
+          <m:sub>
+            <m:r>
+              <w:rPr>
+                <w:rFonts w:ascii="Cambria Math" w:eastAsiaTheme="minorEastAsia" w:hAnsi="Cambria Math"/>
+              </w:rPr>
+              <m:t>k+1</m:t>
+            </m:r>
+          </m:sub>
+        </m:sSub>
+      </m:oMath>
+      <w:r>
+        <w:rPr>
+          <w:rFonts w:eastAsiaTheme="minorEastAsia"/>
+        </w:rPr>
+        <w:t>.</w:t>
+      </w:r>
+    </w:p>
+    <w:p>
+      <w:pPr>
+        <w:pStyle w:val="NoSpacing"/>
+        <w:rPr>
+          <w:rFonts w:eastAsiaTheme="minorEastAsia"/>
+        </w:rPr>
+      </w:pPr>
+      <m:oMathPara>
+        <m:oMath>
+          <m:r>
+            <w:rPr>
+              <w:rFonts w:ascii="Cambria Math" w:eastAsiaTheme="minorEastAsia" w:hAnsi="Cambria Math"/>
+            </w:rPr>
+            <m:t>P</m:t>
+          </m:r>
+          <m:d>
+            <m:dPr>
+              <m:ctrlPr>
+                <w:rPr>
+                  <w:rFonts w:ascii="Cambria Math" w:eastAsiaTheme="minorEastAsia" w:hAnsi="Cambria Math"/>
+                  <w:i/>
+                </w:rPr>
+              </m:ctrlPr>
+            </m:dPr>
+            <m:e>
+              <m:sSub>
+                <m:sSubPr>
+                  <m:ctrlPr>
+                    <w:rPr>
+                      <w:rFonts w:ascii="Cambria Math" w:eastAsiaTheme="minorEastAsia" w:hAnsi="Cambria Math"/>
+                      <w:i/>
+                    </w:rPr>
+                  </m:ctrlPr>
+                </m:sSubPr>
+                <m:e>
+                  <m:r>
+                    <w:rPr>
+                      <w:rFonts w:ascii="Cambria Math" w:eastAsiaTheme="minorEastAsia" w:hAnsi="Cambria Math"/>
+                    </w:rPr>
+                    <m:t>x</m:t>
+                  </m:r>
+                </m:e>
+                <m:sub>
+                  <m:r>
+                    <w:rPr>
+                      <w:rFonts w:ascii="Cambria Math" w:eastAsiaTheme="minorEastAsia" w:hAnsi="Cambria Math"/>
+                    </w:rPr>
+                    <m:t>k+1:n</m:t>
+                  </m:r>
+                </m:sub>
+              </m:sSub>
+              <m:r>
+                <w:rPr>
+                  <w:rFonts w:ascii="Cambria Math" w:eastAsiaTheme="minorEastAsia" w:hAnsi="Cambria Math"/>
+                </w:rPr>
+                <m:t xml:space="preserve"> | </m:t>
+              </m:r>
+              <m:sSub>
+                <m:sSubPr>
+                  <m:ctrlPr>
+                    <w:rPr>
+                      <w:rFonts w:ascii="Cambria Math" w:eastAsiaTheme="minorEastAsia" w:hAnsi="Cambria Math"/>
+                      <w:i/>
+                    </w:rPr>
+                  </m:ctrlPr>
+                </m:sSubPr>
+                <m:e>
+                  <m:r>
+                    <w:rPr>
+                      <w:rFonts w:ascii="Cambria Math" w:eastAsiaTheme="minorEastAsia" w:hAnsi="Cambria Math"/>
+                    </w:rPr>
+                    <m:t>z</m:t>
+                  </m:r>
+                </m:e>
+                <m:sub>
+                  <m:r>
+                    <w:rPr>
+                      <w:rFonts w:ascii="Cambria Math" w:eastAsiaTheme="minorEastAsia" w:hAnsi="Cambria Math"/>
+                    </w:rPr>
+                    <m:t>k</m:t>
+                  </m:r>
+                </m:sub>
+              </m:sSub>
+            </m:e>
+          </m:d>
+          <m:r>
+            <w:rPr>
+              <w:rFonts w:ascii="Cambria Math" w:eastAsiaTheme="minorEastAsia" w:hAnsi="Cambria Math"/>
+            </w:rPr>
+            <m:t>=</m:t>
+          </m:r>
+          <m:nary>
+            <m:naryPr>
+              <m:chr m:val="∑"/>
+              <m:limLoc m:val="undOvr"/>
+              <m:ctrlPr>
+                <w:rPr>
+                  <w:rFonts w:ascii="Cambria Math" w:eastAsiaTheme="minorEastAsia" w:hAnsi="Cambria Math"/>
+                  <w:i/>
+                </w:rPr>
+              </m:ctrlPr>
+            </m:naryPr>
+            <m:sub>
+              <m:sSub>
+                <m:sSubPr>
+                  <m:ctrlPr>
+                    <w:rPr>
+                      <w:rFonts w:ascii="Cambria Math" w:eastAsiaTheme="minorEastAsia" w:hAnsi="Cambria Math"/>
+                      <w:i/>
+                    </w:rPr>
+                  </m:ctrlPr>
+                </m:sSubPr>
+                <m:e>
+                  <m:r>
+                    <w:rPr>
+                      <w:rFonts w:ascii="Cambria Math" w:eastAsiaTheme="minorEastAsia" w:hAnsi="Cambria Math"/>
+                    </w:rPr>
+                    <m:t>z</m:t>
+                  </m:r>
+                </m:e>
+                <m:sub>
+                  <m:r>
+                    <w:rPr>
+                      <w:rFonts w:ascii="Cambria Math" w:eastAsiaTheme="minorEastAsia" w:hAnsi="Cambria Math"/>
+                    </w:rPr>
+                    <m:t>k+1</m:t>
+                  </m:r>
+                </m:sub>
+              </m:sSub>
+              <m:r>
+                <w:rPr>
+                  <w:rFonts w:ascii="Cambria Math" w:eastAsiaTheme="minorEastAsia" w:hAnsi="Cambria Math"/>
+                </w:rPr>
+                <m:t>=1</m:t>
+              </m:r>
+            </m:sub>
+            <m:sup>
+              <m:r>
+                <w:rPr>
+                  <w:rFonts w:ascii="Cambria Math" w:eastAsiaTheme="minorEastAsia" w:hAnsi="Cambria Math"/>
+                </w:rPr>
+                <m:t>m</m:t>
+              </m:r>
+            </m:sup>
+            <m:e>
+              <m:d>
+                <m:dPr>
+                  <m:begChr m:val="["/>
+                  <m:endChr m:val="]"/>
+                  <m:ctrlPr>
+                    <w:rPr>
+                      <w:rFonts w:ascii="Cambria Math" w:eastAsiaTheme="minorEastAsia" w:hAnsi="Cambria Math"/>
+                      <w:i/>
+                    </w:rPr>
+                  </m:ctrlPr>
+                </m:dPr>
+                <m:e>
+                  <m:r>
+                    <w:rPr>
+                      <w:rFonts w:ascii="Cambria Math" w:eastAsiaTheme="minorEastAsia" w:hAnsi="Cambria Math"/>
+                    </w:rPr>
+                    <m:t>P</m:t>
+                  </m:r>
+                  <m:d>
+                    <m:dPr>
+                      <m:ctrlPr>
+                        <w:rPr>
+                          <w:rFonts w:ascii="Cambria Math" w:eastAsiaTheme="minorEastAsia" w:hAnsi="Cambria Math"/>
+                          <w:i/>
+                        </w:rPr>
+                      </m:ctrlPr>
+                    </m:dPr>
+                    <m:e>
+                      <m:sSub>
+                        <m:sSubPr>
+                          <m:ctrlPr>
+                            <w:rPr>
+                              <w:rFonts w:ascii="Cambria Math" w:eastAsiaTheme="minorEastAsia" w:hAnsi="Cambria Math"/>
+                              <w:i/>
+                            </w:rPr>
+                          </m:ctrlPr>
+                        </m:sSubPr>
+                        <m:e>
+                          <m:r>
+                            <w:rPr>
+                              <w:rFonts w:ascii="Cambria Math" w:eastAsiaTheme="minorEastAsia" w:hAnsi="Cambria Math"/>
+                            </w:rPr>
+                            <m:t>x</m:t>
+                          </m:r>
+                        </m:e>
+                        <m:sub>
+                          <m:r>
+                            <w:rPr>
+                              <w:rFonts w:ascii="Cambria Math" w:eastAsiaTheme="minorEastAsia" w:hAnsi="Cambria Math"/>
+                            </w:rPr>
+                            <m:t>k+2:n</m:t>
+                          </m:r>
+                        </m:sub>
+                      </m:sSub>
+                      <m:r>
+                        <w:rPr>
+                          <w:rFonts w:ascii="Cambria Math" w:eastAsiaTheme="minorEastAsia" w:hAnsi="Cambria Math"/>
+                        </w:rPr>
+                        <m:t xml:space="preserve"> | </m:t>
+                      </m:r>
+                      <m:sSub>
+                        <m:sSubPr>
+                          <m:ctrlPr>
+                            <w:rPr>
+                              <w:rFonts w:ascii="Cambria Math" w:eastAsiaTheme="minorEastAsia" w:hAnsi="Cambria Math"/>
+                              <w:i/>
+                            </w:rPr>
+                          </m:ctrlPr>
+                        </m:sSubPr>
+                        <m:e>
+                          <m:r>
+                            <w:rPr>
+                              <w:rFonts w:ascii="Cambria Math" w:eastAsiaTheme="minorEastAsia" w:hAnsi="Cambria Math"/>
+                            </w:rPr>
+                            <m:t>z</m:t>
+                          </m:r>
+                        </m:e>
+                        <m:sub>
+                          <m:r>
+                            <w:rPr>
+                              <w:rFonts w:ascii="Cambria Math" w:eastAsiaTheme="minorEastAsia" w:hAnsi="Cambria Math"/>
+                            </w:rPr>
+                            <m:t>k+1</m:t>
+                          </m:r>
+                        </m:sub>
+                      </m:sSub>
+                    </m:e>
+                  </m:d>
+                  <m:r>
+                    <w:rPr>
+                      <w:rFonts w:ascii="Cambria Math" w:eastAsiaTheme="minorEastAsia" w:hAnsi="Cambria Math"/>
+                    </w:rPr>
+                    <m:t>P</m:t>
+                  </m:r>
+                  <m:d>
+                    <m:dPr>
+                      <m:ctrlPr>
+                        <w:rPr>
+                          <w:rFonts w:ascii="Cambria Math" w:eastAsiaTheme="minorEastAsia" w:hAnsi="Cambria Math"/>
+                          <w:i/>
+                        </w:rPr>
+                      </m:ctrlPr>
+                    </m:dPr>
+                    <m:e>
+                      <m:sSub>
+                        <m:sSubPr>
+                          <m:ctrlPr>
+                            <w:rPr>
+                              <w:rFonts w:ascii="Cambria Math" w:eastAsiaTheme="minorEastAsia" w:hAnsi="Cambria Math"/>
+                              <w:i/>
+                            </w:rPr>
+                          </m:ctrlPr>
+                        </m:sSubPr>
+                        <m:e>
+                          <m:r>
+                            <w:rPr>
+                              <w:rFonts w:ascii="Cambria Math" w:eastAsiaTheme="minorEastAsia" w:hAnsi="Cambria Math"/>
+                            </w:rPr>
+                            <m:t>x</m:t>
+                          </m:r>
+                        </m:e>
+                        <m:sub>
+                          <m:r>
+                            <w:rPr>
+                              <w:rFonts w:ascii="Cambria Math" w:eastAsiaTheme="minorEastAsia" w:hAnsi="Cambria Math"/>
+                            </w:rPr>
+                            <m:t>k+1</m:t>
+                          </m:r>
+                        </m:sub>
+                      </m:sSub>
+                      <m:r>
+                        <w:rPr>
+                          <w:rFonts w:ascii="Cambria Math" w:eastAsiaTheme="minorEastAsia" w:hAnsi="Cambria Math"/>
+                        </w:rPr>
+                        <m:t xml:space="preserve"> | </m:t>
+                      </m:r>
+                      <m:sSub>
+                        <m:sSubPr>
+                          <m:ctrlPr>
+                            <w:rPr>
+                              <w:rFonts w:ascii="Cambria Math" w:eastAsiaTheme="minorEastAsia" w:hAnsi="Cambria Math"/>
+                              <w:i/>
+                            </w:rPr>
+                          </m:ctrlPr>
+                        </m:sSubPr>
+                        <m:e>
+                          <m:r>
+                            <w:rPr>
+                              <w:rFonts w:ascii="Cambria Math" w:eastAsiaTheme="minorEastAsia" w:hAnsi="Cambria Math"/>
+                            </w:rPr>
+                            <m:t>z</m:t>
+                          </m:r>
+                        </m:e>
+                        <m:sub>
+                          <m:r>
+                            <w:rPr>
+                              <w:rFonts w:ascii="Cambria Math" w:eastAsiaTheme="minorEastAsia" w:hAnsi="Cambria Math"/>
+                            </w:rPr>
+                            <m:t>k+1</m:t>
+                          </m:r>
+                        </m:sub>
+                      </m:sSub>
+                    </m:e>
+                  </m:d>
+                  <m:r>
+                    <w:rPr>
+                      <w:rFonts w:ascii="Cambria Math" w:eastAsiaTheme="minorEastAsia" w:hAnsi="Cambria Math"/>
+                    </w:rPr>
+                    <m:t>P</m:t>
+                  </m:r>
+                  <m:d>
+                    <m:dPr>
+                      <m:ctrlPr>
+                        <w:rPr>
+                          <w:rFonts w:ascii="Cambria Math" w:eastAsiaTheme="minorEastAsia" w:hAnsi="Cambria Math"/>
+                          <w:i/>
+                        </w:rPr>
+                      </m:ctrlPr>
+                    </m:dPr>
+                    <m:e>
+                      <m:sSub>
+                        <m:sSubPr>
+                          <m:ctrlPr>
+                            <w:rPr>
+                              <w:rFonts w:ascii="Cambria Math" w:eastAsiaTheme="minorEastAsia" w:hAnsi="Cambria Math"/>
+                              <w:i/>
+                            </w:rPr>
+                          </m:ctrlPr>
+                        </m:sSubPr>
+                        <m:e>
+                          <m:r>
+                            <w:rPr>
+                              <w:rFonts w:ascii="Cambria Math" w:eastAsiaTheme="minorEastAsia" w:hAnsi="Cambria Math"/>
+                            </w:rPr>
+                            <m:t>z</m:t>
+                          </m:r>
+                        </m:e>
+                        <m:sub>
+                          <m:r>
+                            <w:rPr>
+                              <w:rFonts w:ascii="Cambria Math" w:eastAsiaTheme="minorEastAsia" w:hAnsi="Cambria Math"/>
+                            </w:rPr>
+                            <m:t>k+1</m:t>
+                          </m:r>
+                        </m:sub>
+                      </m:sSub>
+                      <m:r>
+                        <w:rPr>
+                          <w:rFonts w:ascii="Cambria Math" w:eastAsiaTheme="minorEastAsia" w:hAnsi="Cambria Math"/>
+                        </w:rPr>
+                        <m:t xml:space="preserve"> | </m:t>
+                      </m:r>
+                      <m:sSub>
+                        <m:sSubPr>
+                          <m:ctrlPr>
+                            <w:rPr>
+                              <w:rFonts w:ascii="Cambria Math" w:eastAsiaTheme="minorEastAsia" w:hAnsi="Cambria Math"/>
+                              <w:i/>
+                            </w:rPr>
+                          </m:ctrlPr>
+                        </m:sSubPr>
+                        <m:e>
+                          <m:r>
+                            <w:rPr>
+                              <w:rFonts w:ascii="Cambria Math" w:eastAsiaTheme="minorEastAsia" w:hAnsi="Cambria Math"/>
+                            </w:rPr>
+                            <m:t>z</m:t>
+                          </m:r>
+                        </m:e>
+                        <m:sub>
+                          <m:r>
+                            <w:rPr>
+                              <w:rFonts w:ascii="Cambria Math" w:eastAsiaTheme="minorEastAsia" w:hAnsi="Cambria Math"/>
+                            </w:rPr>
+                            <m:t>k</m:t>
+                          </m:r>
+                        </m:sub>
+                      </m:sSub>
+                    </m:e>
+                  </m:d>
+                </m:e>
+              </m:d>
+            </m:e>
+          </m:nary>
+        </m:oMath>
+      </m:oMathPara>
+    </w:p>
+    <w:p>
+      <w:pPr>
+        <w:pStyle w:val="NoSpacing"/>
+        <w:rPr>
+          <w:rFonts w:eastAsiaTheme="minorEastAsia"/>
+        </w:rPr>
+      </w:pPr>
+      <m:oMathPara>
+        <m:oMath>
+          <m:sSub>
+            <m:sSubPr>
+              <m:ctrlPr>
+                <w:rPr>
+                  <w:rFonts w:ascii="Cambria Math" w:eastAsiaTheme="minorEastAsia" w:hAnsi="Cambria Math"/>
+                  <w:i/>
+                </w:rPr>
+              </m:ctrlPr>
+            </m:sSubPr>
+            <m:e>
+              <m:r>
+                <w:rPr>
+                  <w:rFonts w:ascii="Cambria Math" w:eastAsiaTheme="minorEastAsia" w:hAnsi="Cambria Math"/>
+                </w:rPr>
+                <m:t>β</m:t>
+              </m:r>
+            </m:e>
+            <m:sub>
+              <m:r>
+                <w:rPr>
+                  <w:rFonts w:ascii="Cambria Math" w:eastAsiaTheme="minorEastAsia" w:hAnsi="Cambria Math"/>
+                </w:rPr>
+                <m:t>k</m:t>
+              </m:r>
+            </m:sub>
+          </m:sSub>
+          <m:d>
+            <m:dPr>
+              <m:ctrlPr>
+                <w:rPr>
+                  <w:rFonts w:ascii="Cambria Math" w:eastAsiaTheme="minorEastAsia" w:hAnsi="Cambria Math"/>
+                  <w:i/>
+                </w:rPr>
+              </m:ctrlPr>
+            </m:dPr>
+            <m:e>
+              <m:sSub>
+                <m:sSubPr>
+                  <m:ctrlPr>
+                    <w:rPr>
+                      <w:rFonts w:ascii="Cambria Math" w:eastAsiaTheme="minorEastAsia" w:hAnsi="Cambria Math"/>
+                      <w:i/>
+                    </w:rPr>
+                  </m:ctrlPr>
+                </m:sSubPr>
+                <m:e>
+                  <m:r>
+                    <w:rPr>
+                      <w:rFonts w:ascii="Cambria Math" w:eastAsiaTheme="minorEastAsia" w:hAnsi="Cambria Math"/>
+                    </w:rPr>
+                    <m:t>z</m:t>
+                  </m:r>
+                </m:e>
+                <m:sub>
+                  <m:r>
+                    <w:rPr>
+                      <w:rFonts w:ascii="Cambria Math" w:eastAsiaTheme="minorEastAsia" w:hAnsi="Cambria Math"/>
+                    </w:rPr>
+                    <m:t>k</m:t>
+                  </m:r>
+                </m:sub>
+              </m:sSub>
+            </m:e>
+          </m:d>
+          <m:r>
+            <w:rPr>
+              <w:rFonts w:ascii="Cambria Math" w:eastAsiaTheme="minorEastAsia" w:hAnsi="Cambria Math"/>
+            </w:rPr>
+            <m:t>=</m:t>
+          </m:r>
+          <m:nary>
+            <m:naryPr>
+              <m:chr m:val="∑"/>
+              <m:limLoc m:val="undOvr"/>
+              <m:ctrlPr>
+                <w:rPr>
+                  <w:rFonts w:ascii="Cambria Math" w:eastAsiaTheme="minorEastAsia" w:hAnsi="Cambria Math"/>
+                  <w:i/>
+                </w:rPr>
+              </m:ctrlPr>
+            </m:naryPr>
+            <m:sub>
+              <m:sSub>
+                <m:sSubPr>
+                  <m:ctrlPr>
+                    <w:rPr>
+                      <w:rFonts w:ascii="Cambria Math" w:eastAsiaTheme="minorEastAsia" w:hAnsi="Cambria Math"/>
+                      <w:i/>
+                    </w:rPr>
+                  </m:ctrlPr>
+                </m:sSubPr>
+                <m:e>
+                  <m:r>
+                    <w:rPr>
+                      <w:rFonts w:ascii="Cambria Math" w:eastAsiaTheme="minorEastAsia" w:hAnsi="Cambria Math"/>
+                    </w:rPr>
+                    <m:t>z</m:t>
+                  </m:r>
+                </m:e>
+                <m:sub>
+                  <m:r>
+                    <w:rPr>
+                      <w:rFonts w:ascii="Cambria Math" w:eastAsiaTheme="minorEastAsia" w:hAnsi="Cambria Math"/>
+                    </w:rPr>
+                    <m:t>k+1</m:t>
+                  </m:r>
+                </m:sub>
+              </m:sSub>
+              <m:r>
+                <w:rPr>
+                  <w:rFonts w:ascii="Cambria Math" w:eastAsiaTheme="minorEastAsia" w:hAnsi="Cambria Math"/>
+                </w:rPr>
+                <m:t>=1</m:t>
+              </m:r>
+            </m:sub>
+            <m:sup>
+              <m:r>
+                <w:rPr>
+                  <w:rFonts w:ascii="Cambria Math" w:eastAsiaTheme="minorEastAsia" w:hAnsi="Cambria Math"/>
+                </w:rPr>
+                <m:t>m</m:t>
+              </m:r>
+            </m:sup>
+            <m:e>
+              <m:d>
+                <m:dPr>
+                  <m:begChr m:val="["/>
+                  <m:endChr m:val="]"/>
+                  <m:ctrlPr>
+                    <w:rPr>
+                      <w:rFonts w:ascii="Cambria Math" w:eastAsiaTheme="minorEastAsia" w:hAnsi="Cambria Math"/>
+                      <w:i/>
+                    </w:rPr>
+                  </m:ctrlPr>
+                </m:dPr>
+                <m:e>
+                  <m:sSub>
+                    <m:sSubPr>
+                      <m:ctrlPr>
+                        <w:rPr>
+                          <w:rFonts w:ascii="Cambria Math" w:eastAsiaTheme="minorEastAsia" w:hAnsi="Cambria Math"/>
+                          <w:i/>
+                        </w:rPr>
+                      </m:ctrlPr>
+                    </m:sSubPr>
+                    <m:e>
+                      <m:r>
+                        <w:rPr>
+                          <w:rFonts w:ascii="Cambria Math" w:eastAsiaTheme="minorEastAsia" w:hAnsi="Cambria Math"/>
+                        </w:rPr>
+                        <m:t>β</m:t>
+                      </m:r>
+                    </m:e>
+                    <m:sub>
+                      <m:r>
+                        <w:rPr>
+                          <w:rFonts w:ascii="Cambria Math" w:eastAsiaTheme="minorEastAsia" w:hAnsi="Cambria Math"/>
+                        </w:rPr>
+                        <m:t>k</m:t>
+                      </m:r>
+                      <m:r>
+                        <w:rPr>
+                          <w:rFonts w:ascii="Cambria Math" w:eastAsiaTheme="minorEastAsia" w:hAnsi="Cambria Math"/>
+                        </w:rPr>
+                        <m:t>+1</m:t>
+                      </m:r>
+                    </m:sub>
+                  </m:sSub>
+                  <m:d>
+                    <m:dPr>
+                      <m:ctrlPr>
+                        <w:rPr>
+                          <w:rFonts w:ascii="Cambria Math" w:eastAsiaTheme="minorEastAsia" w:hAnsi="Cambria Math"/>
+                          <w:i/>
+                        </w:rPr>
+                      </m:ctrlPr>
+                    </m:dPr>
+                    <m:e>
+                      <m:sSub>
+                        <m:sSubPr>
+                          <m:ctrlPr>
+                            <w:rPr>
+                              <w:rFonts w:ascii="Cambria Math" w:eastAsiaTheme="minorEastAsia" w:hAnsi="Cambria Math"/>
+                              <w:i/>
+                            </w:rPr>
+                          </m:ctrlPr>
+                        </m:sSubPr>
+                        <m:e>
+                          <m:r>
+                            <w:rPr>
+                              <w:rFonts w:ascii="Cambria Math" w:eastAsiaTheme="minorEastAsia" w:hAnsi="Cambria Math"/>
+                            </w:rPr>
+                            <m:t>z</m:t>
+                          </m:r>
+                        </m:e>
+                        <m:sub>
+                          <m:r>
+                            <w:rPr>
+                              <w:rFonts w:ascii="Cambria Math" w:eastAsiaTheme="minorEastAsia" w:hAnsi="Cambria Math"/>
+                            </w:rPr>
+                            <m:t>k</m:t>
+                          </m:r>
+                          <m:r>
+                            <w:rPr>
+                              <w:rFonts w:ascii="Cambria Math" w:eastAsiaTheme="minorEastAsia" w:hAnsi="Cambria Math"/>
+                            </w:rPr>
+                            <m:t>+1</m:t>
+                          </m:r>
+                        </m:sub>
+                      </m:sSub>
+                    </m:e>
+                  </m:d>
+                  <m:r>
+                    <w:rPr>
+                      <w:rFonts w:ascii="Cambria Math" w:eastAsiaTheme="minorEastAsia" w:hAnsi="Cambria Math"/>
+                    </w:rPr>
+                    <m:t>P</m:t>
+                  </m:r>
+                  <m:d>
+                    <m:dPr>
+                      <m:ctrlPr>
+                        <w:rPr>
+                          <w:rFonts w:ascii="Cambria Math" w:eastAsiaTheme="minorEastAsia" w:hAnsi="Cambria Math"/>
+                          <w:i/>
+                        </w:rPr>
+                      </m:ctrlPr>
+                    </m:dPr>
+                    <m:e>
+                      <m:sSub>
+                        <m:sSubPr>
+                          <m:ctrlPr>
+                            <w:rPr>
+                              <w:rFonts w:ascii="Cambria Math" w:eastAsiaTheme="minorEastAsia" w:hAnsi="Cambria Math"/>
+                              <w:i/>
+                            </w:rPr>
+                          </m:ctrlPr>
+                        </m:sSubPr>
+                        <m:e>
+                          <m:r>
+                            <w:rPr>
+                              <w:rFonts w:ascii="Cambria Math" w:eastAsiaTheme="minorEastAsia" w:hAnsi="Cambria Math"/>
+                            </w:rPr>
+                            <m:t>x</m:t>
+                          </m:r>
+                        </m:e>
+                        <m:sub>
+                          <m:r>
+                            <w:rPr>
+                              <w:rFonts w:ascii="Cambria Math" w:eastAsiaTheme="minorEastAsia" w:hAnsi="Cambria Math"/>
+                            </w:rPr>
+                            <m:t>k+1</m:t>
+                          </m:r>
+                        </m:sub>
+                      </m:sSub>
+                      <m:r>
+                        <w:rPr>
+                          <w:rFonts w:ascii="Cambria Math" w:eastAsiaTheme="minorEastAsia" w:hAnsi="Cambria Math"/>
+                        </w:rPr>
+                        <m:t xml:space="preserve"> | </m:t>
+                      </m:r>
+                      <m:sSub>
+                        <m:sSubPr>
+                          <m:ctrlPr>
+                            <w:rPr>
+                              <w:rFonts w:ascii="Cambria Math" w:eastAsiaTheme="minorEastAsia" w:hAnsi="Cambria Math"/>
+                              <w:i/>
+                            </w:rPr>
+                          </m:ctrlPr>
+                        </m:sSubPr>
+                        <m:e>
+                          <m:r>
+                            <w:rPr>
+                              <w:rFonts w:ascii="Cambria Math" w:eastAsiaTheme="minorEastAsia" w:hAnsi="Cambria Math"/>
+                            </w:rPr>
+                            <m:t>z</m:t>
+                          </m:r>
+                        </m:e>
+                        <m:sub>
+                          <m:r>
+                            <w:rPr>
+                              <w:rFonts w:ascii="Cambria Math" w:eastAsiaTheme="minorEastAsia" w:hAnsi="Cambria Math"/>
+                            </w:rPr>
+                            <m:t>k+1</m:t>
+                          </m:r>
+                        </m:sub>
+                      </m:sSub>
+                    </m:e>
+                  </m:d>
+                  <m:r>
+                    <w:rPr>
+                      <w:rFonts w:ascii="Cambria Math" w:eastAsiaTheme="minorEastAsia" w:hAnsi="Cambria Math"/>
+                    </w:rPr>
+                    <m:t>P</m:t>
+                  </m:r>
+                  <m:d>
+                    <m:dPr>
+                      <m:ctrlPr>
+                        <w:rPr>
+                          <w:rFonts w:ascii="Cambria Math" w:eastAsiaTheme="minorEastAsia" w:hAnsi="Cambria Math"/>
+                          <w:i/>
+                        </w:rPr>
+                      </m:ctrlPr>
+                    </m:dPr>
+                    <m:e>
+                      <m:sSub>
+                        <m:sSubPr>
+                          <m:ctrlPr>
+                            <w:rPr>
+                              <w:rFonts w:ascii="Cambria Math" w:eastAsiaTheme="minorEastAsia" w:hAnsi="Cambria Math"/>
+                              <w:i/>
+                            </w:rPr>
+                          </m:ctrlPr>
+                        </m:sSubPr>
+                        <m:e>
+                          <m:r>
+                            <w:rPr>
+                              <w:rFonts w:ascii="Cambria Math" w:eastAsiaTheme="minorEastAsia" w:hAnsi="Cambria Math"/>
+                            </w:rPr>
+                            <m:t>z</m:t>
+                          </m:r>
+                        </m:e>
+                        <m:sub>
+                          <m:r>
+                            <w:rPr>
+                              <w:rFonts w:ascii="Cambria Math" w:eastAsiaTheme="minorEastAsia" w:hAnsi="Cambria Math"/>
+                            </w:rPr>
+                            <m:t>k+1</m:t>
+                          </m:r>
+                        </m:sub>
+                      </m:sSub>
+                      <m:r>
+                        <w:rPr>
+                          <w:rFonts w:ascii="Cambria Math" w:eastAsiaTheme="minorEastAsia" w:hAnsi="Cambria Math"/>
+                        </w:rPr>
+                        <m:t xml:space="preserve"> | </m:t>
+                      </m:r>
+                      <m:sSub>
+                        <m:sSubPr>
+                          <m:ctrlPr>
+                            <w:rPr>
+                              <w:rFonts w:ascii="Cambria Math" w:eastAsiaTheme="minorEastAsia" w:hAnsi="Cambria Math"/>
+                              <w:i/>
+                            </w:rPr>
+                          </m:ctrlPr>
+                        </m:sSubPr>
+                        <m:e>
+                          <m:r>
+                            <w:rPr>
+                              <w:rFonts w:ascii="Cambria Math" w:eastAsiaTheme="minorEastAsia" w:hAnsi="Cambria Math"/>
+                            </w:rPr>
+                            <m:t>z</m:t>
+                          </m:r>
+                        </m:e>
+                        <m:sub>
+                          <m:r>
+                            <w:rPr>
+                              <w:rFonts w:ascii="Cambria Math" w:eastAsiaTheme="minorEastAsia" w:hAnsi="Cambria Math"/>
+                            </w:rPr>
+                            <m:t>k</m:t>
+                          </m:r>
+                        </m:sub>
+                      </m:sSub>
+                    </m:e>
+                  </m:d>
+                </m:e>
+              </m:d>
+            </m:e>
+          </m:nary>
+          <m:r>
+            <w:rPr>
+              <w:rFonts w:ascii="Cambria Math" w:eastAsiaTheme="minorEastAsia" w:hAnsi="Cambria Math"/>
+            </w:rPr>
+            <m:t xml:space="preserve"> for k=1,…, n-1</m:t>
+          </m:r>
+        </m:oMath>
+      </m:oMathPara>
+    </w:p>
+    <w:p>
+      <w:pPr>
+        <w:pStyle w:val="NoSpacing"/>
+        <w:rPr>
+          <w:rFonts w:eastAsiaTheme="minorEastAsia"/>
+        </w:rPr>
+      </w:pPr>
+    </w:p>
+    <w:p>
+      <w:pPr>
+        <w:pStyle w:val="NoSpacing"/>
+        <w:rPr>
+          <w:rFonts w:eastAsiaTheme="minorEastAsia"/>
+        </w:rPr>
+      </w:pPr>
+      <m:oMathPara>
+        <m:oMath>
+          <m:sSub>
+            <m:sSubPr>
+              <m:ctrlPr>
+                <w:rPr>
+                  <w:rFonts w:ascii="Cambria Math" w:eastAsiaTheme="minorEastAsia" w:hAnsi="Cambria Math"/>
+                  <w:i/>
+                </w:rPr>
+              </m:ctrlPr>
+            </m:sSubPr>
+            <m:e>
+              <m:r>
+                <w:rPr>
+                  <w:rFonts w:ascii="Cambria Math" w:eastAsiaTheme="minorEastAsia" w:hAnsi="Cambria Math"/>
+                </w:rPr>
+                <m:t>β</m:t>
+              </m:r>
+            </m:e>
+            <m:sub>
+              <m:r>
+                <w:rPr>
+                  <w:rFonts w:ascii="Cambria Math" w:eastAsiaTheme="minorEastAsia" w:hAnsi="Cambria Math"/>
+                </w:rPr>
+                <m:t>n</m:t>
+              </m:r>
+            </m:sub>
+          </m:sSub>
+          <m:d>
+            <m:dPr>
+              <m:ctrlPr>
+                <w:rPr>
+                  <w:rFonts w:ascii="Cambria Math" w:eastAsiaTheme="minorEastAsia" w:hAnsi="Cambria Math"/>
+                  <w:i/>
+                </w:rPr>
+              </m:ctrlPr>
+            </m:dPr>
+            <m:e>
+              <m:sSub>
+                <m:sSubPr>
+                  <m:ctrlPr>
+                    <w:rPr>
+                      <w:rFonts w:ascii="Cambria Math" w:eastAsiaTheme="minorEastAsia" w:hAnsi="Cambria Math"/>
+                      <w:i/>
+                    </w:rPr>
+                  </m:ctrlPr>
+                </m:sSubPr>
+                <m:e>
+                  <m:r>
+                    <w:rPr>
+                      <w:rFonts w:ascii="Cambria Math" w:eastAsiaTheme="minorEastAsia" w:hAnsi="Cambria Math"/>
+                    </w:rPr>
+                    <m:t>z</m:t>
+                  </m:r>
+                </m:e>
+                <m:sub>
+                  <m:r>
+                    <w:rPr>
+                      <w:rFonts w:ascii="Cambria Math" w:eastAsiaTheme="minorEastAsia" w:hAnsi="Cambria Math"/>
+                    </w:rPr>
+                    <m:t>n</m:t>
+                  </m:r>
+                </m:sub>
+              </m:sSub>
+            </m:e>
+          </m:d>
+          <m:r>
+            <w:rPr>
+              <w:rFonts w:ascii="Cambria Math" w:eastAsiaTheme="minorEastAsia" w:hAnsi="Cambria Math"/>
+            </w:rPr>
+            <m:t>=1</m:t>
+          </m:r>
+        </m:oMath>
+      </m:oMathPara>
+    </w:p>
+    <w:p>
+      <w:pPr>
+        <w:pStyle w:val="NoSpacing"/>
+        <w:rPr>
+          <w:rFonts w:eastAsiaTheme="minorEastAsia"/>
+        </w:rPr>
+      </w:pPr>
+    </w:p>
+    <w:p>
+      <w:pPr>
+        <w:pStyle w:val="NoSpacing"/>
+        <w:rPr>
+          <w:rFonts w:eastAsiaTheme="minorEastAsia"/>
+        </w:rPr>
+      </w:pPr>
+      <w:r>
+        <w:rPr>
+          <w:rFonts w:eastAsiaTheme="minorEastAsia"/>
+        </w:rPr>
+        <w:t xml:space="preserve">Time complexity </w:t>
+      </w:r>
+      <m:oMath>
+        <m:r>
+          <w:rPr>
+            <w:rFonts w:ascii="Cambria Math" w:eastAsiaTheme="minorEastAsia" w:hAnsi="Cambria Math"/>
+          </w:rPr>
+          <m:t>ϴ</m:t>
+        </m:r>
+        <m:d>
+          <m:dPr>
+            <m:ctrlPr>
+              <w:rPr>
+                <w:rFonts w:ascii="Cambria Math" w:eastAsiaTheme="minorEastAsia" w:hAnsi="Cambria Math"/>
+                <w:i/>
+              </w:rPr>
+            </m:ctrlPr>
+          </m:dPr>
+          <m:e>
+            <m:sSup>
+              <m:sSupPr>
+                <m:ctrlPr>
+                  <w:rPr>
+                    <w:rFonts w:ascii="Cambria Math" w:eastAsiaTheme="minorEastAsia" w:hAnsi="Cambria Math"/>
+                    <w:i/>
+                  </w:rPr>
+                </m:ctrlPr>
+              </m:sSupPr>
+              <m:e>
+                <m:r>
+                  <w:rPr>
+                    <w:rFonts w:ascii="Cambria Math" w:eastAsiaTheme="minorEastAsia" w:hAnsi="Cambria Math"/>
+                  </w:rPr>
+                  <m:t>nm</m:t>
+                </m:r>
+              </m:e>
+              <m:sup>
+                <m:r>
+                  <w:rPr>
+                    <w:rFonts w:ascii="Cambria Math" w:eastAsiaTheme="minorEastAsia" w:hAnsi="Cambria Math"/>
+                  </w:rPr>
+                  <m:t>2</m:t>
+                </m:r>
+              </m:sup>
+            </m:sSup>
+          </m:e>
+        </m:d>
+      </m:oMath>
     </w:p>
     <w:sectPr>
       <w:pgSz w:w="12240" w:h="15840"/>

</xml_diff>